<commit_message>
added Requirements Linkage Traceablity Matrix and Requirements Source Traceability Matrix for Lab1.3
</commit_message>
<xml_diff>
--- a/Lab1/Lab1.3/Lab1.3.docx
+++ b/Lab1/Lab1.3/Lab1.3.docx
@@ -37,8 +37,10 @@
       <w:pPr>
         <w:spacing w:after="240"/>
         <w:rPr>
-          <w:rFonts w:ascii="Times New Roman" w:eastAsia="Times New Roman" w:hAnsi="Times New Roman" w:cs="Times New Roman"/>
-          <w:kern w:val="0"/>
+          <w:rFonts w:ascii="Arial" w:eastAsia="Times New Roman" w:hAnsi="Arial" w:cs="Arial"/>
+          <w:kern w:val="0"/>
+          <w:sz w:val="22"/>
+          <w:szCs w:val="22"/>
           <w14:ligatures w14:val="none"/>
         </w:rPr>
       </w:pPr>
@@ -520,8 +522,10 @@
       <w:pPr>
         <w:spacing w:before="240" w:after="240"/>
         <w:rPr>
-          <w:rFonts w:ascii="Times New Roman" w:eastAsia="Times New Roman" w:hAnsi="Times New Roman" w:cs="Times New Roman"/>
-          <w:kern w:val="0"/>
+          <w:rFonts w:ascii="Arial" w:eastAsia="Times New Roman" w:hAnsi="Arial" w:cs="Arial"/>
+          <w:kern w:val="0"/>
+          <w:sz w:val="22"/>
+          <w:szCs w:val="22"/>
           <w14:ligatures w14:val="none"/>
         </w:rPr>
       </w:pPr>
@@ -719,8 +723,10 @@
       <w:pPr>
         <w:spacing w:before="240" w:after="240"/>
         <w:rPr>
-          <w:rFonts w:ascii="Times New Roman" w:eastAsia="Times New Roman" w:hAnsi="Times New Roman" w:cs="Times New Roman"/>
-          <w:kern w:val="0"/>
+          <w:rFonts w:ascii="Arial" w:eastAsia="Times New Roman" w:hAnsi="Arial" w:cs="Arial"/>
+          <w:kern w:val="0"/>
+          <w:sz w:val="22"/>
+          <w:szCs w:val="22"/>
           <w14:ligatures w14:val="none"/>
         </w:rPr>
       </w:pPr>
@@ -919,8 +925,10 @@
       <w:pPr>
         <w:spacing w:before="240" w:after="240"/>
         <w:rPr>
-          <w:rFonts w:ascii="Times New Roman" w:eastAsia="Times New Roman" w:hAnsi="Times New Roman" w:cs="Times New Roman"/>
-          <w:kern w:val="0"/>
+          <w:rFonts w:ascii="Arial" w:eastAsia="Times New Roman" w:hAnsi="Arial" w:cs="Arial"/>
+          <w:kern w:val="0"/>
+          <w:sz w:val="22"/>
+          <w:szCs w:val="22"/>
           <w14:ligatures w14:val="none"/>
         </w:rPr>
       </w:pPr>
@@ -1031,8 +1039,10 @@
       <w:pPr>
         <w:spacing w:before="240" w:after="240"/>
         <w:rPr>
-          <w:rFonts w:ascii="Times New Roman" w:eastAsia="Times New Roman" w:hAnsi="Times New Roman" w:cs="Times New Roman"/>
-          <w:kern w:val="0"/>
+          <w:rFonts w:ascii="Arial" w:eastAsia="Times New Roman" w:hAnsi="Arial" w:cs="Arial"/>
+          <w:kern w:val="0"/>
+          <w:sz w:val="22"/>
+          <w:szCs w:val="22"/>
           <w14:ligatures w14:val="none"/>
         </w:rPr>
       </w:pPr>
@@ -1230,8 +1240,10 @@
       <w:pPr>
         <w:spacing w:before="240" w:after="240"/>
         <w:rPr>
-          <w:rFonts w:ascii="Times New Roman" w:eastAsia="Times New Roman" w:hAnsi="Times New Roman" w:cs="Times New Roman"/>
-          <w:kern w:val="0"/>
+          <w:rFonts w:ascii="Arial" w:eastAsia="Times New Roman" w:hAnsi="Arial" w:cs="Arial"/>
+          <w:kern w:val="0"/>
+          <w:sz w:val="22"/>
+          <w:szCs w:val="22"/>
           <w14:ligatures w14:val="none"/>
         </w:rPr>
       </w:pPr>
@@ -1342,8 +1354,10 @@
       <w:pPr>
         <w:spacing w:before="240" w:after="240"/>
         <w:rPr>
-          <w:rFonts w:ascii="Times New Roman" w:eastAsia="Times New Roman" w:hAnsi="Times New Roman" w:cs="Times New Roman"/>
-          <w:kern w:val="0"/>
+          <w:rFonts w:ascii="Arial" w:eastAsia="Times New Roman" w:hAnsi="Arial" w:cs="Arial"/>
+          <w:kern w:val="0"/>
+          <w:sz w:val="22"/>
+          <w:szCs w:val="22"/>
           <w14:ligatures w14:val="none"/>
         </w:rPr>
       </w:pPr>
@@ -1628,8 +1642,10 @@
       <w:pPr>
         <w:spacing w:before="240" w:after="240"/>
         <w:rPr>
-          <w:rFonts w:ascii="Times New Roman" w:eastAsia="Times New Roman" w:hAnsi="Times New Roman" w:cs="Times New Roman"/>
-          <w:kern w:val="0"/>
+          <w:rFonts w:ascii="Arial" w:eastAsia="Times New Roman" w:hAnsi="Arial" w:cs="Arial"/>
+          <w:kern w:val="0"/>
+          <w:sz w:val="22"/>
+          <w:szCs w:val="22"/>
           <w14:ligatures w14:val="none"/>
         </w:rPr>
       </w:pPr>
@@ -1741,8 +1757,10 @@
       <w:pPr>
         <w:spacing w:before="240" w:after="240"/>
         <w:rPr>
-          <w:rFonts w:ascii="Times New Roman" w:eastAsia="Times New Roman" w:hAnsi="Times New Roman" w:cs="Times New Roman"/>
-          <w:kern w:val="0"/>
+          <w:rFonts w:ascii="Arial" w:eastAsia="Times New Roman" w:hAnsi="Arial" w:cs="Arial"/>
+          <w:kern w:val="0"/>
+          <w:sz w:val="22"/>
+          <w:szCs w:val="22"/>
           <w14:ligatures w14:val="none"/>
         </w:rPr>
       </w:pPr>
@@ -1853,8 +1871,10 @@
       <w:pPr>
         <w:spacing w:before="240" w:after="240"/>
         <w:rPr>
-          <w:rFonts w:ascii="Times New Roman" w:eastAsia="Times New Roman" w:hAnsi="Times New Roman" w:cs="Times New Roman"/>
-          <w:kern w:val="0"/>
+          <w:rFonts w:ascii="Arial" w:eastAsia="Times New Roman" w:hAnsi="Arial" w:cs="Arial"/>
+          <w:kern w:val="0"/>
+          <w:sz w:val="22"/>
+          <w:szCs w:val="22"/>
           <w14:ligatures w14:val="none"/>
         </w:rPr>
       </w:pPr>
@@ -1965,8 +1985,10 @@
       <w:pPr>
         <w:spacing w:before="240" w:after="240"/>
         <w:rPr>
-          <w:rFonts w:ascii="Times New Roman" w:eastAsia="Times New Roman" w:hAnsi="Times New Roman" w:cs="Times New Roman"/>
-          <w:kern w:val="0"/>
+          <w:rFonts w:ascii="Arial" w:eastAsia="Times New Roman" w:hAnsi="Arial" w:cs="Arial"/>
+          <w:kern w:val="0"/>
+          <w:sz w:val="22"/>
+          <w:szCs w:val="22"/>
           <w14:ligatures w14:val="none"/>
         </w:rPr>
       </w:pPr>
@@ -2221,14 +2243,3369 @@
     </w:p>
     <w:p>
       <w:pPr>
-        <w:rPr>
-          <w:rFonts w:ascii="Times New Roman" w:eastAsia="Times New Roman" w:hAnsi="Times New Roman" w:cs="Times New Roman"/>
-          <w:kern w:val="0"/>
-          <w14:ligatures w14:val="none"/>
-        </w:rPr>
-      </w:pPr>
-    </w:p>
-    <w:p/>
+        <w:spacing w:after="240"/>
+        <w:textAlignment w:val="baseline"/>
+        <w:rPr>
+          <w:rFonts w:ascii="Arial" w:eastAsia="Times New Roman" w:hAnsi="Arial" w:cs="Arial"/>
+          <w:b/>
+          <w:bCs/>
+          <w:color w:val="000000"/>
+          <w:kern w:val="0"/>
+          <w:sz w:val="22"/>
+          <w:szCs w:val="22"/>
+          <w14:ligatures w14:val="none"/>
+        </w:rPr>
+      </w:pPr>
+    </w:p>
+    <w:p>
+      <w:pPr>
+        <w:spacing w:after="240"/>
+        <w:textAlignment w:val="baseline"/>
+        <w:rPr>
+          <w:rFonts w:ascii="Arial" w:eastAsia="Times New Roman" w:hAnsi="Arial" w:cs="Arial"/>
+          <w:b/>
+          <w:bCs/>
+          <w:color w:val="000000"/>
+          <w:kern w:val="0"/>
+          <w:sz w:val="22"/>
+          <w:szCs w:val="22"/>
+          <w:lang w:val="en-US"/>
+          <w14:ligatures w14:val="none"/>
+        </w:rPr>
+      </w:pPr>
+      <w:r>
+        <w:rPr>
+          <w:rFonts w:ascii="Arial" w:eastAsia="Times New Roman" w:hAnsi="Arial" w:cs="Arial"/>
+          <w:b/>
+          <w:bCs/>
+          <w:color w:val="000000"/>
+          <w:kern w:val="0"/>
+          <w:sz w:val="22"/>
+          <w:szCs w:val="22"/>
+          <w:lang w:val="en-US"/>
+          <w14:ligatures w14:val="none"/>
+        </w:rPr>
+        <w:t>Requirements Traceability Linkage Matrix</w:t>
+      </w:r>
+    </w:p>
+    <w:tbl>
+      <w:tblPr>
+        <w:tblStyle w:val="TableGrid"/>
+        <w:tblW w:w="10201" w:type="dxa"/>
+        <w:tblLook w:val="04A0" w:firstRow="1" w:lastRow="0" w:firstColumn="1" w:lastColumn="0" w:noHBand="0" w:noVBand="1"/>
+      </w:tblPr>
+      <w:tblGrid>
+        <w:gridCol w:w="1563"/>
+        <w:gridCol w:w="3394"/>
+        <w:gridCol w:w="5244"/>
+      </w:tblGrid>
+      <w:tr>
+        <w:tc>
+          <w:tcPr>
+            <w:tcW w:w="1563" w:type="dxa"/>
+            <w:vAlign w:val="center"/>
+          </w:tcPr>
+          <w:p>
+            <w:pPr>
+              <w:rPr>
+                <w:rFonts w:ascii="Arial" w:eastAsia="Times New Roman" w:hAnsi="Arial" w:cs="Arial"/>
+                <w:kern w:val="0"/>
+                <w:sz w:val="22"/>
+                <w:szCs w:val="22"/>
+                <w14:ligatures w14:val="none"/>
+              </w:rPr>
+            </w:pPr>
+            <w:r>
+              <w:rPr>
+                <w:rFonts w:ascii="Arial" w:eastAsia="Times New Roman" w:hAnsi="Arial" w:cs="Arial"/>
+                <w:b/>
+                <w:bCs/>
+                <w:kern w:val="0"/>
+                <w:sz w:val="22"/>
+                <w:szCs w:val="22"/>
+                <w14:ligatures w14:val="none"/>
+              </w:rPr>
+              <w:t>Requirement ID</w:t>
+            </w:r>
+          </w:p>
+        </w:tc>
+        <w:tc>
+          <w:tcPr>
+            <w:tcW w:w="3394" w:type="dxa"/>
+            <w:vAlign w:val="center"/>
+          </w:tcPr>
+          <w:p>
+            <w:pPr>
+              <w:rPr>
+                <w:rFonts w:ascii="Arial" w:eastAsia="Times New Roman" w:hAnsi="Arial" w:cs="Arial"/>
+                <w:kern w:val="0"/>
+                <w:sz w:val="22"/>
+                <w:szCs w:val="22"/>
+                <w14:ligatures w14:val="none"/>
+              </w:rPr>
+            </w:pPr>
+            <w:r>
+              <w:rPr>
+                <w:rFonts w:ascii="Arial" w:eastAsia="Times New Roman" w:hAnsi="Arial" w:cs="Arial"/>
+                <w:b/>
+                <w:bCs/>
+                <w:kern w:val="0"/>
+                <w:sz w:val="22"/>
+                <w:szCs w:val="22"/>
+                <w14:ligatures w14:val="none"/>
+              </w:rPr>
+              <w:t>Requirement Description</w:t>
+            </w:r>
+          </w:p>
+        </w:tc>
+        <w:tc>
+          <w:tcPr>
+            <w:tcW w:w="5244" w:type="dxa"/>
+            <w:vAlign w:val="center"/>
+          </w:tcPr>
+          <w:p>
+            <w:pPr>
+              <w:rPr>
+                <w:rFonts w:ascii="Arial" w:eastAsia="Times New Roman" w:hAnsi="Arial" w:cs="Arial"/>
+                <w:kern w:val="0"/>
+                <w:sz w:val="22"/>
+                <w:szCs w:val="22"/>
+                <w14:ligatures w14:val="none"/>
+              </w:rPr>
+            </w:pPr>
+            <w:r>
+              <w:rPr>
+                <w:rFonts w:ascii="Arial" w:eastAsia="Times New Roman" w:hAnsi="Arial" w:cs="Arial"/>
+                <w:b/>
+                <w:bCs/>
+                <w:kern w:val="0"/>
+                <w:sz w:val="22"/>
+                <w:szCs w:val="22"/>
+                <w14:ligatures w14:val="none"/>
+              </w:rPr>
+              <w:t>Related Requirements</w:t>
+            </w:r>
+          </w:p>
+        </w:tc>
+      </w:tr>
+      <w:tr>
+        <w:tc>
+          <w:tcPr>
+            <w:tcW w:w="1563" w:type="dxa"/>
+            <w:vAlign w:val="center"/>
+          </w:tcPr>
+          <w:p>
+            <w:pPr>
+              <w:rPr>
+                <w:rFonts w:ascii="Arial" w:eastAsia="Times New Roman" w:hAnsi="Arial" w:cs="Arial"/>
+                <w:b/>
+                <w:bCs/>
+                <w:kern w:val="0"/>
+                <w:sz w:val="22"/>
+                <w:szCs w:val="22"/>
+                <w14:ligatures w14:val="none"/>
+              </w:rPr>
+            </w:pPr>
+            <w:r>
+              <w:rPr>
+                <w:rFonts w:ascii="Arial" w:eastAsia="Times New Roman" w:hAnsi="Arial" w:cs="Arial"/>
+                <w:b/>
+                <w:bCs/>
+                <w:kern w:val="0"/>
+                <w:sz w:val="22"/>
+                <w:szCs w:val="22"/>
+                <w14:ligatures w14:val="none"/>
+              </w:rPr>
+              <w:t>RQ-01</w:t>
+            </w:r>
+          </w:p>
+        </w:tc>
+        <w:tc>
+          <w:tcPr>
+            <w:tcW w:w="3394" w:type="dxa"/>
+            <w:vAlign w:val="center"/>
+          </w:tcPr>
+          <w:p>
+            <w:pPr>
+              <w:rPr>
+                <w:rFonts w:ascii="Arial" w:eastAsia="Times New Roman" w:hAnsi="Arial" w:cs="Arial"/>
+                <w:kern w:val="0"/>
+                <w:sz w:val="22"/>
+                <w:szCs w:val="22"/>
+                <w14:ligatures w14:val="none"/>
+              </w:rPr>
+            </w:pPr>
+            <w:r>
+              <w:rPr>
+                <w:rFonts w:ascii="Arial" w:eastAsia="Times New Roman" w:hAnsi="Arial" w:cs="Arial"/>
+                <w:kern w:val="0"/>
+                <w:sz w:val="22"/>
+                <w:szCs w:val="22"/>
+                <w14:ligatures w14:val="none"/>
+              </w:rPr>
+              <w:t>User Authentication</w:t>
+            </w:r>
+          </w:p>
+        </w:tc>
+        <w:tc>
+          <w:tcPr>
+            <w:tcW w:w="5244" w:type="dxa"/>
+            <w:vAlign w:val="center"/>
+          </w:tcPr>
+          <w:p>
+            <w:pPr>
+              <w:rPr>
+                <w:rFonts w:ascii="Arial" w:eastAsia="Times New Roman" w:hAnsi="Arial" w:cs="Arial"/>
+                <w:kern w:val="0"/>
+                <w:sz w:val="22"/>
+                <w:szCs w:val="22"/>
+                <w14:ligatures w14:val="none"/>
+              </w:rPr>
+            </w:pPr>
+            <w:r>
+              <w:rPr>
+                <w:rFonts w:ascii="Arial" w:eastAsia="Times New Roman" w:hAnsi="Arial" w:cs="Arial"/>
+                <w:kern w:val="0"/>
+                <w:sz w:val="22"/>
+                <w:szCs w:val="22"/>
+                <w14:ligatures w14:val="none"/>
+              </w:rPr>
+              <w:t>RQ-02, RQ-03, RQ-04, RQ-08, RQ-09</w:t>
+            </w:r>
+          </w:p>
+        </w:tc>
+      </w:tr>
+      <w:tr>
+        <w:tc>
+          <w:tcPr>
+            <w:tcW w:w="1563" w:type="dxa"/>
+            <w:vAlign w:val="center"/>
+          </w:tcPr>
+          <w:p>
+            <w:pPr>
+              <w:rPr>
+                <w:rFonts w:ascii="Arial" w:eastAsia="Times New Roman" w:hAnsi="Arial" w:cs="Arial"/>
+                <w:b/>
+                <w:bCs/>
+                <w:kern w:val="0"/>
+                <w:sz w:val="22"/>
+                <w:szCs w:val="22"/>
+                <w14:ligatures w14:val="none"/>
+              </w:rPr>
+            </w:pPr>
+            <w:r>
+              <w:rPr>
+                <w:rFonts w:ascii="Arial" w:eastAsia="Times New Roman" w:hAnsi="Arial" w:cs="Arial"/>
+                <w:b/>
+                <w:bCs/>
+                <w:kern w:val="0"/>
+                <w:sz w:val="22"/>
+                <w:szCs w:val="22"/>
+                <w14:ligatures w14:val="none"/>
+              </w:rPr>
+              <w:t>RQ-02</w:t>
+            </w:r>
+          </w:p>
+        </w:tc>
+        <w:tc>
+          <w:tcPr>
+            <w:tcW w:w="3394" w:type="dxa"/>
+            <w:vAlign w:val="center"/>
+          </w:tcPr>
+          <w:p>
+            <w:pPr>
+              <w:rPr>
+                <w:rFonts w:ascii="Arial" w:eastAsia="Times New Roman" w:hAnsi="Arial" w:cs="Arial"/>
+                <w:kern w:val="0"/>
+                <w:sz w:val="22"/>
+                <w:szCs w:val="22"/>
+                <w14:ligatures w14:val="none"/>
+              </w:rPr>
+            </w:pPr>
+            <w:r>
+              <w:rPr>
+                <w:rFonts w:ascii="Arial" w:eastAsia="Times New Roman" w:hAnsi="Arial" w:cs="Arial"/>
+                <w:kern w:val="0"/>
+                <w:sz w:val="22"/>
+                <w:szCs w:val="22"/>
+                <w14:ligatures w14:val="none"/>
+              </w:rPr>
+              <w:t>User Registration</w:t>
+            </w:r>
+          </w:p>
+        </w:tc>
+        <w:tc>
+          <w:tcPr>
+            <w:tcW w:w="5244" w:type="dxa"/>
+            <w:vAlign w:val="center"/>
+          </w:tcPr>
+          <w:p>
+            <w:pPr>
+              <w:rPr>
+                <w:rFonts w:ascii="Arial" w:eastAsia="Times New Roman" w:hAnsi="Arial" w:cs="Arial"/>
+                <w:kern w:val="0"/>
+                <w:sz w:val="22"/>
+                <w:szCs w:val="22"/>
+                <w14:ligatures w14:val="none"/>
+              </w:rPr>
+            </w:pPr>
+            <w:r>
+              <w:rPr>
+                <w:rFonts w:ascii="Arial" w:eastAsia="Times New Roman" w:hAnsi="Arial" w:cs="Arial"/>
+                <w:kern w:val="0"/>
+                <w:sz w:val="22"/>
+                <w:szCs w:val="22"/>
+                <w14:ligatures w14:val="none"/>
+              </w:rPr>
+              <w:t>RQ-01, RQ-03, RQ-08, RQ-09</w:t>
+            </w:r>
+          </w:p>
+        </w:tc>
+      </w:tr>
+      <w:tr>
+        <w:tc>
+          <w:tcPr>
+            <w:tcW w:w="1563" w:type="dxa"/>
+            <w:vAlign w:val="center"/>
+          </w:tcPr>
+          <w:p>
+            <w:pPr>
+              <w:rPr>
+                <w:rFonts w:ascii="Arial" w:eastAsia="Times New Roman" w:hAnsi="Arial" w:cs="Arial"/>
+                <w:b/>
+                <w:bCs/>
+                <w:kern w:val="0"/>
+                <w:sz w:val="22"/>
+                <w:szCs w:val="22"/>
+                <w14:ligatures w14:val="none"/>
+              </w:rPr>
+            </w:pPr>
+            <w:r>
+              <w:rPr>
+                <w:rFonts w:ascii="Arial" w:eastAsia="Times New Roman" w:hAnsi="Arial" w:cs="Arial"/>
+                <w:b/>
+                <w:bCs/>
+                <w:kern w:val="0"/>
+                <w:sz w:val="22"/>
+                <w:szCs w:val="22"/>
+                <w14:ligatures w14:val="none"/>
+              </w:rPr>
+              <w:t>RQ-03</w:t>
+            </w:r>
+          </w:p>
+        </w:tc>
+        <w:tc>
+          <w:tcPr>
+            <w:tcW w:w="3394" w:type="dxa"/>
+            <w:vAlign w:val="center"/>
+          </w:tcPr>
+          <w:p>
+            <w:pPr>
+              <w:rPr>
+                <w:rFonts w:ascii="Arial" w:eastAsia="Times New Roman" w:hAnsi="Arial" w:cs="Arial"/>
+                <w:kern w:val="0"/>
+                <w:sz w:val="22"/>
+                <w:szCs w:val="22"/>
+                <w14:ligatures w14:val="none"/>
+              </w:rPr>
+            </w:pPr>
+            <w:r>
+              <w:rPr>
+                <w:rFonts w:ascii="Arial" w:eastAsia="Times New Roman" w:hAnsi="Arial" w:cs="Arial"/>
+                <w:kern w:val="0"/>
+                <w:sz w:val="22"/>
+                <w:szCs w:val="22"/>
+                <w14:ligatures w14:val="none"/>
+              </w:rPr>
+              <w:t>Logout Functionality</w:t>
+            </w:r>
+          </w:p>
+        </w:tc>
+        <w:tc>
+          <w:tcPr>
+            <w:tcW w:w="5244" w:type="dxa"/>
+            <w:vAlign w:val="center"/>
+          </w:tcPr>
+          <w:p>
+            <w:pPr>
+              <w:rPr>
+                <w:rFonts w:ascii="Arial" w:eastAsia="Times New Roman" w:hAnsi="Arial" w:cs="Arial"/>
+                <w:kern w:val="0"/>
+                <w:sz w:val="22"/>
+                <w:szCs w:val="22"/>
+                <w14:ligatures w14:val="none"/>
+              </w:rPr>
+            </w:pPr>
+            <w:r>
+              <w:rPr>
+                <w:rFonts w:ascii="Arial" w:eastAsia="Times New Roman" w:hAnsi="Arial" w:cs="Arial"/>
+                <w:kern w:val="0"/>
+                <w:sz w:val="22"/>
+                <w:szCs w:val="22"/>
+                <w14:ligatures w14:val="none"/>
+              </w:rPr>
+              <w:t>RQ-01, RQ-02, RQ-09</w:t>
+            </w:r>
+          </w:p>
+        </w:tc>
+      </w:tr>
+      <w:tr>
+        <w:tc>
+          <w:tcPr>
+            <w:tcW w:w="1563" w:type="dxa"/>
+            <w:vAlign w:val="center"/>
+          </w:tcPr>
+          <w:p>
+            <w:pPr>
+              <w:rPr>
+                <w:rFonts w:ascii="Arial" w:eastAsia="Times New Roman" w:hAnsi="Arial" w:cs="Arial"/>
+                <w:b/>
+                <w:bCs/>
+                <w:kern w:val="0"/>
+                <w:sz w:val="22"/>
+                <w:szCs w:val="22"/>
+                <w14:ligatures w14:val="none"/>
+              </w:rPr>
+            </w:pPr>
+            <w:r>
+              <w:rPr>
+                <w:rFonts w:ascii="Arial" w:eastAsia="Times New Roman" w:hAnsi="Arial" w:cs="Arial"/>
+                <w:b/>
+                <w:bCs/>
+                <w:kern w:val="0"/>
+                <w:sz w:val="22"/>
+                <w:szCs w:val="22"/>
+                <w14:ligatures w14:val="none"/>
+              </w:rPr>
+              <w:t>RQ-04</w:t>
+            </w:r>
+          </w:p>
+        </w:tc>
+        <w:tc>
+          <w:tcPr>
+            <w:tcW w:w="3394" w:type="dxa"/>
+            <w:vAlign w:val="center"/>
+          </w:tcPr>
+          <w:p>
+            <w:pPr>
+              <w:rPr>
+                <w:rFonts w:ascii="Arial" w:eastAsia="Times New Roman" w:hAnsi="Arial" w:cs="Arial"/>
+                <w:kern w:val="0"/>
+                <w:sz w:val="22"/>
+                <w:szCs w:val="22"/>
+                <w14:ligatures w14:val="none"/>
+              </w:rPr>
+            </w:pPr>
+            <w:r>
+              <w:rPr>
+                <w:rFonts w:ascii="Arial" w:eastAsia="Times New Roman" w:hAnsi="Arial" w:cs="Arial"/>
+                <w:kern w:val="0"/>
+                <w:sz w:val="22"/>
+                <w:szCs w:val="22"/>
+                <w14:ligatures w14:val="none"/>
+              </w:rPr>
+              <w:t>Password Recovery</w:t>
+            </w:r>
+          </w:p>
+        </w:tc>
+        <w:tc>
+          <w:tcPr>
+            <w:tcW w:w="5244" w:type="dxa"/>
+            <w:vAlign w:val="center"/>
+          </w:tcPr>
+          <w:p>
+            <w:pPr>
+              <w:rPr>
+                <w:rFonts w:ascii="Arial" w:eastAsia="Times New Roman" w:hAnsi="Arial" w:cs="Arial"/>
+                <w:kern w:val="0"/>
+                <w:sz w:val="22"/>
+                <w:szCs w:val="22"/>
+                <w14:ligatures w14:val="none"/>
+              </w:rPr>
+            </w:pPr>
+            <w:r>
+              <w:rPr>
+                <w:rFonts w:ascii="Arial" w:eastAsia="Times New Roman" w:hAnsi="Arial" w:cs="Arial"/>
+                <w:kern w:val="0"/>
+                <w:sz w:val="22"/>
+                <w:szCs w:val="22"/>
+                <w14:ligatures w14:val="none"/>
+              </w:rPr>
+              <w:t>RQ-01, RQ-08, RQ-09</w:t>
+            </w:r>
+          </w:p>
+        </w:tc>
+      </w:tr>
+      <w:tr>
+        <w:tc>
+          <w:tcPr>
+            <w:tcW w:w="1563" w:type="dxa"/>
+            <w:vAlign w:val="center"/>
+          </w:tcPr>
+          <w:p>
+            <w:pPr>
+              <w:rPr>
+                <w:rFonts w:ascii="Arial" w:eastAsia="Times New Roman" w:hAnsi="Arial" w:cs="Arial"/>
+                <w:b/>
+                <w:bCs/>
+                <w:kern w:val="0"/>
+                <w:sz w:val="22"/>
+                <w:szCs w:val="22"/>
+                <w14:ligatures w14:val="none"/>
+              </w:rPr>
+            </w:pPr>
+            <w:r>
+              <w:rPr>
+                <w:rFonts w:ascii="Arial" w:eastAsia="Times New Roman" w:hAnsi="Arial" w:cs="Arial"/>
+                <w:b/>
+                <w:bCs/>
+                <w:kern w:val="0"/>
+                <w:sz w:val="22"/>
+                <w:szCs w:val="22"/>
+                <w14:ligatures w14:val="none"/>
+              </w:rPr>
+              <w:t>RQ-08</w:t>
+            </w:r>
+          </w:p>
+        </w:tc>
+        <w:tc>
+          <w:tcPr>
+            <w:tcW w:w="3394" w:type="dxa"/>
+            <w:vAlign w:val="center"/>
+          </w:tcPr>
+          <w:p>
+            <w:pPr>
+              <w:rPr>
+                <w:rFonts w:ascii="Arial" w:eastAsia="Times New Roman" w:hAnsi="Arial" w:cs="Arial"/>
+                <w:kern w:val="0"/>
+                <w:sz w:val="22"/>
+                <w:szCs w:val="22"/>
+                <w14:ligatures w14:val="none"/>
+              </w:rPr>
+            </w:pPr>
+            <w:r>
+              <w:rPr>
+                <w:rFonts w:ascii="Arial" w:eastAsia="Times New Roman" w:hAnsi="Arial" w:cs="Arial"/>
+                <w:kern w:val="0"/>
+                <w:sz w:val="22"/>
+                <w:szCs w:val="22"/>
+                <w14:ligatures w14:val="none"/>
+              </w:rPr>
+              <w:t>Modify Account Settings</w:t>
+            </w:r>
+          </w:p>
+        </w:tc>
+        <w:tc>
+          <w:tcPr>
+            <w:tcW w:w="5244" w:type="dxa"/>
+            <w:vAlign w:val="center"/>
+          </w:tcPr>
+          <w:p>
+            <w:pPr>
+              <w:rPr>
+                <w:rFonts w:ascii="Arial" w:eastAsia="Times New Roman" w:hAnsi="Arial" w:cs="Arial"/>
+                <w:kern w:val="0"/>
+                <w:sz w:val="22"/>
+                <w:szCs w:val="22"/>
+                <w14:ligatures w14:val="none"/>
+              </w:rPr>
+            </w:pPr>
+            <w:r>
+              <w:rPr>
+                <w:rFonts w:ascii="Arial" w:eastAsia="Times New Roman" w:hAnsi="Arial" w:cs="Arial"/>
+                <w:kern w:val="0"/>
+                <w:sz w:val="22"/>
+                <w:szCs w:val="22"/>
+                <w14:ligatures w14:val="none"/>
+              </w:rPr>
+              <w:t>RQ-01, RQ-02, RQ-04, RQ-09</w:t>
+            </w:r>
+          </w:p>
+        </w:tc>
+      </w:tr>
+      <w:tr>
+        <w:tc>
+          <w:tcPr>
+            <w:tcW w:w="1563" w:type="dxa"/>
+            <w:vAlign w:val="center"/>
+          </w:tcPr>
+          <w:p>
+            <w:pPr>
+              <w:rPr>
+                <w:rFonts w:ascii="Arial" w:eastAsia="Times New Roman" w:hAnsi="Arial" w:cs="Arial"/>
+                <w:b/>
+                <w:bCs/>
+                <w:kern w:val="0"/>
+                <w:sz w:val="22"/>
+                <w:szCs w:val="22"/>
+                <w14:ligatures w14:val="none"/>
+              </w:rPr>
+            </w:pPr>
+            <w:r>
+              <w:rPr>
+                <w:rFonts w:ascii="Arial" w:eastAsia="Times New Roman" w:hAnsi="Arial" w:cs="Arial"/>
+                <w:b/>
+                <w:bCs/>
+                <w:kern w:val="0"/>
+                <w:sz w:val="22"/>
+                <w:szCs w:val="22"/>
+                <w14:ligatures w14:val="none"/>
+              </w:rPr>
+              <w:lastRenderedPageBreak/>
+              <w:t>RQ-09</w:t>
+            </w:r>
+          </w:p>
+        </w:tc>
+        <w:tc>
+          <w:tcPr>
+            <w:tcW w:w="3394" w:type="dxa"/>
+            <w:vAlign w:val="center"/>
+          </w:tcPr>
+          <w:p>
+            <w:pPr>
+              <w:rPr>
+                <w:rFonts w:ascii="Arial" w:eastAsia="Times New Roman" w:hAnsi="Arial" w:cs="Arial"/>
+                <w:kern w:val="0"/>
+                <w:sz w:val="22"/>
+                <w:szCs w:val="22"/>
+                <w14:ligatures w14:val="none"/>
+              </w:rPr>
+            </w:pPr>
+            <w:r>
+              <w:rPr>
+                <w:rFonts w:ascii="Arial" w:eastAsia="Times New Roman" w:hAnsi="Arial" w:cs="Arial"/>
+                <w:kern w:val="0"/>
+                <w:sz w:val="22"/>
+                <w:szCs w:val="22"/>
+                <w14:ligatures w14:val="none"/>
+              </w:rPr>
+              <w:t>Account Deletion</w:t>
+            </w:r>
+          </w:p>
+        </w:tc>
+        <w:tc>
+          <w:tcPr>
+            <w:tcW w:w="5244" w:type="dxa"/>
+            <w:vAlign w:val="center"/>
+          </w:tcPr>
+          <w:p>
+            <w:pPr>
+              <w:rPr>
+                <w:rFonts w:ascii="Arial" w:eastAsia="Times New Roman" w:hAnsi="Arial" w:cs="Arial"/>
+                <w:kern w:val="0"/>
+                <w:sz w:val="22"/>
+                <w:szCs w:val="22"/>
+                <w14:ligatures w14:val="none"/>
+              </w:rPr>
+            </w:pPr>
+            <w:r>
+              <w:rPr>
+                <w:rFonts w:ascii="Arial" w:eastAsia="Times New Roman" w:hAnsi="Arial" w:cs="Arial"/>
+                <w:kern w:val="0"/>
+                <w:sz w:val="22"/>
+                <w:szCs w:val="22"/>
+                <w14:ligatures w14:val="none"/>
+              </w:rPr>
+              <w:t>RQ-01, RQ-02, RQ-04, RQ-08</w:t>
+            </w:r>
+          </w:p>
+        </w:tc>
+      </w:tr>
+      <w:tr>
+        <w:tc>
+          <w:tcPr>
+            <w:tcW w:w="1563" w:type="dxa"/>
+            <w:vAlign w:val="center"/>
+          </w:tcPr>
+          <w:p>
+            <w:pPr>
+              <w:rPr>
+                <w:rFonts w:ascii="Arial" w:eastAsia="Times New Roman" w:hAnsi="Arial" w:cs="Arial"/>
+                <w:b/>
+                <w:bCs/>
+                <w:kern w:val="0"/>
+                <w:sz w:val="22"/>
+                <w:szCs w:val="22"/>
+                <w14:ligatures w14:val="none"/>
+              </w:rPr>
+            </w:pPr>
+            <w:r>
+              <w:rPr>
+                <w:rFonts w:ascii="Arial" w:eastAsia="Times New Roman" w:hAnsi="Arial" w:cs="Arial"/>
+                <w:b/>
+                <w:bCs/>
+                <w:kern w:val="0"/>
+                <w:sz w:val="22"/>
+                <w:szCs w:val="22"/>
+                <w14:ligatures w14:val="none"/>
+              </w:rPr>
+              <w:t>RQ-10</w:t>
+            </w:r>
+          </w:p>
+        </w:tc>
+        <w:tc>
+          <w:tcPr>
+            <w:tcW w:w="3394" w:type="dxa"/>
+            <w:vAlign w:val="center"/>
+          </w:tcPr>
+          <w:p>
+            <w:pPr>
+              <w:rPr>
+                <w:rFonts w:ascii="Arial" w:eastAsia="Times New Roman" w:hAnsi="Arial" w:cs="Arial"/>
+                <w:kern w:val="0"/>
+                <w:sz w:val="22"/>
+                <w:szCs w:val="22"/>
+                <w14:ligatures w14:val="none"/>
+              </w:rPr>
+            </w:pPr>
+            <w:r>
+              <w:rPr>
+                <w:rFonts w:ascii="Arial" w:eastAsia="Times New Roman" w:hAnsi="Arial" w:cs="Arial"/>
+                <w:kern w:val="0"/>
+                <w:sz w:val="22"/>
+                <w:szCs w:val="22"/>
+                <w14:ligatures w14:val="none"/>
+              </w:rPr>
+              <w:t>Grant Moderator Permissions</w:t>
+            </w:r>
+          </w:p>
+        </w:tc>
+        <w:tc>
+          <w:tcPr>
+            <w:tcW w:w="5244" w:type="dxa"/>
+            <w:vAlign w:val="center"/>
+          </w:tcPr>
+          <w:p>
+            <w:pPr>
+              <w:rPr>
+                <w:rFonts w:ascii="Arial" w:eastAsia="Times New Roman" w:hAnsi="Arial" w:cs="Arial"/>
+                <w:kern w:val="0"/>
+                <w:sz w:val="22"/>
+                <w:szCs w:val="22"/>
+                <w14:ligatures w14:val="none"/>
+              </w:rPr>
+            </w:pPr>
+            <w:r>
+              <w:rPr>
+                <w:rFonts w:ascii="Arial" w:eastAsia="Times New Roman" w:hAnsi="Arial" w:cs="Arial"/>
+                <w:kern w:val="0"/>
+                <w:sz w:val="22"/>
+                <w:szCs w:val="22"/>
+                <w14:ligatures w14:val="none"/>
+              </w:rPr>
+              <w:t>RQ-12</w:t>
+            </w:r>
+          </w:p>
+        </w:tc>
+      </w:tr>
+      <w:tr>
+        <w:tc>
+          <w:tcPr>
+            <w:tcW w:w="1563" w:type="dxa"/>
+            <w:vAlign w:val="center"/>
+          </w:tcPr>
+          <w:p>
+            <w:pPr>
+              <w:rPr>
+                <w:rFonts w:ascii="Arial" w:eastAsia="Times New Roman" w:hAnsi="Arial" w:cs="Arial"/>
+                <w:b/>
+                <w:bCs/>
+                <w:kern w:val="0"/>
+                <w:sz w:val="22"/>
+                <w:szCs w:val="22"/>
+                <w14:ligatures w14:val="none"/>
+              </w:rPr>
+            </w:pPr>
+            <w:r>
+              <w:rPr>
+                <w:rFonts w:ascii="Arial" w:eastAsia="Times New Roman" w:hAnsi="Arial" w:cs="Arial"/>
+                <w:b/>
+                <w:bCs/>
+                <w:kern w:val="0"/>
+                <w:sz w:val="22"/>
+                <w:szCs w:val="22"/>
+                <w14:ligatures w14:val="none"/>
+              </w:rPr>
+              <w:t>RQ-12</w:t>
+            </w:r>
+          </w:p>
+        </w:tc>
+        <w:tc>
+          <w:tcPr>
+            <w:tcW w:w="3394" w:type="dxa"/>
+            <w:vAlign w:val="center"/>
+          </w:tcPr>
+          <w:p>
+            <w:pPr>
+              <w:rPr>
+                <w:rFonts w:ascii="Arial" w:eastAsia="Times New Roman" w:hAnsi="Arial" w:cs="Arial"/>
+                <w:kern w:val="0"/>
+                <w:sz w:val="22"/>
+                <w:szCs w:val="22"/>
+                <w14:ligatures w14:val="none"/>
+              </w:rPr>
+            </w:pPr>
+            <w:r>
+              <w:rPr>
+                <w:rFonts w:ascii="Arial" w:eastAsia="Times New Roman" w:hAnsi="Arial" w:cs="Arial"/>
+                <w:kern w:val="0"/>
+                <w:sz w:val="22"/>
+                <w:szCs w:val="22"/>
+                <w14:ligatures w14:val="none"/>
+              </w:rPr>
+              <w:t>Account Report Validation</w:t>
+            </w:r>
+          </w:p>
+        </w:tc>
+        <w:tc>
+          <w:tcPr>
+            <w:tcW w:w="5244" w:type="dxa"/>
+            <w:vAlign w:val="center"/>
+          </w:tcPr>
+          <w:p>
+            <w:pPr>
+              <w:rPr>
+                <w:rFonts w:ascii="Arial" w:eastAsia="Times New Roman" w:hAnsi="Arial" w:cs="Arial"/>
+                <w:kern w:val="0"/>
+                <w:sz w:val="22"/>
+                <w:szCs w:val="22"/>
+                <w14:ligatures w14:val="none"/>
+              </w:rPr>
+            </w:pPr>
+            <w:r>
+              <w:rPr>
+                <w:rFonts w:ascii="Arial" w:eastAsia="Times New Roman" w:hAnsi="Arial" w:cs="Arial"/>
+                <w:kern w:val="0"/>
+                <w:sz w:val="22"/>
+                <w:szCs w:val="22"/>
+                <w14:ligatures w14:val="none"/>
+              </w:rPr>
+              <w:t>RQ-10, RQ-11</w:t>
+            </w:r>
+          </w:p>
+        </w:tc>
+      </w:tr>
+      <w:tr>
+        <w:tc>
+          <w:tcPr>
+            <w:tcW w:w="1563" w:type="dxa"/>
+            <w:vAlign w:val="center"/>
+          </w:tcPr>
+          <w:p>
+            <w:pPr>
+              <w:rPr>
+                <w:rFonts w:ascii="Arial" w:eastAsia="Times New Roman" w:hAnsi="Arial" w:cs="Arial"/>
+                <w:b/>
+                <w:bCs/>
+                <w:kern w:val="0"/>
+                <w:sz w:val="22"/>
+                <w:szCs w:val="22"/>
+                <w14:ligatures w14:val="none"/>
+              </w:rPr>
+            </w:pPr>
+            <w:r>
+              <w:rPr>
+                <w:rFonts w:ascii="Arial" w:eastAsia="Times New Roman" w:hAnsi="Arial" w:cs="Arial"/>
+                <w:b/>
+                <w:bCs/>
+                <w:kern w:val="0"/>
+                <w:sz w:val="22"/>
+                <w:szCs w:val="22"/>
+                <w14:ligatures w14:val="none"/>
+              </w:rPr>
+              <w:t>RQ-13</w:t>
+            </w:r>
+          </w:p>
+        </w:tc>
+        <w:tc>
+          <w:tcPr>
+            <w:tcW w:w="3394" w:type="dxa"/>
+            <w:vAlign w:val="center"/>
+          </w:tcPr>
+          <w:p>
+            <w:pPr>
+              <w:rPr>
+                <w:rFonts w:ascii="Arial" w:eastAsia="Times New Roman" w:hAnsi="Arial" w:cs="Arial"/>
+                <w:kern w:val="0"/>
+                <w:sz w:val="22"/>
+                <w:szCs w:val="22"/>
+                <w14:ligatures w14:val="none"/>
+              </w:rPr>
+            </w:pPr>
+            <w:r>
+              <w:rPr>
+                <w:rFonts w:ascii="Arial" w:eastAsia="Times New Roman" w:hAnsi="Arial" w:cs="Arial"/>
+                <w:kern w:val="0"/>
+                <w:sz w:val="22"/>
+                <w:szCs w:val="22"/>
+                <w14:ligatures w14:val="none"/>
+              </w:rPr>
+              <w:t>Search for Matches</w:t>
+            </w:r>
+          </w:p>
+        </w:tc>
+        <w:tc>
+          <w:tcPr>
+            <w:tcW w:w="5244" w:type="dxa"/>
+            <w:vAlign w:val="center"/>
+          </w:tcPr>
+          <w:p>
+            <w:pPr>
+              <w:rPr>
+                <w:rFonts w:ascii="Arial" w:eastAsia="Times New Roman" w:hAnsi="Arial" w:cs="Arial"/>
+                <w:kern w:val="0"/>
+                <w:sz w:val="22"/>
+                <w:szCs w:val="22"/>
+                <w14:ligatures w14:val="none"/>
+              </w:rPr>
+            </w:pPr>
+            <w:r>
+              <w:rPr>
+                <w:rFonts w:ascii="Arial" w:eastAsia="Times New Roman" w:hAnsi="Arial" w:cs="Arial"/>
+                <w:kern w:val="0"/>
+                <w:sz w:val="22"/>
+                <w:szCs w:val="22"/>
+                <w14:ligatures w14:val="none"/>
+              </w:rPr>
+              <w:t>RQ-17</w:t>
+            </w:r>
+          </w:p>
+        </w:tc>
+      </w:tr>
+      <w:tr>
+        <w:tc>
+          <w:tcPr>
+            <w:tcW w:w="1563" w:type="dxa"/>
+            <w:vAlign w:val="center"/>
+          </w:tcPr>
+          <w:p>
+            <w:pPr>
+              <w:rPr>
+                <w:rFonts w:ascii="Arial" w:eastAsia="Times New Roman" w:hAnsi="Arial" w:cs="Arial"/>
+                <w:b/>
+                <w:bCs/>
+                <w:kern w:val="0"/>
+                <w:sz w:val="22"/>
+                <w:szCs w:val="22"/>
+                <w14:ligatures w14:val="none"/>
+              </w:rPr>
+            </w:pPr>
+            <w:r>
+              <w:rPr>
+                <w:rFonts w:ascii="Arial" w:eastAsia="Times New Roman" w:hAnsi="Arial" w:cs="Arial"/>
+                <w:b/>
+                <w:bCs/>
+                <w:kern w:val="0"/>
+                <w:sz w:val="22"/>
+                <w:szCs w:val="22"/>
+                <w14:ligatures w14:val="none"/>
+              </w:rPr>
+              <w:t>RQ-14</w:t>
+            </w:r>
+          </w:p>
+        </w:tc>
+        <w:tc>
+          <w:tcPr>
+            <w:tcW w:w="3394" w:type="dxa"/>
+            <w:vAlign w:val="center"/>
+          </w:tcPr>
+          <w:p>
+            <w:pPr>
+              <w:rPr>
+                <w:rFonts w:ascii="Arial" w:eastAsia="Times New Roman" w:hAnsi="Arial" w:cs="Arial"/>
+                <w:kern w:val="0"/>
+                <w:sz w:val="22"/>
+                <w:szCs w:val="22"/>
+                <w14:ligatures w14:val="none"/>
+              </w:rPr>
+            </w:pPr>
+            <w:r>
+              <w:rPr>
+                <w:rFonts w:ascii="Arial" w:eastAsia="Times New Roman" w:hAnsi="Arial" w:cs="Arial"/>
+                <w:kern w:val="0"/>
+                <w:sz w:val="22"/>
+                <w:szCs w:val="22"/>
+                <w14:ligatures w14:val="none"/>
+              </w:rPr>
+              <w:t>Initiate Messaging</w:t>
+            </w:r>
+          </w:p>
+        </w:tc>
+        <w:tc>
+          <w:tcPr>
+            <w:tcW w:w="5244" w:type="dxa"/>
+            <w:vAlign w:val="center"/>
+          </w:tcPr>
+          <w:p>
+            <w:pPr>
+              <w:rPr>
+                <w:rFonts w:ascii="Arial" w:eastAsia="Times New Roman" w:hAnsi="Arial" w:cs="Arial"/>
+                <w:kern w:val="0"/>
+                <w:sz w:val="22"/>
+                <w:szCs w:val="22"/>
+                <w14:ligatures w14:val="none"/>
+              </w:rPr>
+            </w:pPr>
+            <w:r>
+              <w:rPr>
+                <w:rFonts w:ascii="Arial" w:eastAsia="Times New Roman" w:hAnsi="Arial" w:cs="Arial"/>
+                <w:kern w:val="0"/>
+                <w:sz w:val="22"/>
+                <w:szCs w:val="22"/>
+                <w14:ligatures w14:val="none"/>
+              </w:rPr>
+              <w:t>RQ-13, RQ-15</w:t>
+            </w:r>
+          </w:p>
+        </w:tc>
+      </w:tr>
+      <w:tr>
+        <w:tc>
+          <w:tcPr>
+            <w:tcW w:w="1563" w:type="dxa"/>
+            <w:vAlign w:val="center"/>
+          </w:tcPr>
+          <w:p>
+            <w:pPr>
+              <w:rPr>
+                <w:rFonts w:ascii="Arial" w:eastAsia="Times New Roman" w:hAnsi="Arial" w:cs="Arial"/>
+                <w:b/>
+                <w:bCs/>
+                <w:kern w:val="0"/>
+                <w:sz w:val="22"/>
+                <w:szCs w:val="22"/>
+                <w14:ligatures w14:val="none"/>
+              </w:rPr>
+            </w:pPr>
+            <w:r>
+              <w:rPr>
+                <w:rFonts w:ascii="Arial" w:eastAsia="Times New Roman" w:hAnsi="Arial" w:cs="Arial"/>
+                <w:b/>
+                <w:bCs/>
+                <w:kern w:val="0"/>
+                <w:sz w:val="22"/>
+                <w:szCs w:val="22"/>
+                <w14:ligatures w14:val="none"/>
+              </w:rPr>
+              <w:t>RQ-15</w:t>
+            </w:r>
+          </w:p>
+        </w:tc>
+        <w:tc>
+          <w:tcPr>
+            <w:tcW w:w="3394" w:type="dxa"/>
+            <w:vAlign w:val="center"/>
+          </w:tcPr>
+          <w:p>
+            <w:pPr>
+              <w:rPr>
+                <w:rFonts w:ascii="Arial" w:eastAsia="Times New Roman" w:hAnsi="Arial" w:cs="Arial"/>
+                <w:kern w:val="0"/>
+                <w:sz w:val="22"/>
+                <w:szCs w:val="22"/>
+                <w14:ligatures w14:val="none"/>
+              </w:rPr>
+            </w:pPr>
+            <w:r>
+              <w:rPr>
+                <w:rFonts w:ascii="Arial" w:eastAsia="Times New Roman" w:hAnsi="Arial" w:cs="Arial"/>
+                <w:kern w:val="0"/>
+                <w:sz w:val="22"/>
+                <w:szCs w:val="22"/>
+                <w14:ligatures w14:val="none"/>
+              </w:rPr>
+              <w:t>Receive Messages</w:t>
+            </w:r>
+          </w:p>
+        </w:tc>
+        <w:tc>
+          <w:tcPr>
+            <w:tcW w:w="5244" w:type="dxa"/>
+            <w:vAlign w:val="center"/>
+          </w:tcPr>
+          <w:p>
+            <w:pPr>
+              <w:rPr>
+                <w:rFonts w:ascii="Arial" w:eastAsia="Times New Roman" w:hAnsi="Arial" w:cs="Arial"/>
+                <w:kern w:val="0"/>
+                <w:sz w:val="22"/>
+                <w:szCs w:val="22"/>
+                <w14:ligatures w14:val="none"/>
+              </w:rPr>
+            </w:pPr>
+            <w:r>
+              <w:rPr>
+                <w:rFonts w:ascii="Arial" w:eastAsia="Times New Roman" w:hAnsi="Arial" w:cs="Arial"/>
+                <w:kern w:val="0"/>
+                <w:sz w:val="22"/>
+                <w:szCs w:val="22"/>
+                <w14:ligatures w14:val="none"/>
+              </w:rPr>
+              <w:t>RQ-13, RQ-14, RQ-16</w:t>
+            </w:r>
+          </w:p>
+        </w:tc>
+      </w:tr>
+      <w:tr>
+        <w:tc>
+          <w:tcPr>
+            <w:tcW w:w="1563" w:type="dxa"/>
+            <w:vAlign w:val="center"/>
+          </w:tcPr>
+          <w:p>
+            <w:pPr>
+              <w:rPr>
+                <w:rFonts w:ascii="Arial" w:eastAsia="Times New Roman" w:hAnsi="Arial" w:cs="Arial"/>
+                <w:b/>
+                <w:bCs/>
+                <w:kern w:val="0"/>
+                <w:sz w:val="22"/>
+                <w:szCs w:val="22"/>
+                <w14:ligatures w14:val="none"/>
+              </w:rPr>
+            </w:pPr>
+            <w:r>
+              <w:rPr>
+                <w:rFonts w:ascii="Arial" w:eastAsia="Times New Roman" w:hAnsi="Arial" w:cs="Arial"/>
+                <w:b/>
+                <w:bCs/>
+                <w:kern w:val="0"/>
+                <w:sz w:val="22"/>
+                <w:szCs w:val="22"/>
+                <w14:ligatures w14:val="none"/>
+              </w:rPr>
+              <w:t>RQ-16</w:t>
+            </w:r>
+          </w:p>
+        </w:tc>
+        <w:tc>
+          <w:tcPr>
+            <w:tcW w:w="3394" w:type="dxa"/>
+            <w:vAlign w:val="center"/>
+          </w:tcPr>
+          <w:p>
+            <w:pPr>
+              <w:rPr>
+                <w:rFonts w:ascii="Arial" w:eastAsia="Times New Roman" w:hAnsi="Arial" w:cs="Arial"/>
+                <w:kern w:val="0"/>
+                <w:sz w:val="22"/>
+                <w:szCs w:val="22"/>
+                <w14:ligatures w14:val="none"/>
+              </w:rPr>
+            </w:pPr>
+            <w:r>
+              <w:rPr>
+                <w:rFonts w:ascii="Arial" w:eastAsia="Times New Roman" w:hAnsi="Arial" w:cs="Arial"/>
+                <w:kern w:val="0"/>
+                <w:sz w:val="22"/>
+                <w:szCs w:val="22"/>
+                <w14:ligatures w14:val="none"/>
+              </w:rPr>
+              <w:t>Message Reporting</w:t>
+            </w:r>
+          </w:p>
+        </w:tc>
+        <w:tc>
+          <w:tcPr>
+            <w:tcW w:w="5244" w:type="dxa"/>
+            <w:vAlign w:val="center"/>
+          </w:tcPr>
+          <w:p>
+            <w:pPr>
+              <w:rPr>
+                <w:rFonts w:ascii="Arial" w:eastAsia="Times New Roman" w:hAnsi="Arial" w:cs="Arial"/>
+                <w:kern w:val="0"/>
+                <w:sz w:val="22"/>
+                <w:szCs w:val="22"/>
+                <w14:ligatures w14:val="none"/>
+              </w:rPr>
+            </w:pPr>
+            <w:r>
+              <w:rPr>
+                <w:rFonts w:ascii="Arial" w:eastAsia="Times New Roman" w:hAnsi="Arial" w:cs="Arial"/>
+                <w:kern w:val="0"/>
+                <w:sz w:val="22"/>
+                <w:szCs w:val="22"/>
+                <w14:ligatures w14:val="none"/>
+              </w:rPr>
+              <w:t>RQ-14, RQ-15</w:t>
+            </w:r>
+          </w:p>
+        </w:tc>
+      </w:tr>
+      <w:tr>
+        <w:tc>
+          <w:tcPr>
+            <w:tcW w:w="1563" w:type="dxa"/>
+            <w:vAlign w:val="center"/>
+          </w:tcPr>
+          <w:p>
+            <w:pPr>
+              <w:rPr>
+                <w:rFonts w:ascii="Arial" w:eastAsia="Times New Roman" w:hAnsi="Arial" w:cs="Arial"/>
+                <w:b/>
+                <w:bCs/>
+                <w:kern w:val="0"/>
+                <w:sz w:val="22"/>
+                <w:szCs w:val="22"/>
+                <w14:ligatures w14:val="none"/>
+              </w:rPr>
+            </w:pPr>
+            <w:r>
+              <w:rPr>
+                <w:rFonts w:ascii="Arial" w:eastAsia="Times New Roman" w:hAnsi="Arial" w:cs="Arial"/>
+                <w:b/>
+                <w:bCs/>
+                <w:kern w:val="0"/>
+                <w:sz w:val="22"/>
+                <w:szCs w:val="22"/>
+                <w14:ligatures w14:val="none"/>
+              </w:rPr>
+              <w:t>RQ-17</w:t>
+            </w:r>
+          </w:p>
+        </w:tc>
+        <w:tc>
+          <w:tcPr>
+            <w:tcW w:w="3394" w:type="dxa"/>
+            <w:vAlign w:val="center"/>
+          </w:tcPr>
+          <w:p>
+            <w:pPr>
+              <w:rPr>
+                <w:rFonts w:ascii="Arial" w:eastAsia="Times New Roman" w:hAnsi="Arial" w:cs="Arial"/>
+                <w:kern w:val="0"/>
+                <w:sz w:val="22"/>
+                <w:szCs w:val="22"/>
+                <w14:ligatures w14:val="none"/>
+              </w:rPr>
+            </w:pPr>
+            <w:r>
+              <w:rPr>
+                <w:rFonts w:ascii="Arial" w:eastAsia="Times New Roman" w:hAnsi="Arial" w:cs="Arial"/>
+                <w:kern w:val="0"/>
+                <w:sz w:val="22"/>
+                <w:szCs w:val="22"/>
+                <w14:ligatures w14:val="none"/>
+              </w:rPr>
+              <w:t>Profile Liking/Disliking</w:t>
+            </w:r>
+          </w:p>
+        </w:tc>
+        <w:tc>
+          <w:tcPr>
+            <w:tcW w:w="5244" w:type="dxa"/>
+            <w:vAlign w:val="center"/>
+          </w:tcPr>
+          <w:p>
+            <w:pPr>
+              <w:rPr>
+                <w:rFonts w:ascii="Arial" w:eastAsia="Times New Roman" w:hAnsi="Arial" w:cs="Arial"/>
+                <w:kern w:val="0"/>
+                <w:sz w:val="22"/>
+                <w:szCs w:val="22"/>
+                <w14:ligatures w14:val="none"/>
+              </w:rPr>
+            </w:pPr>
+            <w:r>
+              <w:rPr>
+                <w:rFonts w:ascii="Arial" w:eastAsia="Times New Roman" w:hAnsi="Arial" w:cs="Arial"/>
+                <w:kern w:val="0"/>
+                <w:sz w:val="22"/>
+                <w:szCs w:val="22"/>
+                <w14:ligatures w14:val="none"/>
+              </w:rPr>
+              <w:t>RQ-18</w:t>
+            </w:r>
+          </w:p>
+        </w:tc>
+      </w:tr>
+      <w:tr>
+        <w:tc>
+          <w:tcPr>
+            <w:tcW w:w="1563" w:type="dxa"/>
+            <w:vAlign w:val="center"/>
+          </w:tcPr>
+          <w:p>
+            <w:pPr>
+              <w:rPr>
+                <w:rFonts w:ascii="Arial" w:eastAsia="Times New Roman" w:hAnsi="Arial" w:cs="Arial"/>
+                <w:b/>
+                <w:bCs/>
+                <w:kern w:val="0"/>
+                <w:sz w:val="22"/>
+                <w:szCs w:val="22"/>
+                <w14:ligatures w14:val="none"/>
+              </w:rPr>
+            </w:pPr>
+            <w:r>
+              <w:rPr>
+                <w:rFonts w:ascii="Arial" w:eastAsia="Times New Roman" w:hAnsi="Arial" w:cs="Arial"/>
+                <w:b/>
+                <w:bCs/>
+                <w:kern w:val="0"/>
+                <w:sz w:val="22"/>
+                <w:szCs w:val="22"/>
+                <w14:ligatures w14:val="none"/>
+              </w:rPr>
+              <w:t>RQ-18</w:t>
+            </w:r>
+          </w:p>
+        </w:tc>
+        <w:tc>
+          <w:tcPr>
+            <w:tcW w:w="3394" w:type="dxa"/>
+            <w:vAlign w:val="center"/>
+          </w:tcPr>
+          <w:p>
+            <w:pPr>
+              <w:rPr>
+                <w:rFonts w:ascii="Arial" w:eastAsia="Times New Roman" w:hAnsi="Arial" w:cs="Arial"/>
+                <w:kern w:val="0"/>
+                <w:sz w:val="22"/>
+                <w:szCs w:val="22"/>
+                <w14:ligatures w14:val="none"/>
+              </w:rPr>
+            </w:pPr>
+            <w:r>
+              <w:rPr>
+                <w:rFonts w:ascii="Arial" w:eastAsia="Times New Roman" w:hAnsi="Arial" w:cs="Arial"/>
+                <w:kern w:val="0"/>
+                <w:sz w:val="22"/>
+                <w:szCs w:val="22"/>
+                <w14:ligatures w14:val="none"/>
+              </w:rPr>
+              <w:t>User Blocking</w:t>
+            </w:r>
+          </w:p>
+        </w:tc>
+        <w:tc>
+          <w:tcPr>
+            <w:tcW w:w="5244" w:type="dxa"/>
+            <w:vAlign w:val="center"/>
+          </w:tcPr>
+          <w:p>
+            <w:pPr>
+              <w:rPr>
+                <w:rFonts w:ascii="Arial" w:eastAsia="Times New Roman" w:hAnsi="Arial" w:cs="Arial"/>
+                <w:kern w:val="0"/>
+                <w:sz w:val="22"/>
+                <w:szCs w:val="22"/>
+                <w14:ligatures w14:val="none"/>
+              </w:rPr>
+            </w:pPr>
+            <w:r>
+              <w:rPr>
+                <w:rFonts w:ascii="Arial" w:eastAsia="Times New Roman" w:hAnsi="Arial" w:cs="Arial"/>
+                <w:kern w:val="0"/>
+                <w:sz w:val="22"/>
+                <w:szCs w:val="22"/>
+                <w14:ligatures w14:val="none"/>
+              </w:rPr>
+              <w:t>RQ-13, RQ-15</w:t>
+            </w:r>
+          </w:p>
+        </w:tc>
+      </w:tr>
+      <w:tr>
+        <w:tc>
+          <w:tcPr>
+            <w:tcW w:w="1563" w:type="dxa"/>
+            <w:vAlign w:val="center"/>
+          </w:tcPr>
+          <w:p>
+            <w:pPr>
+              <w:rPr>
+                <w:rFonts w:ascii="Arial" w:eastAsia="Times New Roman" w:hAnsi="Arial" w:cs="Arial"/>
+                <w:b/>
+                <w:bCs/>
+                <w:kern w:val="0"/>
+                <w:sz w:val="22"/>
+                <w:szCs w:val="22"/>
+                <w14:ligatures w14:val="none"/>
+              </w:rPr>
+            </w:pPr>
+            <w:r>
+              <w:rPr>
+                <w:rFonts w:ascii="Arial" w:eastAsia="Times New Roman" w:hAnsi="Arial" w:cs="Arial"/>
+                <w:b/>
+                <w:bCs/>
+                <w:kern w:val="0"/>
+                <w:sz w:val="22"/>
+                <w:szCs w:val="22"/>
+                <w14:ligatures w14:val="none"/>
+              </w:rPr>
+              <w:t>RQ-19</w:t>
+            </w:r>
+          </w:p>
+        </w:tc>
+        <w:tc>
+          <w:tcPr>
+            <w:tcW w:w="3394" w:type="dxa"/>
+            <w:vAlign w:val="center"/>
+          </w:tcPr>
+          <w:p>
+            <w:pPr>
+              <w:rPr>
+                <w:rFonts w:ascii="Arial" w:eastAsia="Times New Roman" w:hAnsi="Arial" w:cs="Arial"/>
+                <w:kern w:val="0"/>
+                <w:sz w:val="22"/>
+                <w:szCs w:val="22"/>
+                <w14:ligatures w14:val="none"/>
+              </w:rPr>
+            </w:pPr>
+            <w:r>
+              <w:rPr>
+                <w:rFonts w:ascii="Arial" w:eastAsia="Times New Roman" w:hAnsi="Arial" w:cs="Arial"/>
+                <w:kern w:val="0"/>
+                <w:sz w:val="22"/>
+                <w:szCs w:val="22"/>
+                <w14:ligatures w14:val="none"/>
+              </w:rPr>
+              <w:t>Receive Notifications</w:t>
+            </w:r>
+          </w:p>
+        </w:tc>
+        <w:tc>
+          <w:tcPr>
+            <w:tcW w:w="5244" w:type="dxa"/>
+            <w:vAlign w:val="center"/>
+          </w:tcPr>
+          <w:p>
+            <w:pPr>
+              <w:rPr>
+                <w:rFonts w:ascii="Arial" w:eastAsia="Times New Roman" w:hAnsi="Arial" w:cs="Arial"/>
+                <w:kern w:val="0"/>
+                <w:sz w:val="22"/>
+                <w:szCs w:val="22"/>
+                <w14:ligatures w14:val="none"/>
+              </w:rPr>
+            </w:pPr>
+            <w:r>
+              <w:rPr>
+                <w:rFonts w:ascii="Arial" w:eastAsia="Times New Roman" w:hAnsi="Arial" w:cs="Arial"/>
+                <w:kern w:val="0"/>
+                <w:sz w:val="22"/>
+                <w:szCs w:val="22"/>
+                <w14:ligatures w14:val="none"/>
+              </w:rPr>
+              <w:t>RQ-13, RQ-14, RQ-15, RQ-16</w:t>
+            </w:r>
+          </w:p>
+        </w:tc>
+      </w:tr>
+      <w:tr>
+        <w:tc>
+          <w:tcPr>
+            <w:tcW w:w="1563" w:type="dxa"/>
+            <w:vAlign w:val="center"/>
+          </w:tcPr>
+          <w:p>
+            <w:pPr>
+              <w:rPr>
+                <w:rFonts w:ascii="Arial" w:eastAsia="Times New Roman" w:hAnsi="Arial" w:cs="Arial"/>
+                <w:b/>
+                <w:bCs/>
+                <w:kern w:val="0"/>
+                <w:sz w:val="22"/>
+                <w:szCs w:val="22"/>
+                <w14:ligatures w14:val="none"/>
+              </w:rPr>
+            </w:pPr>
+            <w:r>
+              <w:rPr>
+                <w:rFonts w:ascii="Arial" w:eastAsia="Times New Roman" w:hAnsi="Arial" w:cs="Arial"/>
+                <w:b/>
+                <w:bCs/>
+                <w:kern w:val="0"/>
+                <w:sz w:val="22"/>
+                <w:szCs w:val="22"/>
+                <w14:ligatures w14:val="none"/>
+              </w:rPr>
+              <w:t>RQ-20</w:t>
+            </w:r>
+          </w:p>
+        </w:tc>
+        <w:tc>
+          <w:tcPr>
+            <w:tcW w:w="3394" w:type="dxa"/>
+            <w:vAlign w:val="center"/>
+          </w:tcPr>
+          <w:p>
+            <w:pPr>
+              <w:rPr>
+                <w:rFonts w:ascii="Arial" w:eastAsia="Times New Roman" w:hAnsi="Arial" w:cs="Arial"/>
+                <w:kern w:val="0"/>
+                <w:sz w:val="22"/>
+                <w:szCs w:val="22"/>
+                <w14:ligatures w14:val="none"/>
+              </w:rPr>
+            </w:pPr>
+            <w:r>
+              <w:rPr>
+                <w:rFonts w:ascii="Arial" w:eastAsia="Times New Roman" w:hAnsi="Arial" w:cs="Arial"/>
+                <w:kern w:val="0"/>
+                <w:sz w:val="22"/>
+                <w:szCs w:val="22"/>
+                <w14:ligatures w14:val="none"/>
+              </w:rPr>
+              <w:t>Purchase Premium Subscription</w:t>
+            </w:r>
+          </w:p>
+        </w:tc>
+        <w:tc>
+          <w:tcPr>
+            <w:tcW w:w="5244" w:type="dxa"/>
+            <w:vAlign w:val="center"/>
+          </w:tcPr>
+          <w:p>
+            <w:pPr>
+              <w:rPr>
+                <w:rFonts w:ascii="Arial" w:eastAsia="Times New Roman" w:hAnsi="Arial" w:cs="Arial"/>
+                <w:kern w:val="0"/>
+                <w:sz w:val="22"/>
+                <w:szCs w:val="22"/>
+                <w14:ligatures w14:val="none"/>
+              </w:rPr>
+            </w:pPr>
+            <w:r>
+              <w:rPr>
+                <w:rFonts w:ascii="Arial" w:eastAsia="Times New Roman" w:hAnsi="Arial" w:cs="Arial"/>
+                <w:kern w:val="0"/>
+                <w:sz w:val="22"/>
+                <w:szCs w:val="22"/>
+                <w14:ligatures w14:val="none"/>
+              </w:rPr>
+              <w:t>RQ-22</w:t>
+            </w:r>
+          </w:p>
+        </w:tc>
+      </w:tr>
+      <w:tr>
+        <w:tc>
+          <w:tcPr>
+            <w:tcW w:w="1563" w:type="dxa"/>
+            <w:vAlign w:val="center"/>
+          </w:tcPr>
+          <w:p>
+            <w:pPr>
+              <w:rPr>
+                <w:rFonts w:ascii="Arial" w:eastAsia="Times New Roman" w:hAnsi="Arial" w:cs="Arial"/>
+                <w:b/>
+                <w:bCs/>
+                <w:kern w:val="0"/>
+                <w:sz w:val="22"/>
+                <w:szCs w:val="22"/>
+                <w14:ligatures w14:val="none"/>
+              </w:rPr>
+            </w:pPr>
+            <w:r>
+              <w:rPr>
+                <w:rFonts w:ascii="Arial" w:eastAsia="Times New Roman" w:hAnsi="Arial" w:cs="Arial"/>
+                <w:b/>
+                <w:bCs/>
+                <w:kern w:val="0"/>
+                <w:sz w:val="22"/>
+                <w:szCs w:val="22"/>
+                <w14:ligatures w14:val="none"/>
+              </w:rPr>
+              <w:t>RQ-21</w:t>
+            </w:r>
+          </w:p>
+        </w:tc>
+        <w:tc>
+          <w:tcPr>
+            <w:tcW w:w="3394" w:type="dxa"/>
+            <w:vAlign w:val="center"/>
+          </w:tcPr>
+          <w:p>
+            <w:pPr>
+              <w:rPr>
+                <w:rFonts w:ascii="Arial" w:eastAsia="Times New Roman" w:hAnsi="Arial" w:cs="Arial"/>
+                <w:kern w:val="0"/>
+                <w:sz w:val="22"/>
+                <w:szCs w:val="22"/>
+                <w14:ligatures w14:val="none"/>
+              </w:rPr>
+            </w:pPr>
+            <w:r>
+              <w:rPr>
+                <w:rFonts w:ascii="Arial" w:eastAsia="Times New Roman" w:hAnsi="Arial" w:cs="Arial"/>
+                <w:kern w:val="0"/>
+                <w:sz w:val="22"/>
+                <w:szCs w:val="22"/>
+                <w14:ligatures w14:val="none"/>
+              </w:rPr>
+              <w:t>Extend Premium Subscription</w:t>
+            </w:r>
+          </w:p>
+        </w:tc>
+        <w:tc>
+          <w:tcPr>
+            <w:tcW w:w="5244" w:type="dxa"/>
+            <w:vAlign w:val="center"/>
+          </w:tcPr>
+          <w:p>
+            <w:pPr>
+              <w:rPr>
+                <w:rFonts w:ascii="Arial" w:eastAsia="Times New Roman" w:hAnsi="Arial" w:cs="Arial"/>
+                <w:kern w:val="0"/>
+                <w:sz w:val="22"/>
+                <w:szCs w:val="22"/>
+                <w14:ligatures w14:val="none"/>
+              </w:rPr>
+            </w:pPr>
+            <w:r>
+              <w:rPr>
+                <w:rFonts w:ascii="Arial" w:eastAsia="Times New Roman" w:hAnsi="Arial" w:cs="Arial"/>
+                <w:kern w:val="0"/>
+                <w:sz w:val="22"/>
+                <w:szCs w:val="22"/>
+                <w14:ligatures w14:val="none"/>
+              </w:rPr>
+              <w:t>RQ-20, RQ-22</w:t>
+            </w:r>
+          </w:p>
+        </w:tc>
+      </w:tr>
+      <w:tr>
+        <w:tc>
+          <w:tcPr>
+            <w:tcW w:w="1563" w:type="dxa"/>
+            <w:vAlign w:val="center"/>
+          </w:tcPr>
+          <w:p>
+            <w:pPr>
+              <w:rPr>
+                <w:rFonts w:ascii="Arial" w:eastAsia="Times New Roman" w:hAnsi="Arial" w:cs="Arial"/>
+                <w:b/>
+                <w:bCs/>
+                <w:kern w:val="0"/>
+                <w:sz w:val="22"/>
+                <w:szCs w:val="22"/>
+                <w14:ligatures w14:val="none"/>
+              </w:rPr>
+            </w:pPr>
+            <w:r>
+              <w:rPr>
+                <w:rFonts w:ascii="Arial" w:eastAsia="Times New Roman" w:hAnsi="Arial" w:cs="Arial"/>
+                <w:b/>
+                <w:bCs/>
+                <w:kern w:val="0"/>
+                <w:sz w:val="22"/>
+                <w:szCs w:val="22"/>
+                <w14:ligatures w14:val="none"/>
+              </w:rPr>
+              <w:t>RQ-22</w:t>
+            </w:r>
+          </w:p>
+        </w:tc>
+        <w:tc>
+          <w:tcPr>
+            <w:tcW w:w="3394" w:type="dxa"/>
+            <w:vAlign w:val="center"/>
+          </w:tcPr>
+          <w:p>
+            <w:pPr>
+              <w:rPr>
+                <w:rFonts w:ascii="Arial" w:eastAsia="Times New Roman" w:hAnsi="Arial" w:cs="Arial"/>
+                <w:kern w:val="0"/>
+                <w:sz w:val="22"/>
+                <w:szCs w:val="22"/>
+                <w14:ligatures w14:val="none"/>
+              </w:rPr>
+            </w:pPr>
+            <w:r>
+              <w:rPr>
+                <w:rFonts w:ascii="Arial" w:eastAsia="Times New Roman" w:hAnsi="Arial" w:cs="Arial"/>
+                <w:kern w:val="0"/>
+                <w:sz w:val="22"/>
+                <w:szCs w:val="22"/>
+                <w14:ligatures w14:val="none"/>
+              </w:rPr>
+              <w:t>Access Premium Features</w:t>
+            </w:r>
+          </w:p>
+        </w:tc>
+        <w:tc>
+          <w:tcPr>
+            <w:tcW w:w="5244" w:type="dxa"/>
+            <w:vAlign w:val="center"/>
+          </w:tcPr>
+          <w:p>
+            <w:pPr>
+              <w:rPr>
+                <w:rFonts w:ascii="Arial" w:eastAsia="Times New Roman" w:hAnsi="Arial" w:cs="Arial"/>
+                <w:kern w:val="0"/>
+                <w:sz w:val="22"/>
+                <w:szCs w:val="22"/>
+                <w14:ligatures w14:val="none"/>
+              </w:rPr>
+            </w:pPr>
+            <w:r>
+              <w:rPr>
+                <w:rFonts w:ascii="Arial" w:eastAsia="Times New Roman" w:hAnsi="Arial" w:cs="Arial"/>
+                <w:kern w:val="0"/>
+                <w:sz w:val="22"/>
+                <w:szCs w:val="22"/>
+                <w14:ligatures w14:val="none"/>
+              </w:rPr>
+              <w:t>RQ-20, RQ-21</w:t>
+            </w:r>
+          </w:p>
+        </w:tc>
+      </w:tr>
+    </w:tbl>
+    <w:p>
+      <w:pPr>
+        <w:rPr>
+          <w:rFonts w:ascii="Arial" w:eastAsia="Times New Roman" w:hAnsi="Arial" w:cs="Arial"/>
+          <w:kern w:val="0"/>
+          <w:sz w:val="22"/>
+          <w:szCs w:val="22"/>
+          <w14:ligatures w14:val="none"/>
+        </w:rPr>
+      </w:pPr>
+    </w:p>
+    <w:p>
+      <w:pPr>
+        <w:rPr>
+          <w:rFonts w:ascii="Arial" w:hAnsi="Arial" w:cs="Arial"/>
+          <w:b/>
+          <w:bCs/>
+          <w:sz w:val="22"/>
+          <w:szCs w:val="22"/>
+          <w:lang w:val="en-US"/>
+        </w:rPr>
+      </w:pPr>
+      <w:r>
+        <w:rPr>
+          <w:rFonts w:ascii="Arial" w:hAnsi="Arial" w:cs="Arial"/>
+          <w:b/>
+          <w:bCs/>
+          <w:sz w:val="22"/>
+          <w:szCs w:val="22"/>
+          <w:lang w:val="en-US"/>
+        </w:rPr>
+        <w:t>Requirements Source Traceability Matrix</w:t>
+      </w:r>
+    </w:p>
+    <w:p>
+      <w:pPr>
+        <w:rPr>
+          <w:rFonts w:ascii="Arial" w:hAnsi="Arial" w:cs="Arial"/>
+          <w:b/>
+          <w:bCs/>
+          <w:sz w:val="22"/>
+          <w:szCs w:val="22"/>
+          <w:lang w:val="en-US"/>
+        </w:rPr>
+      </w:pPr>
+    </w:p>
+    <w:tbl>
+      <w:tblPr>
+        <w:tblStyle w:val="TableGrid"/>
+        <w:tblW w:w="10201" w:type="dxa"/>
+        <w:tblLook w:val="04A0" w:firstRow="1" w:lastRow="0" w:firstColumn="1" w:lastColumn="0" w:noHBand="0" w:noVBand="1"/>
+      </w:tblPr>
+      <w:tblGrid>
+        <w:gridCol w:w="1563"/>
+        <w:gridCol w:w="3394"/>
+        <w:gridCol w:w="5244"/>
+      </w:tblGrid>
+      <w:tr>
+        <w:tc>
+          <w:tcPr>
+            <w:tcW w:w="1563" w:type="dxa"/>
+            <w:vAlign w:val="center"/>
+          </w:tcPr>
+          <w:p>
+            <w:pPr>
+              <w:rPr>
+                <w:rFonts w:ascii="Arial" w:eastAsia="Times New Roman" w:hAnsi="Arial" w:cs="Arial"/>
+                <w:kern w:val="0"/>
+                <w:sz w:val="22"/>
+                <w:szCs w:val="22"/>
+                <w14:ligatures w14:val="none"/>
+              </w:rPr>
+            </w:pPr>
+            <w:r>
+              <w:rPr>
+                <w:rFonts w:ascii="Arial" w:hAnsi="Arial" w:cs="Arial"/>
+                <w:b/>
+                <w:bCs/>
+                <w:sz w:val="22"/>
+                <w:szCs w:val="22"/>
+              </w:rPr>
+              <w:t>Requirement ID</w:t>
+            </w:r>
+          </w:p>
+        </w:tc>
+        <w:tc>
+          <w:tcPr>
+            <w:tcW w:w="3394" w:type="dxa"/>
+            <w:vAlign w:val="center"/>
+          </w:tcPr>
+          <w:p>
+            <w:pPr>
+              <w:rPr>
+                <w:rFonts w:ascii="Arial" w:eastAsia="Times New Roman" w:hAnsi="Arial" w:cs="Arial"/>
+                <w:kern w:val="0"/>
+                <w:sz w:val="22"/>
+                <w:szCs w:val="22"/>
+                <w14:ligatures w14:val="none"/>
+              </w:rPr>
+            </w:pPr>
+            <w:r>
+              <w:rPr>
+                <w:rFonts w:ascii="Arial" w:hAnsi="Arial" w:cs="Arial"/>
+                <w:b/>
+                <w:bCs/>
+                <w:sz w:val="22"/>
+                <w:szCs w:val="22"/>
+              </w:rPr>
+              <w:t>Requirement Description</w:t>
+            </w:r>
+          </w:p>
+        </w:tc>
+        <w:tc>
+          <w:tcPr>
+            <w:tcW w:w="5244" w:type="dxa"/>
+            <w:vAlign w:val="center"/>
+          </w:tcPr>
+          <w:p>
+            <w:pPr>
+              <w:rPr>
+                <w:rFonts w:ascii="Arial" w:eastAsia="Times New Roman" w:hAnsi="Arial" w:cs="Arial"/>
+                <w:kern w:val="0"/>
+                <w:sz w:val="22"/>
+                <w:szCs w:val="22"/>
+                <w14:ligatures w14:val="none"/>
+              </w:rPr>
+            </w:pPr>
+            <w:r>
+              <w:rPr>
+                <w:rFonts w:ascii="Arial" w:hAnsi="Arial" w:cs="Arial"/>
+                <w:b/>
+                <w:bCs/>
+                <w:sz w:val="22"/>
+                <w:szCs w:val="22"/>
+              </w:rPr>
+              <w:t>Source(s)</w:t>
+            </w:r>
+          </w:p>
+        </w:tc>
+      </w:tr>
+      <w:tr>
+        <w:tc>
+          <w:tcPr>
+            <w:tcW w:w="1563" w:type="dxa"/>
+            <w:vAlign w:val="center"/>
+          </w:tcPr>
+          <w:p>
+            <w:pPr>
+              <w:rPr>
+                <w:rFonts w:ascii="Arial" w:eastAsia="Times New Roman" w:hAnsi="Arial" w:cs="Arial"/>
+                <w:b/>
+                <w:bCs/>
+                <w:kern w:val="0"/>
+                <w:sz w:val="22"/>
+                <w:szCs w:val="22"/>
+                <w14:ligatures w14:val="none"/>
+              </w:rPr>
+            </w:pPr>
+            <w:r>
+              <w:rPr>
+                <w:rFonts w:ascii="Arial" w:hAnsi="Arial" w:cs="Arial"/>
+                <w:b/>
+                <w:bCs/>
+                <w:sz w:val="22"/>
+                <w:szCs w:val="22"/>
+              </w:rPr>
+              <w:t>RQ-01</w:t>
+            </w:r>
+          </w:p>
+        </w:tc>
+        <w:tc>
+          <w:tcPr>
+            <w:tcW w:w="3394" w:type="dxa"/>
+            <w:vAlign w:val="center"/>
+          </w:tcPr>
+          <w:p>
+            <w:pPr>
+              <w:rPr>
+                <w:rFonts w:ascii="Arial" w:eastAsia="Times New Roman" w:hAnsi="Arial" w:cs="Arial"/>
+                <w:kern w:val="0"/>
+                <w:sz w:val="22"/>
+                <w:szCs w:val="22"/>
+                <w14:ligatures w14:val="none"/>
+              </w:rPr>
+            </w:pPr>
+            <w:r>
+              <w:rPr>
+                <w:rFonts w:ascii="Arial" w:hAnsi="Arial" w:cs="Arial"/>
+                <w:sz w:val="22"/>
+                <w:szCs w:val="22"/>
+              </w:rPr>
+              <w:t>User Authentication</w:t>
+            </w:r>
+          </w:p>
+        </w:tc>
+        <w:tc>
+          <w:tcPr>
+            <w:tcW w:w="5244" w:type="dxa"/>
+            <w:vAlign w:val="center"/>
+          </w:tcPr>
+          <w:p>
+            <w:pPr>
+              <w:rPr>
+                <w:rFonts w:ascii="Arial" w:eastAsia="Times New Roman" w:hAnsi="Arial" w:cs="Arial"/>
+                <w:kern w:val="0"/>
+                <w:sz w:val="22"/>
+                <w:szCs w:val="22"/>
+                <w:lang w:val="en-US"/>
+                <w14:ligatures w14:val="none"/>
+              </w:rPr>
+            </w:pPr>
+            <w:r>
+              <w:rPr>
+                <w:rFonts w:ascii="Arial" w:hAnsi="Arial" w:cs="Arial"/>
+                <w:sz w:val="22"/>
+                <w:szCs w:val="22"/>
+                <w:lang w:val="en-US"/>
+              </w:rPr>
+              <w:t>Business Requirements Document</w:t>
+            </w:r>
+          </w:p>
+        </w:tc>
+      </w:tr>
+      <w:tr>
+        <w:tc>
+          <w:tcPr>
+            <w:tcW w:w="1563" w:type="dxa"/>
+            <w:vAlign w:val="center"/>
+          </w:tcPr>
+          <w:p>
+            <w:pPr>
+              <w:rPr>
+                <w:rFonts w:ascii="Arial" w:eastAsia="Times New Roman" w:hAnsi="Arial" w:cs="Arial"/>
+                <w:b/>
+                <w:bCs/>
+                <w:kern w:val="0"/>
+                <w:sz w:val="22"/>
+                <w:szCs w:val="22"/>
+                <w14:ligatures w14:val="none"/>
+              </w:rPr>
+            </w:pPr>
+            <w:r>
+              <w:rPr>
+                <w:rFonts w:ascii="Arial" w:hAnsi="Arial" w:cs="Arial"/>
+                <w:b/>
+                <w:bCs/>
+                <w:sz w:val="22"/>
+                <w:szCs w:val="22"/>
+              </w:rPr>
+              <w:t>RQ-02</w:t>
+            </w:r>
+          </w:p>
+        </w:tc>
+        <w:tc>
+          <w:tcPr>
+            <w:tcW w:w="3394" w:type="dxa"/>
+            <w:vAlign w:val="center"/>
+          </w:tcPr>
+          <w:p>
+            <w:pPr>
+              <w:rPr>
+                <w:rFonts w:ascii="Arial" w:eastAsia="Times New Roman" w:hAnsi="Arial" w:cs="Arial"/>
+                <w:kern w:val="0"/>
+                <w:sz w:val="22"/>
+                <w:szCs w:val="22"/>
+                <w14:ligatures w14:val="none"/>
+              </w:rPr>
+            </w:pPr>
+            <w:r>
+              <w:rPr>
+                <w:rFonts w:ascii="Arial" w:hAnsi="Arial" w:cs="Arial"/>
+                <w:sz w:val="22"/>
+                <w:szCs w:val="22"/>
+              </w:rPr>
+              <w:t>User Registration</w:t>
+            </w:r>
+          </w:p>
+        </w:tc>
+        <w:tc>
+          <w:tcPr>
+            <w:tcW w:w="5244" w:type="dxa"/>
+            <w:vAlign w:val="center"/>
+          </w:tcPr>
+          <w:p>
+            <w:pPr>
+              <w:rPr>
+                <w:rFonts w:ascii="Arial" w:eastAsia="Times New Roman" w:hAnsi="Arial" w:cs="Arial"/>
+                <w:kern w:val="0"/>
+                <w:sz w:val="22"/>
+                <w:szCs w:val="22"/>
+                <w14:ligatures w14:val="none"/>
+              </w:rPr>
+            </w:pPr>
+            <w:r>
+              <w:rPr>
+                <w:rFonts w:ascii="Arial" w:hAnsi="Arial" w:cs="Arial"/>
+                <w:sz w:val="22"/>
+                <w:szCs w:val="22"/>
+              </w:rPr>
+              <w:t>Business Requirements Document</w:t>
+            </w:r>
+          </w:p>
+        </w:tc>
+      </w:tr>
+      <w:tr>
+        <w:tc>
+          <w:tcPr>
+            <w:tcW w:w="1563" w:type="dxa"/>
+            <w:vAlign w:val="center"/>
+          </w:tcPr>
+          <w:p>
+            <w:pPr>
+              <w:rPr>
+                <w:rFonts w:ascii="Arial" w:eastAsia="Times New Roman" w:hAnsi="Arial" w:cs="Arial"/>
+                <w:b/>
+                <w:bCs/>
+                <w:kern w:val="0"/>
+                <w:sz w:val="22"/>
+                <w:szCs w:val="22"/>
+                <w14:ligatures w14:val="none"/>
+              </w:rPr>
+            </w:pPr>
+            <w:r>
+              <w:rPr>
+                <w:rFonts w:ascii="Arial" w:hAnsi="Arial" w:cs="Arial"/>
+                <w:b/>
+                <w:bCs/>
+                <w:sz w:val="22"/>
+                <w:szCs w:val="22"/>
+              </w:rPr>
+              <w:t>RQ-03</w:t>
+            </w:r>
+          </w:p>
+        </w:tc>
+        <w:tc>
+          <w:tcPr>
+            <w:tcW w:w="3394" w:type="dxa"/>
+            <w:vAlign w:val="center"/>
+          </w:tcPr>
+          <w:p>
+            <w:pPr>
+              <w:rPr>
+                <w:rFonts w:ascii="Arial" w:eastAsia="Times New Roman" w:hAnsi="Arial" w:cs="Arial"/>
+                <w:kern w:val="0"/>
+                <w:sz w:val="22"/>
+                <w:szCs w:val="22"/>
+                <w14:ligatures w14:val="none"/>
+              </w:rPr>
+            </w:pPr>
+            <w:r>
+              <w:rPr>
+                <w:rFonts w:ascii="Arial" w:hAnsi="Arial" w:cs="Arial"/>
+                <w:sz w:val="22"/>
+                <w:szCs w:val="22"/>
+              </w:rPr>
+              <w:t>Logout Functionality</w:t>
+            </w:r>
+          </w:p>
+        </w:tc>
+        <w:tc>
+          <w:tcPr>
+            <w:tcW w:w="5244" w:type="dxa"/>
+            <w:vAlign w:val="center"/>
+          </w:tcPr>
+          <w:p>
+            <w:pPr>
+              <w:rPr>
+                <w:rFonts w:ascii="Arial" w:eastAsia="Times New Roman" w:hAnsi="Arial" w:cs="Arial"/>
+                <w:kern w:val="0"/>
+                <w:sz w:val="22"/>
+                <w:szCs w:val="22"/>
+                <w14:ligatures w14:val="none"/>
+              </w:rPr>
+            </w:pPr>
+            <w:r>
+              <w:rPr>
+                <w:rFonts w:ascii="Arial" w:hAnsi="Arial" w:cs="Arial"/>
+                <w:sz w:val="22"/>
+                <w:szCs w:val="22"/>
+              </w:rPr>
+              <w:t>Business Requirements Document</w:t>
+            </w:r>
+          </w:p>
+        </w:tc>
+      </w:tr>
+      <w:tr>
+        <w:tc>
+          <w:tcPr>
+            <w:tcW w:w="1563" w:type="dxa"/>
+            <w:vAlign w:val="center"/>
+          </w:tcPr>
+          <w:p>
+            <w:pPr>
+              <w:rPr>
+                <w:rFonts w:ascii="Arial" w:eastAsia="Times New Roman" w:hAnsi="Arial" w:cs="Arial"/>
+                <w:b/>
+                <w:bCs/>
+                <w:kern w:val="0"/>
+                <w:sz w:val="22"/>
+                <w:szCs w:val="22"/>
+                <w14:ligatures w14:val="none"/>
+              </w:rPr>
+            </w:pPr>
+            <w:r>
+              <w:rPr>
+                <w:rFonts w:ascii="Arial" w:hAnsi="Arial" w:cs="Arial"/>
+                <w:b/>
+                <w:bCs/>
+                <w:sz w:val="22"/>
+                <w:szCs w:val="22"/>
+              </w:rPr>
+              <w:t>RQ-04</w:t>
+            </w:r>
+          </w:p>
+        </w:tc>
+        <w:tc>
+          <w:tcPr>
+            <w:tcW w:w="3394" w:type="dxa"/>
+            <w:vAlign w:val="center"/>
+          </w:tcPr>
+          <w:p>
+            <w:pPr>
+              <w:rPr>
+                <w:rFonts w:ascii="Arial" w:eastAsia="Times New Roman" w:hAnsi="Arial" w:cs="Arial"/>
+                <w:kern w:val="0"/>
+                <w:sz w:val="22"/>
+                <w:szCs w:val="22"/>
+                <w14:ligatures w14:val="none"/>
+              </w:rPr>
+            </w:pPr>
+            <w:r>
+              <w:rPr>
+                <w:rFonts w:ascii="Arial" w:hAnsi="Arial" w:cs="Arial"/>
+                <w:sz w:val="22"/>
+                <w:szCs w:val="22"/>
+              </w:rPr>
+              <w:t>Password Recovery</w:t>
+            </w:r>
+          </w:p>
+        </w:tc>
+        <w:tc>
+          <w:tcPr>
+            <w:tcW w:w="5244" w:type="dxa"/>
+            <w:vAlign w:val="center"/>
+          </w:tcPr>
+          <w:p>
+            <w:pPr>
+              <w:rPr>
+                <w:rFonts w:ascii="Arial" w:eastAsia="Times New Roman" w:hAnsi="Arial" w:cs="Arial"/>
+                <w:kern w:val="0"/>
+                <w:sz w:val="22"/>
+                <w:szCs w:val="22"/>
+                <w14:ligatures w14:val="none"/>
+              </w:rPr>
+            </w:pPr>
+            <w:r>
+              <w:rPr>
+                <w:rFonts w:ascii="Arial" w:hAnsi="Arial" w:cs="Arial"/>
+                <w:sz w:val="22"/>
+                <w:szCs w:val="22"/>
+              </w:rPr>
+              <w:t>Security Best Practices</w:t>
+            </w:r>
+          </w:p>
+        </w:tc>
+      </w:tr>
+      <w:tr>
+        <w:tc>
+          <w:tcPr>
+            <w:tcW w:w="1563" w:type="dxa"/>
+            <w:vAlign w:val="center"/>
+          </w:tcPr>
+          <w:p>
+            <w:pPr>
+              <w:rPr>
+                <w:rFonts w:ascii="Arial" w:eastAsia="Times New Roman" w:hAnsi="Arial" w:cs="Arial"/>
+                <w:b/>
+                <w:bCs/>
+                <w:kern w:val="0"/>
+                <w:sz w:val="22"/>
+                <w:szCs w:val="22"/>
+                <w14:ligatures w14:val="none"/>
+              </w:rPr>
+            </w:pPr>
+            <w:r>
+              <w:rPr>
+                <w:rFonts w:ascii="Arial" w:hAnsi="Arial" w:cs="Arial"/>
+                <w:b/>
+                <w:bCs/>
+                <w:sz w:val="22"/>
+                <w:szCs w:val="22"/>
+              </w:rPr>
+              <w:t>RQ-08</w:t>
+            </w:r>
+          </w:p>
+        </w:tc>
+        <w:tc>
+          <w:tcPr>
+            <w:tcW w:w="3394" w:type="dxa"/>
+            <w:vAlign w:val="center"/>
+          </w:tcPr>
+          <w:p>
+            <w:pPr>
+              <w:rPr>
+                <w:rFonts w:ascii="Arial" w:eastAsia="Times New Roman" w:hAnsi="Arial" w:cs="Arial"/>
+                <w:kern w:val="0"/>
+                <w:sz w:val="22"/>
+                <w:szCs w:val="22"/>
+                <w14:ligatures w14:val="none"/>
+              </w:rPr>
+            </w:pPr>
+            <w:r>
+              <w:rPr>
+                <w:rFonts w:ascii="Arial" w:hAnsi="Arial" w:cs="Arial"/>
+                <w:sz w:val="22"/>
+                <w:szCs w:val="22"/>
+              </w:rPr>
+              <w:t>Modify Account Settings</w:t>
+            </w:r>
+          </w:p>
+        </w:tc>
+        <w:tc>
+          <w:tcPr>
+            <w:tcW w:w="5244" w:type="dxa"/>
+            <w:vAlign w:val="center"/>
+          </w:tcPr>
+          <w:p>
+            <w:pPr>
+              <w:rPr>
+                <w:rFonts w:ascii="Arial" w:eastAsia="Times New Roman" w:hAnsi="Arial" w:cs="Arial"/>
+                <w:kern w:val="0"/>
+                <w:sz w:val="22"/>
+                <w:szCs w:val="22"/>
+                <w14:ligatures w14:val="none"/>
+              </w:rPr>
+            </w:pPr>
+            <w:r>
+              <w:rPr>
+                <w:rFonts w:ascii="Arial" w:hAnsi="Arial" w:cs="Arial"/>
+                <w:sz w:val="22"/>
+                <w:szCs w:val="22"/>
+              </w:rPr>
+              <w:t>Stakeholder Feedback, Security Standards</w:t>
+            </w:r>
+          </w:p>
+        </w:tc>
+      </w:tr>
+      <w:tr>
+        <w:tc>
+          <w:tcPr>
+            <w:tcW w:w="1563" w:type="dxa"/>
+            <w:vAlign w:val="center"/>
+          </w:tcPr>
+          <w:p>
+            <w:pPr>
+              <w:rPr>
+                <w:rFonts w:ascii="Arial" w:eastAsia="Times New Roman" w:hAnsi="Arial" w:cs="Arial"/>
+                <w:b/>
+                <w:bCs/>
+                <w:kern w:val="0"/>
+                <w:sz w:val="22"/>
+                <w:szCs w:val="22"/>
+                <w14:ligatures w14:val="none"/>
+              </w:rPr>
+            </w:pPr>
+            <w:r>
+              <w:rPr>
+                <w:rFonts w:ascii="Arial" w:hAnsi="Arial" w:cs="Arial"/>
+                <w:b/>
+                <w:bCs/>
+                <w:sz w:val="22"/>
+                <w:szCs w:val="22"/>
+              </w:rPr>
+              <w:t>RQ-09</w:t>
+            </w:r>
+          </w:p>
+        </w:tc>
+        <w:tc>
+          <w:tcPr>
+            <w:tcW w:w="3394" w:type="dxa"/>
+            <w:vAlign w:val="center"/>
+          </w:tcPr>
+          <w:p>
+            <w:pPr>
+              <w:rPr>
+                <w:rFonts w:ascii="Arial" w:eastAsia="Times New Roman" w:hAnsi="Arial" w:cs="Arial"/>
+                <w:kern w:val="0"/>
+                <w:sz w:val="22"/>
+                <w:szCs w:val="22"/>
+                <w14:ligatures w14:val="none"/>
+              </w:rPr>
+            </w:pPr>
+            <w:r>
+              <w:rPr>
+                <w:rFonts w:ascii="Arial" w:hAnsi="Arial" w:cs="Arial"/>
+                <w:sz w:val="22"/>
+                <w:szCs w:val="22"/>
+              </w:rPr>
+              <w:t>Account Deletion</w:t>
+            </w:r>
+          </w:p>
+        </w:tc>
+        <w:tc>
+          <w:tcPr>
+            <w:tcW w:w="5244" w:type="dxa"/>
+            <w:vAlign w:val="center"/>
+          </w:tcPr>
+          <w:p>
+            <w:pPr>
+              <w:rPr>
+                <w:rFonts w:ascii="Arial" w:eastAsia="Times New Roman" w:hAnsi="Arial" w:cs="Arial"/>
+                <w:kern w:val="0"/>
+                <w:sz w:val="22"/>
+                <w:szCs w:val="22"/>
+                <w14:ligatures w14:val="none"/>
+              </w:rPr>
+            </w:pPr>
+            <w:r>
+              <w:rPr>
+                <w:rFonts w:ascii="Arial" w:hAnsi="Arial" w:cs="Arial"/>
+                <w:sz w:val="22"/>
+                <w:szCs w:val="22"/>
+              </w:rPr>
+              <w:t>Legal and Regulatory Requirements</w:t>
+            </w:r>
+          </w:p>
+        </w:tc>
+      </w:tr>
+      <w:tr>
+        <w:tc>
+          <w:tcPr>
+            <w:tcW w:w="1563" w:type="dxa"/>
+            <w:vAlign w:val="center"/>
+          </w:tcPr>
+          <w:p>
+            <w:pPr>
+              <w:rPr>
+                <w:rFonts w:ascii="Arial" w:eastAsia="Times New Roman" w:hAnsi="Arial" w:cs="Arial"/>
+                <w:b/>
+                <w:bCs/>
+                <w:kern w:val="0"/>
+                <w:sz w:val="22"/>
+                <w:szCs w:val="22"/>
+                <w14:ligatures w14:val="none"/>
+              </w:rPr>
+            </w:pPr>
+            <w:r>
+              <w:rPr>
+                <w:rFonts w:ascii="Arial" w:hAnsi="Arial" w:cs="Arial"/>
+                <w:b/>
+                <w:bCs/>
+                <w:sz w:val="22"/>
+                <w:szCs w:val="22"/>
+              </w:rPr>
+              <w:t>RQ-10</w:t>
+            </w:r>
+          </w:p>
+        </w:tc>
+        <w:tc>
+          <w:tcPr>
+            <w:tcW w:w="3394" w:type="dxa"/>
+            <w:vAlign w:val="center"/>
+          </w:tcPr>
+          <w:p>
+            <w:pPr>
+              <w:rPr>
+                <w:rFonts w:ascii="Arial" w:eastAsia="Times New Roman" w:hAnsi="Arial" w:cs="Arial"/>
+                <w:kern w:val="0"/>
+                <w:sz w:val="22"/>
+                <w:szCs w:val="22"/>
+                <w14:ligatures w14:val="none"/>
+              </w:rPr>
+            </w:pPr>
+            <w:r>
+              <w:rPr>
+                <w:rFonts w:ascii="Arial" w:hAnsi="Arial" w:cs="Arial"/>
+                <w:sz w:val="22"/>
+                <w:szCs w:val="22"/>
+              </w:rPr>
+              <w:t>Grant Moderator Permissions</w:t>
+            </w:r>
+          </w:p>
+        </w:tc>
+        <w:tc>
+          <w:tcPr>
+            <w:tcW w:w="5244" w:type="dxa"/>
+            <w:vAlign w:val="center"/>
+          </w:tcPr>
+          <w:p>
+            <w:pPr>
+              <w:rPr>
+                <w:rFonts w:ascii="Arial" w:eastAsia="Times New Roman" w:hAnsi="Arial" w:cs="Arial"/>
+                <w:kern w:val="0"/>
+                <w:sz w:val="22"/>
+                <w:szCs w:val="22"/>
+                <w14:ligatures w14:val="none"/>
+              </w:rPr>
+            </w:pPr>
+            <w:r>
+              <w:rPr>
+                <w:rFonts w:ascii="Arial" w:hAnsi="Arial" w:cs="Arial"/>
+                <w:sz w:val="22"/>
+                <w:szCs w:val="22"/>
+              </w:rPr>
+              <w:t>Stakeholder Feedback, Business Requirements Document</w:t>
+            </w:r>
+          </w:p>
+        </w:tc>
+      </w:tr>
+      <w:tr>
+        <w:tc>
+          <w:tcPr>
+            <w:tcW w:w="1563" w:type="dxa"/>
+            <w:vAlign w:val="center"/>
+          </w:tcPr>
+          <w:p>
+            <w:pPr>
+              <w:rPr>
+                <w:rFonts w:ascii="Arial" w:eastAsia="Times New Roman" w:hAnsi="Arial" w:cs="Arial"/>
+                <w:b/>
+                <w:bCs/>
+                <w:kern w:val="0"/>
+                <w:sz w:val="22"/>
+                <w:szCs w:val="22"/>
+                <w14:ligatures w14:val="none"/>
+              </w:rPr>
+            </w:pPr>
+            <w:r>
+              <w:rPr>
+                <w:rFonts w:ascii="Arial" w:hAnsi="Arial" w:cs="Arial"/>
+                <w:b/>
+                <w:bCs/>
+                <w:sz w:val="22"/>
+                <w:szCs w:val="22"/>
+              </w:rPr>
+              <w:t>RQ-12</w:t>
+            </w:r>
+          </w:p>
+        </w:tc>
+        <w:tc>
+          <w:tcPr>
+            <w:tcW w:w="3394" w:type="dxa"/>
+            <w:vAlign w:val="center"/>
+          </w:tcPr>
+          <w:p>
+            <w:pPr>
+              <w:rPr>
+                <w:rFonts w:ascii="Arial" w:eastAsia="Times New Roman" w:hAnsi="Arial" w:cs="Arial"/>
+                <w:kern w:val="0"/>
+                <w:sz w:val="22"/>
+                <w:szCs w:val="22"/>
+                <w14:ligatures w14:val="none"/>
+              </w:rPr>
+            </w:pPr>
+            <w:r>
+              <w:rPr>
+                <w:rFonts w:ascii="Arial" w:hAnsi="Arial" w:cs="Arial"/>
+                <w:sz w:val="22"/>
+                <w:szCs w:val="22"/>
+              </w:rPr>
+              <w:t>Account Report Validation</w:t>
+            </w:r>
+          </w:p>
+        </w:tc>
+        <w:tc>
+          <w:tcPr>
+            <w:tcW w:w="5244" w:type="dxa"/>
+            <w:vAlign w:val="center"/>
+          </w:tcPr>
+          <w:p>
+            <w:pPr>
+              <w:rPr>
+                <w:rFonts w:ascii="Arial" w:eastAsia="Times New Roman" w:hAnsi="Arial" w:cs="Arial"/>
+                <w:kern w:val="0"/>
+                <w:sz w:val="22"/>
+                <w:szCs w:val="22"/>
+                <w14:ligatures w14:val="none"/>
+              </w:rPr>
+            </w:pPr>
+            <w:r>
+              <w:rPr>
+                <w:rFonts w:ascii="Arial" w:hAnsi="Arial" w:cs="Arial"/>
+                <w:sz w:val="22"/>
+                <w:szCs w:val="22"/>
+              </w:rPr>
+              <w:t>Moderation Requirements, Security Standards</w:t>
+            </w:r>
+          </w:p>
+        </w:tc>
+      </w:tr>
+      <w:tr>
+        <w:tc>
+          <w:tcPr>
+            <w:tcW w:w="1563" w:type="dxa"/>
+            <w:vAlign w:val="center"/>
+          </w:tcPr>
+          <w:p>
+            <w:pPr>
+              <w:rPr>
+                <w:rFonts w:ascii="Arial" w:eastAsia="Times New Roman" w:hAnsi="Arial" w:cs="Arial"/>
+                <w:b/>
+                <w:bCs/>
+                <w:kern w:val="0"/>
+                <w:sz w:val="22"/>
+                <w:szCs w:val="22"/>
+                <w14:ligatures w14:val="none"/>
+              </w:rPr>
+            </w:pPr>
+            <w:r>
+              <w:rPr>
+                <w:rFonts w:ascii="Arial" w:hAnsi="Arial" w:cs="Arial"/>
+                <w:b/>
+                <w:bCs/>
+                <w:sz w:val="22"/>
+                <w:szCs w:val="22"/>
+              </w:rPr>
+              <w:t>RQ-13</w:t>
+            </w:r>
+          </w:p>
+        </w:tc>
+        <w:tc>
+          <w:tcPr>
+            <w:tcW w:w="3394" w:type="dxa"/>
+            <w:vAlign w:val="center"/>
+          </w:tcPr>
+          <w:p>
+            <w:pPr>
+              <w:rPr>
+                <w:rFonts w:ascii="Arial" w:eastAsia="Times New Roman" w:hAnsi="Arial" w:cs="Arial"/>
+                <w:kern w:val="0"/>
+                <w:sz w:val="22"/>
+                <w:szCs w:val="22"/>
+                <w14:ligatures w14:val="none"/>
+              </w:rPr>
+            </w:pPr>
+            <w:r>
+              <w:rPr>
+                <w:rFonts w:ascii="Arial" w:hAnsi="Arial" w:cs="Arial"/>
+                <w:sz w:val="22"/>
+                <w:szCs w:val="22"/>
+              </w:rPr>
+              <w:t>Search for Matches</w:t>
+            </w:r>
+          </w:p>
+        </w:tc>
+        <w:tc>
+          <w:tcPr>
+            <w:tcW w:w="5244" w:type="dxa"/>
+            <w:vAlign w:val="center"/>
+          </w:tcPr>
+          <w:p>
+            <w:pPr>
+              <w:rPr>
+                <w:rFonts w:ascii="Arial" w:eastAsia="Times New Roman" w:hAnsi="Arial" w:cs="Arial"/>
+                <w:kern w:val="0"/>
+                <w:sz w:val="22"/>
+                <w:szCs w:val="22"/>
+                <w14:ligatures w14:val="none"/>
+              </w:rPr>
+            </w:pPr>
+            <w:r>
+              <w:rPr>
+                <w:rFonts w:ascii="Arial" w:hAnsi="Arial" w:cs="Arial"/>
+                <w:sz w:val="22"/>
+                <w:szCs w:val="22"/>
+                <w:lang w:val="en-US"/>
+              </w:rPr>
+              <w:t>Business Requirements Document</w:t>
+            </w:r>
+          </w:p>
+        </w:tc>
+      </w:tr>
+      <w:tr>
+        <w:tc>
+          <w:tcPr>
+            <w:tcW w:w="1563" w:type="dxa"/>
+            <w:vAlign w:val="center"/>
+          </w:tcPr>
+          <w:p>
+            <w:pPr>
+              <w:rPr>
+                <w:rFonts w:ascii="Arial" w:eastAsia="Times New Roman" w:hAnsi="Arial" w:cs="Arial"/>
+                <w:b/>
+                <w:bCs/>
+                <w:kern w:val="0"/>
+                <w:sz w:val="22"/>
+                <w:szCs w:val="22"/>
+                <w14:ligatures w14:val="none"/>
+              </w:rPr>
+            </w:pPr>
+            <w:r>
+              <w:rPr>
+                <w:rFonts w:ascii="Arial" w:hAnsi="Arial" w:cs="Arial"/>
+                <w:b/>
+                <w:bCs/>
+                <w:sz w:val="22"/>
+                <w:szCs w:val="22"/>
+              </w:rPr>
+              <w:t>RQ-14</w:t>
+            </w:r>
+          </w:p>
+        </w:tc>
+        <w:tc>
+          <w:tcPr>
+            <w:tcW w:w="3394" w:type="dxa"/>
+            <w:vAlign w:val="center"/>
+          </w:tcPr>
+          <w:p>
+            <w:pPr>
+              <w:rPr>
+                <w:rFonts w:ascii="Arial" w:eastAsia="Times New Roman" w:hAnsi="Arial" w:cs="Arial"/>
+                <w:kern w:val="0"/>
+                <w:sz w:val="22"/>
+                <w:szCs w:val="22"/>
+                <w14:ligatures w14:val="none"/>
+              </w:rPr>
+            </w:pPr>
+            <w:r>
+              <w:rPr>
+                <w:rFonts w:ascii="Arial" w:hAnsi="Arial" w:cs="Arial"/>
+                <w:sz w:val="22"/>
+                <w:szCs w:val="22"/>
+              </w:rPr>
+              <w:t>Initiate Messaging</w:t>
+            </w:r>
+          </w:p>
+        </w:tc>
+        <w:tc>
+          <w:tcPr>
+            <w:tcW w:w="5244" w:type="dxa"/>
+            <w:vAlign w:val="center"/>
+          </w:tcPr>
+          <w:p>
+            <w:pPr>
+              <w:rPr>
+                <w:rFonts w:ascii="Arial" w:eastAsia="Times New Roman" w:hAnsi="Arial" w:cs="Arial"/>
+                <w:kern w:val="0"/>
+                <w:sz w:val="22"/>
+                <w:szCs w:val="22"/>
+                <w14:ligatures w14:val="none"/>
+              </w:rPr>
+            </w:pPr>
+            <w:r>
+              <w:rPr>
+                <w:rFonts w:ascii="Arial" w:hAnsi="Arial" w:cs="Arial"/>
+                <w:sz w:val="22"/>
+                <w:szCs w:val="22"/>
+                <w:lang w:val="en-US"/>
+              </w:rPr>
+              <w:t>Business Requirements Document</w:t>
+            </w:r>
+          </w:p>
+        </w:tc>
+      </w:tr>
+      <w:tr>
+        <w:tc>
+          <w:tcPr>
+            <w:tcW w:w="1563" w:type="dxa"/>
+            <w:vAlign w:val="center"/>
+          </w:tcPr>
+          <w:p>
+            <w:pPr>
+              <w:rPr>
+                <w:rFonts w:ascii="Arial" w:eastAsia="Times New Roman" w:hAnsi="Arial" w:cs="Arial"/>
+                <w:b/>
+                <w:bCs/>
+                <w:kern w:val="0"/>
+                <w:sz w:val="22"/>
+                <w:szCs w:val="22"/>
+                <w14:ligatures w14:val="none"/>
+              </w:rPr>
+            </w:pPr>
+            <w:r>
+              <w:rPr>
+                <w:rFonts w:ascii="Arial" w:hAnsi="Arial" w:cs="Arial"/>
+                <w:b/>
+                <w:bCs/>
+                <w:sz w:val="22"/>
+                <w:szCs w:val="22"/>
+              </w:rPr>
+              <w:t>RQ-15</w:t>
+            </w:r>
+          </w:p>
+        </w:tc>
+        <w:tc>
+          <w:tcPr>
+            <w:tcW w:w="3394" w:type="dxa"/>
+            <w:vAlign w:val="center"/>
+          </w:tcPr>
+          <w:p>
+            <w:pPr>
+              <w:rPr>
+                <w:rFonts w:ascii="Arial" w:eastAsia="Times New Roman" w:hAnsi="Arial" w:cs="Arial"/>
+                <w:kern w:val="0"/>
+                <w:sz w:val="22"/>
+                <w:szCs w:val="22"/>
+                <w14:ligatures w14:val="none"/>
+              </w:rPr>
+            </w:pPr>
+            <w:r>
+              <w:rPr>
+                <w:rFonts w:ascii="Arial" w:hAnsi="Arial" w:cs="Arial"/>
+                <w:sz w:val="22"/>
+                <w:szCs w:val="22"/>
+              </w:rPr>
+              <w:t>Receive Messages</w:t>
+            </w:r>
+          </w:p>
+        </w:tc>
+        <w:tc>
+          <w:tcPr>
+            <w:tcW w:w="5244" w:type="dxa"/>
+            <w:vAlign w:val="center"/>
+          </w:tcPr>
+          <w:p>
+            <w:pPr>
+              <w:rPr>
+                <w:rFonts w:ascii="Arial" w:eastAsia="Times New Roman" w:hAnsi="Arial" w:cs="Arial"/>
+                <w:kern w:val="0"/>
+                <w:sz w:val="22"/>
+                <w:szCs w:val="22"/>
+                <w14:ligatures w14:val="none"/>
+              </w:rPr>
+            </w:pPr>
+            <w:r>
+              <w:rPr>
+                <w:rFonts w:ascii="Arial" w:hAnsi="Arial" w:cs="Arial"/>
+                <w:sz w:val="22"/>
+                <w:szCs w:val="22"/>
+                <w:lang w:val="en-US"/>
+              </w:rPr>
+              <w:t>Business Requirements Document</w:t>
+            </w:r>
+          </w:p>
+        </w:tc>
+      </w:tr>
+      <w:tr>
+        <w:tc>
+          <w:tcPr>
+            <w:tcW w:w="1563" w:type="dxa"/>
+            <w:vAlign w:val="center"/>
+          </w:tcPr>
+          <w:p>
+            <w:pPr>
+              <w:rPr>
+                <w:rFonts w:ascii="Arial" w:eastAsia="Times New Roman" w:hAnsi="Arial" w:cs="Arial"/>
+                <w:b/>
+                <w:bCs/>
+                <w:kern w:val="0"/>
+                <w:sz w:val="22"/>
+                <w:szCs w:val="22"/>
+                <w14:ligatures w14:val="none"/>
+              </w:rPr>
+            </w:pPr>
+            <w:r>
+              <w:rPr>
+                <w:rFonts w:ascii="Arial" w:hAnsi="Arial" w:cs="Arial"/>
+                <w:b/>
+                <w:bCs/>
+                <w:sz w:val="22"/>
+                <w:szCs w:val="22"/>
+              </w:rPr>
+              <w:t>RQ-16</w:t>
+            </w:r>
+          </w:p>
+        </w:tc>
+        <w:tc>
+          <w:tcPr>
+            <w:tcW w:w="3394" w:type="dxa"/>
+            <w:vAlign w:val="center"/>
+          </w:tcPr>
+          <w:p>
+            <w:pPr>
+              <w:rPr>
+                <w:rFonts w:ascii="Arial" w:eastAsia="Times New Roman" w:hAnsi="Arial" w:cs="Arial"/>
+                <w:kern w:val="0"/>
+                <w:sz w:val="22"/>
+                <w:szCs w:val="22"/>
+                <w14:ligatures w14:val="none"/>
+              </w:rPr>
+            </w:pPr>
+            <w:r>
+              <w:rPr>
+                <w:rFonts w:ascii="Arial" w:hAnsi="Arial" w:cs="Arial"/>
+                <w:sz w:val="22"/>
+                <w:szCs w:val="22"/>
+              </w:rPr>
+              <w:t>Message Reporting</w:t>
+            </w:r>
+          </w:p>
+        </w:tc>
+        <w:tc>
+          <w:tcPr>
+            <w:tcW w:w="5244" w:type="dxa"/>
+            <w:vAlign w:val="center"/>
+          </w:tcPr>
+          <w:p>
+            <w:pPr>
+              <w:rPr>
+                <w:rFonts w:ascii="Arial" w:eastAsia="Times New Roman" w:hAnsi="Arial" w:cs="Arial"/>
+                <w:kern w:val="0"/>
+                <w:sz w:val="22"/>
+                <w:szCs w:val="22"/>
+                <w:lang w:val="en-US"/>
+                <w14:ligatures w14:val="none"/>
+              </w:rPr>
+            </w:pPr>
+            <w:r>
+              <w:rPr>
+                <w:rFonts w:ascii="Arial" w:hAnsi="Arial" w:cs="Arial"/>
+                <w:sz w:val="22"/>
+                <w:szCs w:val="22"/>
+              </w:rPr>
+              <w:t>Moderation Requirements</w:t>
+            </w:r>
+            <w:r>
+              <w:rPr>
+                <w:rFonts w:ascii="Arial" w:hAnsi="Arial" w:cs="Arial"/>
+                <w:sz w:val="22"/>
+                <w:szCs w:val="22"/>
+                <w:lang w:val="en-US"/>
+              </w:rPr>
+              <w:t>,</w:t>
+            </w:r>
+            <w:r>
+              <w:rPr>
+                <w:rFonts w:ascii="Arial" w:hAnsi="Arial" w:cs="Arial"/>
+                <w:sz w:val="22"/>
+                <w:szCs w:val="22"/>
+              </w:rPr>
+              <w:t xml:space="preserve"> </w:t>
+            </w:r>
+            <w:r>
+              <w:rPr>
+                <w:rFonts w:ascii="Arial" w:hAnsi="Arial" w:cs="Arial"/>
+                <w:sz w:val="22"/>
+                <w:szCs w:val="22"/>
+              </w:rPr>
+              <w:t>Legal and Regulatory Requirements</w:t>
+            </w:r>
+          </w:p>
+        </w:tc>
+      </w:tr>
+      <w:tr>
+        <w:tc>
+          <w:tcPr>
+            <w:tcW w:w="1563" w:type="dxa"/>
+            <w:vAlign w:val="center"/>
+          </w:tcPr>
+          <w:p>
+            <w:pPr>
+              <w:rPr>
+                <w:rFonts w:ascii="Arial" w:eastAsia="Times New Roman" w:hAnsi="Arial" w:cs="Arial"/>
+                <w:b/>
+                <w:bCs/>
+                <w:kern w:val="0"/>
+                <w:sz w:val="22"/>
+                <w:szCs w:val="22"/>
+                <w14:ligatures w14:val="none"/>
+              </w:rPr>
+            </w:pPr>
+            <w:r>
+              <w:rPr>
+                <w:rFonts w:ascii="Arial" w:hAnsi="Arial" w:cs="Arial"/>
+                <w:b/>
+                <w:bCs/>
+                <w:sz w:val="22"/>
+                <w:szCs w:val="22"/>
+              </w:rPr>
+              <w:t>RQ-17</w:t>
+            </w:r>
+          </w:p>
+        </w:tc>
+        <w:tc>
+          <w:tcPr>
+            <w:tcW w:w="3394" w:type="dxa"/>
+            <w:vAlign w:val="center"/>
+          </w:tcPr>
+          <w:p>
+            <w:pPr>
+              <w:rPr>
+                <w:rFonts w:ascii="Arial" w:eastAsia="Times New Roman" w:hAnsi="Arial" w:cs="Arial"/>
+                <w:kern w:val="0"/>
+                <w:sz w:val="22"/>
+                <w:szCs w:val="22"/>
+                <w14:ligatures w14:val="none"/>
+              </w:rPr>
+            </w:pPr>
+            <w:r>
+              <w:rPr>
+                <w:rFonts w:ascii="Arial" w:hAnsi="Arial" w:cs="Arial"/>
+                <w:sz w:val="22"/>
+                <w:szCs w:val="22"/>
+              </w:rPr>
+              <w:t>Profile Liking/Disliking</w:t>
+            </w:r>
+          </w:p>
+        </w:tc>
+        <w:tc>
+          <w:tcPr>
+            <w:tcW w:w="5244" w:type="dxa"/>
+            <w:vAlign w:val="center"/>
+          </w:tcPr>
+          <w:p>
+            <w:pPr>
+              <w:rPr>
+                <w:rFonts w:ascii="Arial" w:eastAsia="Times New Roman" w:hAnsi="Arial" w:cs="Arial"/>
+                <w:kern w:val="0"/>
+                <w:sz w:val="22"/>
+                <w:szCs w:val="22"/>
+                <w14:ligatures w14:val="none"/>
+              </w:rPr>
+            </w:pPr>
+            <w:r>
+              <w:rPr>
+                <w:rFonts w:ascii="Arial" w:hAnsi="Arial" w:cs="Arial"/>
+                <w:sz w:val="22"/>
+                <w:szCs w:val="22"/>
+              </w:rPr>
+              <w:t>User Experience Research</w:t>
+            </w:r>
+          </w:p>
+        </w:tc>
+      </w:tr>
+      <w:tr>
+        <w:tc>
+          <w:tcPr>
+            <w:tcW w:w="1563" w:type="dxa"/>
+            <w:vAlign w:val="center"/>
+          </w:tcPr>
+          <w:p>
+            <w:pPr>
+              <w:rPr>
+                <w:rFonts w:ascii="Arial" w:eastAsia="Times New Roman" w:hAnsi="Arial" w:cs="Arial"/>
+                <w:b/>
+                <w:bCs/>
+                <w:kern w:val="0"/>
+                <w:sz w:val="22"/>
+                <w:szCs w:val="22"/>
+                <w14:ligatures w14:val="none"/>
+              </w:rPr>
+            </w:pPr>
+            <w:r>
+              <w:rPr>
+                <w:rFonts w:ascii="Arial" w:hAnsi="Arial" w:cs="Arial"/>
+                <w:b/>
+                <w:bCs/>
+                <w:sz w:val="22"/>
+                <w:szCs w:val="22"/>
+              </w:rPr>
+              <w:t>RQ-18</w:t>
+            </w:r>
+          </w:p>
+        </w:tc>
+        <w:tc>
+          <w:tcPr>
+            <w:tcW w:w="3394" w:type="dxa"/>
+            <w:vAlign w:val="center"/>
+          </w:tcPr>
+          <w:p>
+            <w:pPr>
+              <w:rPr>
+                <w:rFonts w:ascii="Arial" w:eastAsia="Times New Roman" w:hAnsi="Arial" w:cs="Arial"/>
+                <w:kern w:val="0"/>
+                <w:sz w:val="22"/>
+                <w:szCs w:val="22"/>
+                <w14:ligatures w14:val="none"/>
+              </w:rPr>
+            </w:pPr>
+            <w:r>
+              <w:rPr>
+                <w:rFonts w:ascii="Arial" w:hAnsi="Arial" w:cs="Arial"/>
+                <w:sz w:val="22"/>
+                <w:szCs w:val="22"/>
+              </w:rPr>
+              <w:t>User Blocking</w:t>
+            </w:r>
+          </w:p>
+        </w:tc>
+        <w:tc>
+          <w:tcPr>
+            <w:tcW w:w="5244" w:type="dxa"/>
+            <w:vAlign w:val="center"/>
+          </w:tcPr>
+          <w:p>
+            <w:pPr>
+              <w:rPr>
+                <w:rFonts w:ascii="Arial" w:eastAsia="Times New Roman" w:hAnsi="Arial" w:cs="Arial"/>
+                <w:kern w:val="0"/>
+                <w:sz w:val="22"/>
+                <w:szCs w:val="22"/>
+                <w:lang w:val="en-US"/>
+                <w14:ligatures w14:val="none"/>
+              </w:rPr>
+            </w:pPr>
+            <w:r>
+              <w:rPr>
+                <w:rFonts w:ascii="Arial" w:hAnsi="Arial" w:cs="Arial"/>
+                <w:sz w:val="22"/>
+                <w:szCs w:val="22"/>
+              </w:rPr>
+              <w:t>User Feedback</w:t>
+            </w:r>
+            <w:r>
+              <w:rPr>
+                <w:rFonts w:ascii="Arial" w:hAnsi="Arial" w:cs="Arial"/>
+                <w:sz w:val="22"/>
+                <w:szCs w:val="22"/>
+                <w:lang w:val="en-US"/>
+              </w:rPr>
+              <w:t>, Legal and Regulatory Requirements</w:t>
+            </w:r>
+          </w:p>
+        </w:tc>
+      </w:tr>
+      <w:tr>
+        <w:tc>
+          <w:tcPr>
+            <w:tcW w:w="1563" w:type="dxa"/>
+            <w:vAlign w:val="center"/>
+          </w:tcPr>
+          <w:p>
+            <w:pPr>
+              <w:rPr>
+                <w:rFonts w:ascii="Arial" w:eastAsia="Times New Roman" w:hAnsi="Arial" w:cs="Arial"/>
+                <w:b/>
+                <w:bCs/>
+                <w:kern w:val="0"/>
+                <w:sz w:val="22"/>
+                <w:szCs w:val="22"/>
+                <w14:ligatures w14:val="none"/>
+              </w:rPr>
+            </w:pPr>
+            <w:r>
+              <w:rPr>
+                <w:rFonts w:ascii="Arial" w:hAnsi="Arial" w:cs="Arial"/>
+                <w:b/>
+                <w:bCs/>
+                <w:sz w:val="22"/>
+                <w:szCs w:val="22"/>
+              </w:rPr>
+              <w:t>RQ-19</w:t>
+            </w:r>
+          </w:p>
+        </w:tc>
+        <w:tc>
+          <w:tcPr>
+            <w:tcW w:w="3394" w:type="dxa"/>
+            <w:vAlign w:val="center"/>
+          </w:tcPr>
+          <w:p>
+            <w:pPr>
+              <w:rPr>
+                <w:rFonts w:ascii="Arial" w:eastAsia="Times New Roman" w:hAnsi="Arial" w:cs="Arial"/>
+                <w:kern w:val="0"/>
+                <w:sz w:val="22"/>
+                <w:szCs w:val="22"/>
+                <w14:ligatures w14:val="none"/>
+              </w:rPr>
+            </w:pPr>
+            <w:r>
+              <w:rPr>
+                <w:rFonts w:ascii="Arial" w:hAnsi="Arial" w:cs="Arial"/>
+                <w:sz w:val="22"/>
+                <w:szCs w:val="22"/>
+              </w:rPr>
+              <w:t>Receive Notifications</w:t>
+            </w:r>
+          </w:p>
+        </w:tc>
+        <w:tc>
+          <w:tcPr>
+            <w:tcW w:w="5244" w:type="dxa"/>
+            <w:vAlign w:val="center"/>
+          </w:tcPr>
+          <w:p>
+            <w:pPr>
+              <w:rPr>
+                <w:rFonts w:ascii="Arial" w:eastAsia="Times New Roman" w:hAnsi="Arial" w:cs="Arial"/>
+                <w:kern w:val="0"/>
+                <w:sz w:val="22"/>
+                <w:szCs w:val="22"/>
+                <w14:ligatures w14:val="none"/>
+              </w:rPr>
+            </w:pPr>
+            <w:r>
+              <w:rPr>
+                <w:rFonts w:ascii="Arial" w:hAnsi="Arial" w:cs="Arial"/>
+                <w:sz w:val="22"/>
+                <w:szCs w:val="22"/>
+              </w:rPr>
+              <w:t>User Notifications Preferences</w:t>
+            </w:r>
+          </w:p>
+        </w:tc>
+      </w:tr>
+      <w:tr>
+        <w:tc>
+          <w:tcPr>
+            <w:tcW w:w="1563" w:type="dxa"/>
+            <w:vAlign w:val="center"/>
+          </w:tcPr>
+          <w:p>
+            <w:pPr>
+              <w:rPr>
+                <w:rFonts w:ascii="Arial" w:eastAsia="Times New Roman" w:hAnsi="Arial" w:cs="Arial"/>
+                <w:b/>
+                <w:bCs/>
+                <w:kern w:val="0"/>
+                <w:sz w:val="22"/>
+                <w:szCs w:val="22"/>
+                <w14:ligatures w14:val="none"/>
+              </w:rPr>
+            </w:pPr>
+            <w:r>
+              <w:rPr>
+                <w:rFonts w:ascii="Arial" w:hAnsi="Arial" w:cs="Arial"/>
+                <w:b/>
+                <w:bCs/>
+                <w:sz w:val="22"/>
+                <w:szCs w:val="22"/>
+              </w:rPr>
+              <w:t>RQ-20</w:t>
+            </w:r>
+          </w:p>
+        </w:tc>
+        <w:tc>
+          <w:tcPr>
+            <w:tcW w:w="3394" w:type="dxa"/>
+            <w:vAlign w:val="center"/>
+          </w:tcPr>
+          <w:p>
+            <w:pPr>
+              <w:rPr>
+                <w:rFonts w:ascii="Arial" w:eastAsia="Times New Roman" w:hAnsi="Arial" w:cs="Arial"/>
+                <w:kern w:val="0"/>
+                <w:sz w:val="22"/>
+                <w:szCs w:val="22"/>
+                <w14:ligatures w14:val="none"/>
+              </w:rPr>
+            </w:pPr>
+            <w:r>
+              <w:rPr>
+                <w:rFonts w:ascii="Arial" w:hAnsi="Arial" w:cs="Arial"/>
+                <w:sz w:val="22"/>
+                <w:szCs w:val="22"/>
+              </w:rPr>
+              <w:t>Purchase Premium Subscription</w:t>
+            </w:r>
+          </w:p>
+        </w:tc>
+        <w:tc>
+          <w:tcPr>
+            <w:tcW w:w="5244" w:type="dxa"/>
+            <w:vAlign w:val="center"/>
+          </w:tcPr>
+          <w:p>
+            <w:pPr>
+              <w:rPr>
+                <w:rFonts w:ascii="Arial" w:eastAsia="Times New Roman" w:hAnsi="Arial" w:cs="Arial"/>
+                <w:kern w:val="0"/>
+                <w:sz w:val="22"/>
+                <w:szCs w:val="22"/>
+                <w14:ligatures w14:val="none"/>
+              </w:rPr>
+            </w:pPr>
+            <w:r>
+              <w:rPr>
+                <w:rFonts w:ascii="Arial" w:hAnsi="Arial" w:cs="Arial"/>
+                <w:sz w:val="22"/>
+                <w:szCs w:val="22"/>
+              </w:rPr>
+              <w:t>Monetization Strategy</w:t>
+            </w:r>
+          </w:p>
+        </w:tc>
+      </w:tr>
+      <w:tr>
+        <w:tc>
+          <w:tcPr>
+            <w:tcW w:w="1563" w:type="dxa"/>
+            <w:vAlign w:val="center"/>
+          </w:tcPr>
+          <w:p>
+            <w:pPr>
+              <w:rPr>
+                <w:rFonts w:ascii="Arial" w:eastAsia="Times New Roman" w:hAnsi="Arial" w:cs="Arial"/>
+                <w:b/>
+                <w:bCs/>
+                <w:kern w:val="0"/>
+                <w:sz w:val="22"/>
+                <w:szCs w:val="22"/>
+                <w14:ligatures w14:val="none"/>
+              </w:rPr>
+            </w:pPr>
+            <w:r>
+              <w:rPr>
+                <w:rFonts w:ascii="Arial" w:hAnsi="Arial" w:cs="Arial"/>
+                <w:b/>
+                <w:bCs/>
+                <w:sz w:val="22"/>
+                <w:szCs w:val="22"/>
+              </w:rPr>
+              <w:t>RQ-21</w:t>
+            </w:r>
+          </w:p>
+        </w:tc>
+        <w:tc>
+          <w:tcPr>
+            <w:tcW w:w="3394" w:type="dxa"/>
+            <w:vAlign w:val="center"/>
+          </w:tcPr>
+          <w:p>
+            <w:pPr>
+              <w:rPr>
+                <w:rFonts w:ascii="Arial" w:eastAsia="Times New Roman" w:hAnsi="Arial" w:cs="Arial"/>
+                <w:kern w:val="0"/>
+                <w:sz w:val="22"/>
+                <w:szCs w:val="22"/>
+                <w14:ligatures w14:val="none"/>
+              </w:rPr>
+            </w:pPr>
+            <w:r>
+              <w:rPr>
+                <w:rFonts w:ascii="Arial" w:hAnsi="Arial" w:cs="Arial"/>
+                <w:sz w:val="22"/>
+                <w:szCs w:val="22"/>
+              </w:rPr>
+              <w:t>Extend Premium Subscription</w:t>
+            </w:r>
+          </w:p>
+        </w:tc>
+        <w:tc>
+          <w:tcPr>
+            <w:tcW w:w="5244" w:type="dxa"/>
+            <w:vAlign w:val="center"/>
+          </w:tcPr>
+          <w:p>
+            <w:pPr>
+              <w:rPr>
+                <w:rFonts w:ascii="Arial" w:eastAsia="Times New Roman" w:hAnsi="Arial" w:cs="Arial"/>
+                <w:kern w:val="0"/>
+                <w:sz w:val="22"/>
+                <w:szCs w:val="22"/>
+                <w14:ligatures w14:val="none"/>
+              </w:rPr>
+            </w:pPr>
+            <w:r>
+              <w:rPr>
+                <w:rFonts w:ascii="Arial" w:hAnsi="Arial" w:cs="Arial"/>
+                <w:sz w:val="22"/>
+                <w:szCs w:val="22"/>
+              </w:rPr>
+              <w:t>Monetization Strategy</w:t>
+            </w:r>
+          </w:p>
+        </w:tc>
+      </w:tr>
+      <w:tr>
+        <w:tc>
+          <w:tcPr>
+            <w:tcW w:w="1563" w:type="dxa"/>
+            <w:vAlign w:val="center"/>
+          </w:tcPr>
+          <w:p>
+            <w:pPr>
+              <w:rPr>
+                <w:rFonts w:ascii="Arial" w:eastAsia="Times New Roman" w:hAnsi="Arial" w:cs="Arial"/>
+                <w:b/>
+                <w:bCs/>
+                <w:kern w:val="0"/>
+                <w:sz w:val="22"/>
+                <w:szCs w:val="22"/>
+                <w14:ligatures w14:val="none"/>
+              </w:rPr>
+            </w:pPr>
+            <w:r>
+              <w:rPr>
+                <w:rFonts w:ascii="Arial" w:hAnsi="Arial" w:cs="Arial"/>
+                <w:b/>
+                <w:bCs/>
+                <w:sz w:val="22"/>
+                <w:szCs w:val="22"/>
+              </w:rPr>
+              <w:t>RQ-22</w:t>
+            </w:r>
+          </w:p>
+        </w:tc>
+        <w:tc>
+          <w:tcPr>
+            <w:tcW w:w="3394" w:type="dxa"/>
+            <w:vAlign w:val="center"/>
+          </w:tcPr>
+          <w:p>
+            <w:pPr>
+              <w:rPr>
+                <w:rFonts w:ascii="Arial" w:eastAsia="Times New Roman" w:hAnsi="Arial" w:cs="Arial"/>
+                <w:kern w:val="0"/>
+                <w:sz w:val="22"/>
+                <w:szCs w:val="22"/>
+                <w14:ligatures w14:val="none"/>
+              </w:rPr>
+            </w:pPr>
+            <w:r>
+              <w:rPr>
+                <w:rFonts w:ascii="Arial" w:hAnsi="Arial" w:cs="Arial"/>
+                <w:sz w:val="22"/>
+                <w:szCs w:val="22"/>
+              </w:rPr>
+              <w:t>Access Premium Features</w:t>
+            </w:r>
+          </w:p>
+        </w:tc>
+        <w:tc>
+          <w:tcPr>
+            <w:tcW w:w="5244" w:type="dxa"/>
+            <w:vAlign w:val="center"/>
+          </w:tcPr>
+          <w:p>
+            <w:pPr>
+              <w:rPr>
+                <w:rFonts w:ascii="Arial" w:eastAsia="Times New Roman" w:hAnsi="Arial" w:cs="Arial"/>
+                <w:kern w:val="0"/>
+                <w:sz w:val="22"/>
+                <w:szCs w:val="22"/>
+                <w14:ligatures w14:val="none"/>
+              </w:rPr>
+            </w:pPr>
+            <w:r>
+              <w:rPr>
+                <w:rFonts w:ascii="Arial" w:hAnsi="Arial" w:cs="Arial"/>
+                <w:sz w:val="22"/>
+                <w:szCs w:val="22"/>
+              </w:rPr>
+              <w:t>Monetization Strategy</w:t>
+            </w:r>
+          </w:p>
+        </w:tc>
+      </w:tr>
+    </w:tbl>
+    <w:p>
+      <w:pPr>
+        <w:rPr>
+          <w:rFonts w:ascii="Arial" w:hAnsi="Arial" w:cs="Arial"/>
+          <w:sz w:val="22"/>
+          <w:szCs w:val="22"/>
+          <w:lang w:val="en-US"/>
+        </w:rPr>
+      </w:pPr>
+    </w:p>
     <w:sectPr>
       <w:pgSz w:w="12240" w:h="15840"/>
       <w:pgMar w:top="1440" w:right="1440" w:bottom="1440" w:left="1440" w:header="708" w:footer="708" w:gutter="0"/>
@@ -4174,6 +7551,22 @@
       <w14:ligatures w14:val="none"/>
     </w:rPr>
   </w:style>
+  <w:style w:type="table" w:styleId="TableGrid">
+    <w:name w:val="Table Grid"/>
+    <w:basedOn w:val="TableNormal"/>
+    <w:uiPriority w:val="39"/>
+    <w:rsid w:val="00A333CA"/>
+    <w:tblPr>
+      <w:tblBorders>
+        <w:top w:val="single" w:sz="4" w:space="0" w:color="auto"/>
+        <w:left w:val="single" w:sz="4" w:space="0" w:color="auto"/>
+        <w:bottom w:val="single" w:sz="4" w:space="0" w:color="auto"/>
+        <w:right w:val="single" w:sz="4" w:space="0" w:color="auto"/>
+        <w:insideH w:val="single" w:sz="4" w:space="0" w:color="auto"/>
+        <w:insideV w:val="single" w:sz="4" w:space="0" w:color="auto"/>
+      </w:tblBorders>
+    </w:tblPr>
+  </w:style>
 </w:styles>
 </file>
 

</xml_diff>

<commit_message>
add Requirements Stakeholder Traceability Matrix
</commit_message>
<xml_diff>
--- a/Lab1/Lab1.3/Lab1.3.docx
+++ b/Lab1/Lab1.3/Lab1.3.docx
@@ -4,7 +4,7 @@
   <w:body>
     <w:p>
       <w:pPr>
-        <w:spacing w:after="240"/>
+        <w:spacing w:after="240" w:line="360" w:lineRule="auto"/>
         <w:jc w:val="center"/>
         <w:rPr>
           <w:rFonts w:ascii="Arial" w:eastAsia="Times New Roman" w:hAnsi="Arial" w:cs="Arial"/>
@@ -12,8 +12,8 @@
           <w:bCs/>
           <w:color w:val="000000"/>
           <w:kern w:val="0"/>
-          <w:sz w:val="22"/>
-          <w:szCs w:val="22"/>
+          <w:sz w:val="32"/>
+          <w:szCs w:val="32"/>
           <w:lang w:val="en-US"/>
           <w14:ligatures w14:val="none"/>
         </w:rPr>
@@ -25,12 +25,40 @@
           <w:bCs/>
           <w:color w:val="000000"/>
           <w:kern w:val="0"/>
-          <w:sz w:val="22"/>
-          <w:szCs w:val="22"/>
+          <w:sz w:val="32"/>
+          <w:szCs w:val="32"/>
           <w:lang w:val="en-US"/>
           <w14:ligatures w14:val="none"/>
         </w:rPr>
-        <w:t>LUVMATCH REQUIREMENTS</w:t>
+        <w:t>LUVMATCH</w:t>
+      </w:r>
+      <w:r>
+        <w:rPr>
+          <w:rFonts w:ascii="Arial" w:eastAsia="Times New Roman" w:hAnsi="Arial" w:cs="Arial"/>
+          <w:b/>
+          <w:bCs/>
+          <w:color w:val="000000"/>
+          <w:kern w:val="0"/>
+          <w:sz w:val="32"/>
+          <w:szCs w:val="32"/>
+          <w:lang w:val="en-US"/>
+          <w14:ligatures w14:val="none"/>
+        </w:rPr>
+        <w:t>’S</w:t>
+      </w:r>
+      <w:r>
+        <w:rPr>
+          <w:rFonts w:ascii="Arial" w:eastAsia="Times New Roman" w:hAnsi="Arial" w:cs="Arial"/>
+          <w:b/>
+          <w:bCs/>
+          <w:color w:val="000000"/>
+          <w:kern w:val="0"/>
+          <w:sz w:val="32"/>
+          <w:szCs w:val="32"/>
+          <w:lang w:val="en-US"/>
+          <w14:ligatures w14:val="none"/>
+        </w:rPr>
+        <w:t xml:space="preserve"> REQUIREMENTS</w:t>
       </w:r>
     </w:p>
     <w:p>
@@ -55,7 +83,20 @@
           <w:szCs w:val="22"/>
           <w14:ligatures w14:val="none"/>
         </w:rPr>
-        <w:t>Authentication:</w:t>
+        <w:t>AUTHENTICATION</w:t>
+      </w:r>
+      <w:r>
+        <w:rPr>
+          <w:rFonts w:ascii="Arial" w:eastAsia="Times New Roman" w:hAnsi="Arial" w:cs="Arial"/>
+          <w:b/>
+          <w:bCs/>
+          <w:color w:val="000000"/>
+          <w:kern w:val="0"/>
+          <w:sz w:val="22"/>
+          <w:szCs w:val="22"/>
+          <w14:ligatures w14:val="none"/>
+        </w:rPr>
+        <w:t>:</w:t>
       </w:r>
     </w:p>
     <w:p>
@@ -540,7 +581,20 @@
           <w:szCs w:val="22"/>
           <w14:ligatures w14:val="none"/>
         </w:rPr>
-        <w:t>User Profile:</w:t>
+        <w:t>USER PROFILE</w:t>
+      </w:r>
+      <w:r>
+        <w:rPr>
+          <w:rFonts w:ascii="Arial" w:eastAsia="Times New Roman" w:hAnsi="Arial" w:cs="Arial"/>
+          <w:b/>
+          <w:bCs/>
+          <w:color w:val="000000"/>
+          <w:kern w:val="0"/>
+          <w:sz w:val="22"/>
+          <w:szCs w:val="22"/>
+          <w14:ligatures w14:val="none"/>
+        </w:rPr>
+        <w:t>:</w:t>
       </w:r>
     </w:p>
     <w:p>
@@ -741,7 +795,7 @@
           <w:szCs w:val="22"/>
           <w14:ligatures w14:val="none"/>
         </w:rPr>
-        <w:t>User Account:</w:t>
+        <w:t>USER ACCOUNT:</w:t>
       </w:r>
     </w:p>
     <w:p>
@@ -829,6 +883,7 @@
           <w:szCs w:val="22"/>
           <w14:ligatures w14:val="none"/>
         </w:rPr>
+        <w:lastRenderedPageBreak/>
         <w:t>Changes to sensitive account information (e.g., email) should trigger email confirmation for security purposes.</w:t>
       </w:r>
     </w:p>
@@ -857,7 +912,6 @@
           <w:szCs w:val="22"/>
           <w14:ligatures w14:val="none"/>
         </w:rPr>
-        <w:lastRenderedPageBreak/>
         <w:t>Administrators and Moderators can modify user accounts to prevent sensitive &amp; harmful content.</w:t>
       </w:r>
     </w:p>
@@ -943,7 +997,7 @@
           <w:szCs w:val="22"/>
           <w14:ligatures w14:val="none"/>
         </w:rPr>
-        <w:t>User Roles:</w:t>
+        <w:t>USER ROLES:</w:t>
       </w:r>
     </w:p>
     <w:p>
@@ -1057,7 +1111,7 @@
           <w:szCs w:val="22"/>
           <w14:ligatures w14:val="none"/>
         </w:rPr>
-        <w:t>Content Moderation:</w:t>
+        <w:t>CONTENT MODERATION:</w:t>
       </w:r>
     </w:p>
     <w:p>
@@ -1258,7 +1312,7 @@
           <w:szCs w:val="22"/>
           <w14:ligatures w14:val="none"/>
         </w:rPr>
-        <w:t>Matchmaking:</w:t>
+        <w:t>MATCHMAKING:</w:t>
       </w:r>
     </w:p>
     <w:p>
@@ -1372,7 +1426,7 @@
           <w:szCs w:val="22"/>
           <w14:ligatures w14:val="none"/>
         </w:rPr>
-        <w:t>Messaging:</w:t>
+        <w:t>MESSAGING:</w:t>
       </w:r>
     </w:p>
     <w:p>
@@ -1635,6 +1689,7 @@
           <w:szCs w:val="22"/>
           <w14:ligatures w14:val="none"/>
         </w:rPr>
+        <w:lastRenderedPageBreak/>
         <w:t>The reporting process should be straightforward and include the ability to provide context.</w:t>
       </w:r>
     </w:p>
@@ -1660,8 +1715,7 @@
           <w:szCs w:val="22"/>
           <w14:ligatures w14:val="none"/>
         </w:rPr>
-        <w:lastRenderedPageBreak/>
-        <w:t>Matching Preferences:</w:t>
+        <w:t>MATCHING PREFERENCES:</w:t>
       </w:r>
     </w:p>
     <w:p>
@@ -1775,7 +1829,7 @@
           <w:szCs w:val="22"/>
           <w14:ligatures w14:val="none"/>
         </w:rPr>
-        <w:t>User Interaction:</w:t>
+        <w:t>USER INTERACTION:</w:t>
       </w:r>
     </w:p>
     <w:p>
@@ -1889,7 +1943,7 @@
           <w:szCs w:val="22"/>
           <w14:ligatures w14:val="none"/>
         </w:rPr>
-        <w:t>Notifications:</w:t>
+        <w:t>NOTIFICATIONS:</w:t>
       </w:r>
     </w:p>
     <w:p>
@@ -2003,7 +2057,7 @@
           <w:szCs w:val="22"/>
           <w14:ligatures w14:val="none"/>
         </w:rPr>
-        <w:t>Premium Features:</w:t>
+        <w:t>PREMIUM FEATURES:</w:t>
       </w:r>
     </w:p>
     <w:p>
@@ -2285,6 +2339,32 @@
           <w:lang w:val="en-US"/>
           <w14:ligatures w14:val="none"/>
         </w:rPr>
+        <w:t>Requirements Traceability Linkage Matrix</w:t>
+      </w:r>
+    </w:p>
+    <w:p>
+      <w:pPr>
+        <w:pStyle w:val="Caption"/>
+        <w:keepNext/>
+      </w:pPr>
+      <w:r>
+        <w:t xml:space="preserve">Table </w:t>
+      </w:r>
+      <w:fldSimple w:instr=" SEQ Table \* ARABIC ">
+        <w:r>
+          <w:rPr>
+            <w:noProof/>
+          </w:rPr>
+          <w:t>1</w:t>
+        </w:r>
+      </w:fldSimple>
+      <w:r>
+        <w:rPr>
+          <w:lang w:val="en-US"/>
+        </w:rPr>
+        <w:t xml:space="preserve">. </w:t>
+      </w:r>
+      <w:r>
         <w:t>Requirements Traceability Linkage Matrix</w:t>
       </w:r>
     </w:p>
@@ -2307,6 +2387,7 @@
           </w:tcPr>
           <w:p>
             <w:pPr>
+              <w:spacing w:line="276" w:lineRule="auto"/>
               <w:rPr>
                 <w:rFonts w:ascii="Arial" w:eastAsia="Times New Roman" w:hAnsi="Arial" w:cs="Arial"/>
                 <w:kern w:val="0"/>
@@ -2336,6 +2417,7 @@
           </w:tcPr>
           <w:p>
             <w:pPr>
+              <w:spacing w:line="276" w:lineRule="auto"/>
               <w:rPr>
                 <w:rFonts w:ascii="Arial" w:eastAsia="Times New Roman" w:hAnsi="Arial" w:cs="Arial"/>
                 <w:kern w:val="0"/>
@@ -2365,6 +2447,7 @@
           </w:tcPr>
           <w:p>
             <w:pPr>
+              <w:spacing w:line="276" w:lineRule="auto"/>
               <w:rPr>
                 <w:rFonts w:ascii="Arial" w:eastAsia="Times New Roman" w:hAnsi="Arial" w:cs="Arial"/>
                 <w:kern w:val="0"/>
@@ -2396,26 +2479,28 @@
           </w:tcPr>
           <w:p>
             <w:pPr>
-              <w:rPr>
-                <w:rFonts w:ascii="Arial" w:eastAsia="Times New Roman" w:hAnsi="Arial" w:cs="Arial"/>
-                <w:b/>
-                <w:bCs/>
-                <w:kern w:val="0"/>
-                <w:sz w:val="22"/>
-                <w:szCs w:val="22"/>
-                <w14:ligatures w14:val="none"/>
-              </w:rPr>
-            </w:pPr>
-            <w:r>
-              <w:rPr>
-                <w:rFonts w:ascii="Arial" w:eastAsia="Times New Roman" w:hAnsi="Arial" w:cs="Arial"/>
-                <w:b/>
-                <w:bCs/>
-                <w:kern w:val="0"/>
-                <w:sz w:val="22"/>
-                <w:szCs w:val="22"/>
-                <w14:ligatures w14:val="none"/>
-              </w:rPr>
+              <w:spacing w:line="276" w:lineRule="auto"/>
+              <w:rPr>
+                <w:rFonts w:ascii="Arial" w:eastAsia="Times New Roman" w:hAnsi="Arial" w:cs="Arial"/>
+                <w:b/>
+                <w:bCs/>
+                <w:kern w:val="0"/>
+                <w:sz w:val="22"/>
+                <w:szCs w:val="22"/>
+                <w14:ligatures w14:val="none"/>
+              </w:rPr>
+            </w:pPr>
+            <w:r>
+              <w:rPr>
+                <w:rFonts w:ascii="Arial" w:eastAsia="Times New Roman" w:hAnsi="Arial" w:cs="Arial"/>
+                <w:b/>
+                <w:bCs/>
+                <w:kern w:val="0"/>
+                <w:sz w:val="22"/>
+                <w:szCs w:val="22"/>
+                <w14:ligatures w14:val="none"/>
+              </w:rPr>
+              <w:lastRenderedPageBreak/>
               <w:t>RQ-01</w:t>
             </w:r>
           </w:p>
@@ -2427,6 +2512,7 @@
           </w:tcPr>
           <w:p>
             <w:pPr>
+              <w:spacing w:line="276" w:lineRule="auto"/>
               <w:rPr>
                 <w:rFonts w:ascii="Arial" w:eastAsia="Times New Roman" w:hAnsi="Arial" w:cs="Arial"/>
                 <w:kern w:val="0"/>
@@ -2454,6 +2540,7 @@
           </w:tcPr>
           <w:p>
             <w:pPr>
+              <w:spacing w:line="276" w:lineRule="auto"/>
               <w:rPr>
                 <w:rFonts w:ascii="Arial" w:eastAsia="Times New Roman" w:hAnsi="Arial" w:cs="Arial"/>
                 <w:kern w:val="0"/>
@@ -2483,6 +2570,7 @@
           </w:tcPr>
           <w:p>
             <w:pPr>
+              <w:spacing w:line="276" w:lineRule="auto"/>
               <w:rPr>
                 <w:rFonts w:ascii="Arial" w:eastAsia="Times New Roman" w:hAnsi="Arial" w:cs="Arial"/>
                 <w:b/>
@@ -2514,6 +2602,7 @@
           </w:tcPr>
           <w:p>
             <w:pPr>
+              <w:spacing w:line="276" w:lineRule="auto"/>
               <w:rPr>
                 <w:rFonts w:ascii="Arial" w:eastAsia="Times New Roman" w:hAnsi="Arial" w:cs="Arial"/>
                 <w:kern w:val="0"/>
@@ -2541,6 +2630,7 @@
           </w:tcPr>
           <w:p>
             <w:pPr>
+              <w:spacing w:line="276" w:lineRule="auto"/>
               <w:rPr>
                 <w:rFonts w:ascii="Arial" w:eastAsia="Times New Roman" w:hAnsi="Arial" w:cs="Arial"/>
                 <w:kern w:val="0"/>
@@ -2570,6 +2660,7 @@
           </w:tcPr>
           <w:p>
             <w:pPr>
+              <w:spacing w:line="276" w:lineRule="auto"/>
               <w:rPr>
                 <w:rFonts w:ascii="Arial" w:eastAsia="Times New Roman" w:hAnsi="Arial" w:cs="Arial"/>
                 <w:b/>
@@ -2601,6 +2692,7 @@
           </w:tcPr>
           <w:p>
             <w:pPr>
+              <w:spacing w:line="276" w:lineRule="auto"/>
               <w:rPr>
                 <w:rFonts w:ascii="Arial" w:eastAsia="Times New Roman" w:hAnsi="Arial" w:cs="Arial"/>
                 <w:kern w:val="0"/>
@@ -2628,6 +2720,7 @@
           </w:tcPr>
           <w:p>
             <w:pPr>
+              <w:spacing w:line="276" w:lineRule="auto"/>
               <w:rPr>
                 <w:rFonts w:ascii="Arial" w:eastAsia="Times New Roman" w:hAnsi="Arial" w:cs="Arial"/>
                 <w:kern w:val="0"/>
@@ -2657,6 +2750,7 @@
           </w:tcPr>
           <w:p>
             <w:pPr>
+              <w:spacing w:line="276" w:lineRule="auto"/>
               <w:rPr>
                 <w:rFonts w:ascii="Arial" w:eastAsia="Times New Roman" w:hAnsi="Arial" w:cs="Arial"/>
                 <w:b/>
@@ -2688,6 +2782,7 @@
           </w:tcPr>
           <w:p>
             <w:pPr>
+              <w:spacing w:line="276" w:lineRule="auto"/>
               <w:rPr>
                 <w:rFonts w:ascii="Arial" w:eastAsia="Times New Roman" w:hAnsi="Arial" w:cs="Arial"/>
                 <w:kern w:val="0"/>
@@ -2715,6 +2810,7 @@
           </w:tcPr>
           <w:p>
             <w:pPr>
+              <w:spacing w:line="276" w:lineRule="auto"/>
               <w:rPr>
                 <w:rFonts w:ascii="Arial" w:eastAsia="Times New Roman" w:hAnsi="Arial" w:cs="Arial"/>
                 <w:kern w:val="0"/>
@@ -2744,6 +2840,7 @@
           </w:tcPr>
           <w:p>
             <w:pPr>
+              <w:spacing w:line="276" w:lineRule="auto"/>
               <w:rPr>
                 <w:rFonts w:ascii="Arial" w:eastAsia="Times New Roman" w:hAnsi="Arial" w:cs="Arial"/>
                 <w:b/>
@@ -2775,6 +2872,7 @@
           </w:tcPr>
           <w:p>
             <w:pPr>
+              <w:spacing w:line="276" w:lineRule="auto"/>
               <w:rPr>
                 <w:rFonts w:ascii="Arial" w:eastAsia="Times New Roman" w:hAnsi="Arial" w:cs="Arial"/>
                 <w:kern w:val="0"/>
@@ -2802,6 +2900,7 @@
           </w:tcPr>
           <w:p>
             <w:pPr>
+              <w:spacing w:line="276" w:lineRule="auto"/>
               <w:rPr>
                 <w:rFonts w:ascii="Arial" w:eastAsia="Times New Roman" w:hAnsi="Arial" w:cs="Arial"/>
                 <w:kern w:val="0"/>
@@ -2831,27 +2930,27 @@
           </w:tcPr>
           <w:p>
             <w:pPr>
-              <w:rPr>
-                <w:rFonts w:ascii="Arial" w:eastAsia="Times New Roman" w:hAnsi="Arial" w:cs="Arial"/>
-                <w:b/>
-                <w:bCs/>
-                <w:kern w:val="0"/>
-                <w:sz w:val="22"/>
-                <w:szCs w:val="22"/>
-                <w14:ligatures w14:val="none"/>
-              </w:rPr>
-            </w:pPr>
-            <w:r>
-              <w:rPr>
-                <w:rFonts w:ascii="Arial" w:eastAsia="Times New Roman" w:hAnsi="Arial" w:cs="Arial"/>
-                <w:b/>
-                <w:bCs/>
-                <w:kern w:val="0"/>
-                <w:sz w:val="22"/>
-                <w:szCs w:val="22"/>
-                <w14:ligatures w14:val="none"/>
-              </w:rPr>
-              <w:lastRenderedPageBreak/>
+              <w:spacing w:line="276" w:lineRule="auto"/>
+              <w:rPr>
+                <w:rFonts w:ascii="Arial" w:eastAsia="Times New Roman" w:hAnsi="Arial" w:cs="Arial"/>
+                <w:b/>
+                <w:bCs/>
+                <w:kern w:val="0"/>
+                <w:sz w:val="22"/>
+                <w:szCs w:val="22"/>
+                <w14:ligatures w14:val="none"/>
+              </w:rPr>
+            </w:pPr>
+            <w:r>
+              <w:rPr>
+                <w:rFonts w:ascii="Arial" w:eastAsia="Times New Roman" w:hAnsi="Arial" w:cs="Arial"/>
+                <w:b/>
+                <w:bCs/>
+                <w:kern w:val="0"/>
+                <w:sz w:val="22"/>
+                <w:szCs w:val="22"/>
+                <w14:ligatures w14:val="none"/>
+              </w:rPr>
               <w:t>RQ-09</w:t>
             </w:r>
           </w:p>
@@ -2863,6 +2962,7 @@
           </w:tcPr>
           <w:p>
             <w:pPr>
+              <w:spacing w:line="276" w:lineRule="auto"/>
               <w:rPr>
                 <w:rFonts w:ascii="Arial" w:eastAsia="Times New Roman" w:hAnsi="Arial" w:cs="Arial"/>
                 <w:kern w:val="0"/>
@@ -2890,6 +2990,7 @@
           </w:tcPr>
           <w:p>
             <w:pPr>
+              <w:spacing w:line="276" w:lineRule="auto"/>
               <w:rPr>
                 <w:rFonts w:ascii="Arial" w:eastAsia="Times New Roman" w:hAnsi="Arial" w:cs="Arial"/>
                 <w:kern w:val="0"/>
@@ -2919,6 +3020,7 @@
           </w:tcPr>
           <w:p>
             <w:pPr>
+              <w:spacing w:line="276" w:lineRule="auto"/>
               <w:rPr>
                 <w:rFonts w:ascii="Arial" w:eastAsia="Times New Roman" w:hAnsi="Arial" w:cs="Arial"/>
                 <w:b/>
@@ -2950,6 +3052,7 @@
           </w:tcPr>
           <w:p>
             <w:pPr>
+              <w:spacing w:line="276" w:lineRule="auto"/>
               <w:rPr>
                 <w:rFonts w:ascii="Arial" w:eastAsia="Times New Roman" w:hAnsi="Arial" w:cs="Arial"/>
                 <w:kern w:val="0"/>
@@ -2977,6 +3080,7 @@
           </w:tcPr>
           <w:p>
             <w:pPr>
+              <w:spacing w:line="276" w:lineRule="auto"/>
               <w:rPr>
                 <w:rFonts w:ascii="Arial" w:eastAsia="Times New Roman" w:hAnsi="Arial" w:cs="Arial"/>
                 <w:kern w:val="0"/>
@@ -3006,6 +3110,7 @@
           </w:tcPr>
           <w:p>
             <w:pPr>
+              <w:spacing w:line="276" w:lineRule="auto"/>
               <w:rPr>
                 <w:rFonts w:ascii="Arial" w:eastAsia="Times New Roman" w:hAnsi="Arial" w:cs="Arial"/>
                 <w:b/>
@@ -3037,6 +3142,7 @@
           </w:tcPr>
           <w:p>
             <w:pPr>
+              <w:spacing w:line="276" w:lineRule="auto"/>
               <w:rPr>
                 <w:rFonts w:ascii="Arial" w:eastAsia="Times New Roman" w:hAnsi="Arial" w:cs="Arial"/>
                 <w:kern w:val="0"/>
@@ -3064,6 +3170,7 @@
           </w:tcPr>
           <w:p>
             <w:pPr>
+              <w:spacing w:line="276" w:lineRule="auto"/>
               <w:rPr>
                 <w:rFonts w:ascii="Arial" w:eastAsia="Times New Roman" w:hAnsi="Arial" w:cs="Arial"/>
                 <w:kern w:val="0"/>
@@ -3093,6 +3200,7 @@
           </w:tcPr>
           <w:p>
             <w:pPr>
+              <w:spacing w:line="276" w:lineRule="auto"/>
               <w:rPr>
                 <w:rFonts w:ascii="Arial" w:eastAsia="Times New Roman" w:hAnsi="Arial" w:cs="Arial"/>
                 <w:b/>
@@ -3124,6 +3232,7 @@
           </w:tcPr>
           <w:p>
             <w:pPr>
+              <w:spacing w:line="276" w:lineRule="auto"/>
               <w:rPr>
                 <w:rFonts w:ascii="Arial" w:eastAsia="Times New Roman" w:hAnsi="Arial" w:cs="Arial"/>
                 <w:kern w:val="0"/>
@@ -3151,6 +3260,7 @@
           </w:tcPr>
           <w:p>
             <w:pPr>
+              <w:spacing w:line="276" w:lineRule="auto"/>
               <w:rPr>
                 <w:rFonts w:ascii="Arial" w:eastAsia="Times New Roman" w:hAnsi="Arial" w:cs="Arial"/>
                 <w:kern w:val="0"/>
@@ -3180,6 +3290,7 @@
           </w:tcPr>
           <w:p>
             <w:pPr>
+              <w:spacing w:line="276" w:lineRule="auto"/>
               <w:rPr>
                 <w:rFonts w:ascii="Arial" w:eastAsia="Times New Roman" w:hAnsi="Arial" w:cs="Arial"/>
                 <w:b/>
@@ -3211,6 +3322,7 @@
           </w:tcPr>
           <w:p>
             <w:pPr>
+              <w:spacing w:line="276" w:lineRule="auto"/>
               <w:rPr>
                 <w:rFonts w:ascii="Arial" w:eastAsia="Times New Roman" w:hAnsi="Arial" w:cs="Arial"/>
                 <w:kern w:val="0"/>
@@ -3238,6 +3350,7 @@
           </w:tcPr>
           <w:p>
             <w:pPr>
+              <w:spacing w:line="276" w:lineRule="auto"/>
               <w:rPr>
                 <w:rFonts w:ascii="Arial" w:eastAsia="Times New Roman" w:hAnsi="Arial" w:cs="Arial"/>
                 <w:kern w:val="0"/>
@@ -3267,6 +3380,7 @@
           </w:tcPr>
           <w:p>
             <w:pPr>
+              <w:spacing w:line="276" w:lineRule="auto"/>
               <w:rPr>
                 <w:rFonts w:ascii="Arial" w:eastAsia="Times New Roman" w:hAnsi="Arial" w:cs="Arial"/>
                 <w:b/>
@@ -3298,6 +3412,7 @@
           </w:tcPr>
           <w:p>
             <w:pPr>
+              <w:spacing w:line="276" w:lineRule="auto"/>
               <w:rPr>
                 <w:rFonts w:ascii="Arial" w:eastAsia="Times New Roman" w:hAnsi="Arial" w:cs="Arial"/>
                 <w:kern w:val="0"/>
@@ -3325,6 +3440,7 @@
           </w:tcPr>
           <w:p>
             <w:pPr>
+              <w:spacing w:line="276" w:lineRule="auto"/>
               <w:rPr>
                 <w:rFonts w:ascii="Arial" w:eastAsia="Times New Roman" w:hAnsi="Arial" w:cs="Arial"/>
                 <w:kern w:val="0"/>
@@ -3354,6 +3470,7 @@
           </w:tcPr>
           <w:p>
             <w:pPr>
+              <w:spacing w:line="276" w:lineRule="auto"/>
               <w:rPr>
                 <w:rFonts w:ascii="Arial" w:eastAsia="Times New Roman" w:hAnsi="Arial" w:cs="Arial"/>
                 <w:b/>
@@ -3385,6 +3502,7 @@
           </w:tcPr>
           <w:p>
             <w:pPr>
+              <w:spacing w:line="276" w:lineRule="auto"/>
               <w:rPr>
                 <w:rFonts w:ascii="Arial" w:eastAsia="Times New Roman" w:hAnsi="Arial" w:cs="Arial"/>
                 <w:kern w:val="0"/>
@@ -3412,6 +3530,7 @@
           </w:tcPr>
           <w:p>
             <w:pPr>
+              <w:spacing w:line="276" w:lineRule="auto"/>
               <w:rPr>
                 <w:rFonts w:ascii="Arial" w:eastAsia="Times New Roman" w:hAnsi="Arial" w:cs="Arial"/>
                 <w:kern w:val="0"/>
@@ -3441,6 +3560,7 @@
           </w:tcPr>
           <w:p>
             <w:pPr>
+              <w:spacing w:line="276" w:lineRule="auto"/>
               <w:rPr>
                 <w:rFonts w:ascii="Arial" w:eastAsia="Times New Roman" w:hAnsi="Arial" w:cs="Arial"/>
                 <w:b/>
@@ -3472,6 +3592,7 @@
           </w:tcPr>
           <w:p>
             <w:pPr>
+              <w:spacing w:line="276" w:lineRule="auto"/>
               <w:rPr>
                 <w:rFonts w:ascii="Arial" w:eastAsia="Times New Roman" w:hAnsi="Arial" w:cs="Arial"/>
                 <w:kern w:val="0"/>
@@ -3499,6 +3620,7 @@
           </w:tcPr>
           <w:p>
             <w:pPr>
+              <w:spacing w:line="276" w:lineRule="auto"/>
               <w:rPr>
                 <w:rFonts w:ascii="Arial" w:eastAsia="Times New Roman" w:hAnsi="Arial" w:cs="Arial"/>
                 <w:kern w:val="0"/>
@@ -3528,6 +3650,7 @@
           </w:tcPr>
           <w:p>
             <w:pPr>
+              <w:spacing w:line="276" w:lineRule="auto"/>
               <w:rPr>
                 <w:rFonts w:ascii="Arial" w:eastAsia="Times New Roman" w:hAnsi="Arial" w:cs="Arial"/>
                 <w:b/>
@@ -3559,6 +3682,7 @@
           </w:tcPr>
           <w:p>
             <w:pPr>
+              <w:spacing w:line="276" w:lineRule="auto"/>
               <w:rPr>
                 <w:rFonts w:ascii="Arial" w:eastAsia="Times New Roman" w:hAnsi="Arial" w:cs="Arial"/>
                 <w:kern w:val="0"/>
@@ -3586,6 +3710,7 @@
           </w:tcPr>
           <w:p>
             <w:pPr>
+              <w:spacing w:line="276" w:lineRule="auto"/>
               <w:rPr>
                 <w:rFonts w:ascii="Arial" w:eastAsia="Times New Roman" w:hAnsi="Arial" w:cs="Arial"/>
                 <w:kern w:val="0"/>
@@ -3615,6 +3740,7 @@
           </w:tcPr>
           <w:p>
             <w:pPr>
+              <w:spacing w:line="276" w:lineRule="auto"/>
               <w:rPr>
                 <w:rFonts w:ascii="Arial" w:eastAsia="Times New Roman" w:hAnsi="Arial" w:cs="Arial"/>
                 <w:b/>
@@ -3646,6 +3772,7 @@
           </w:tcPr>
           <w:p>
             <w:pPr>
+              <w:spacing w:line="276" w:lineRule="auto"/>
               <w:rPr>
                 <w:rFonts w:ascii="Arial" w:eastAsia="Times New Roman" w:hAnsi="Arial" w:cs="Arial"/>
                 <w:kern w:val="0"/>
@@ -3673,6 +3800,7 @@
           </w:tcPr>
           <w:p>
             <w:pPr>
+              <w:spacing w:line="276" w:lineRule="auto"/>
               <w:rPr>
                 <w:rFonts w:ascii="Arial" w:eastAsia="Times New Roman" w:hAnsi="Arial" w:cs="Arial"/>
                 <w:kern w:val="0"/>
@@ -3702,6 +3830,7 @@
           </w:tcPr>
           <w:p>
             <w:pPr>
+              <w:spacing w:line="276" w:lineRule="auto"/>
               <w:rPr>
                 <w:rFonts w:ascii="Arial" w:eastAsia="Times New Roman" w:hAnsi="Arial" w:cs="Arial"/>
                 <w:b/>
@@ -3733,6 +3862,7 @@
           </w:tcPr>
           <w:p>
             <w:pPr>
+              <w:spacing w:line="276" w:lineRule="auto"/>
               <w:rPr>
                 <w:rFonts w:ascii="Arial" w:eastAsia="Times New Roman" w:hAnsi="Arial" w:cs="Arial"/>
                 <w:kern w:val="0"/>
@@ -3760,6 +3890,7 @@
           </w:tcPr>
           <w:p>
             <w:pPr>
+              <w:spacing w:line="276" w:lineRule="auto"/>
               <w:rPr>
                 <w:rFonts w:ascii="Arial" w:eastAsia="Times New Roman" w:hAnsi="Arial" w:cs="Arial"/>
                 <w:kern w:val="0"/>
@@ -3789,6 +3920,7 @@
           </w:tcPr>
           <w:p>
             <w:pPr>
+              <w:spacing w:line="276" w:lineRule="auto"/>
               <w:rPr>
                 <w:rFonts w:ascii="Arial" w:eastAsia="Times New Roman" w:hAnsi="Arial" w:cs="Arial"/>
                 <w:b/>
@@ -3820,6 +3952,7 @@
           </w:tcPr>
           <w:p>
             <w:pPr>
+              <w:spacing w:line="276" w:lineRule="auto"/>
               <w:rPr>
                 <w:rFonts w:ascii="Arial" w:eastAsia="Times New Roman" w:hAnsi="Arial" w:cs="Arial"/>
                 <w:kern w:val="0"/>
@@ -3847,6 +3980,7 @@
           </w:tcPr>
           <w:p>
             <w:pPr>
+              <w:spacing w:line="276" w:lineRule="auto"/>
               <w:rPr>
                 <w:rFonts w:ascii="Arial" w:eastAsia="Times New Roman" w:hAnsi="Arial" w:cs="Arial"/>
                 <w:kern w:val="0"/>
@@ -3876,6 +4010,7 @@
           </w:tcPr>
           <w:p>
             <w:pPr>
+              <w:spacing w:line="276" w:lineRule="auto"/>
               <w:rPr>
                 <w:rFonts w:ascii="Arial" w:eastAsia="Times New Roman" w:hAnsi="Arial" w:cs="Arial"/>
                 <w:b/>
@@ -3907,6 +4042,7 @@
           </w:tcPr>
           <w:p>
             <w:pPr>
+              <w:spacing w:line="276" w:lineRule="auto"/>
               <w:rPr>
                 <w:rFonts w:ascii="Arial" w:eastAsia="Times New Roman" w:hAnsi="Arial" w:cs="Arial"/>
                 <w:kern w:val="0"/>
@@ -3934,6 +4070,7 @@
           </w:tcPr>
           <w:p>
             <w:pPr>
+              <w:spacing w:line="276" w:lineRule="auto"/>
               <w:rPr>
                 <w:rFonts w:ascii="Arial" w:eastAsia="Times New Roman" w:hAnsi="Arial" w:cs="Arial"/>
                 <w:kern w:val="0"/>
@@ -4001,6 +4138,35 @@
           <w:lang w:val="en-US"/>
         </w:rPr>
       </w:pPr>
+    </w:p>
+    <w:p>
+      <w:pPr>
+        <w:pStyle w:val="Caption"/>
+        <w:keepNext/>
+      </w:pPr>
+      <w:r>
+        <w:t xml:space="preserve">Table </w:t>
+      </w:r>
+      <w:fldSimple w:instr=" SEQ Table \* ARABIC ">
+        <w:r>
+          <w:rPr>
+            <w:noProof/>
+          </w:rPr>
+          <w:t>2</w:t>
+        </w:r>
+      </w:fldSimple>
+      <w:r>
+        <w:rPr>
+          <w:lang w:val="en-US"/>
+        </w:rPr>
+        <w:t xml:space="preserve">. </w:t>
+      </w:r>
+      <w:r>
+        <w:rPr>
+          <w:lang w:val="en-US"/>
+        </w:rPr>
+        <w:t>Requirements Source Traceability Matrix</w:t>
+      </w:r>
     </w:p>
     <w:tbl>
       <w:tblPr>
@@ -4021,6 +4187,7 @@
           </w:tcPr>
           <w:p>
             <w:pPr>
+              <w:spacing w:line="276" w:lineRule="auto"/>
               <w:rPr>
                 <w:rFonts w:ascii="Arial" w:eastAsia="Times New Roman" w:hAnsi="Arial" w:cs="Arial"/>
                 <w:kern w:val="0"/>
@@ -4048,6 +4215,7 @@
           </w:tcPr>
           <w:p>
             <w:pPr>
+              <w:spacing w:line="276" w:lineRule="auto"/>
               <w:rPr>
                 <w:rFonts w:ascii="Arial" w:eastAsia="Times New Roman" w:hAnsi="Arial" w:cs="Arial"/>
                 <w:kern w:val="0"/>
@@ -4075,6 +4243,7 @@
           </w:tcPr>
           <w:p>
             <w:pPr>
+              <w:spacing w:line="276" w:lineRule="auto"/>
               <w:rPr>
                 <w:rFonts w:ascii="Arial" w:eastAsia="Times New Roman" w:hAnsi="Arial" w:cs="Arial"/>
                 <w:kern w:val="0"/>
@@ -4104,6 +4273,7 @@
           </w:tcPr>
           <w:p>
             <w:pPr>
+              <w:spacing w:line="276" w:lineRule="auto"/>
               <w:rPr>
                 <w:rFonts w:ascii="Arial" w:eastAsia="Times New Roman" w:hAnsi="Arial" w:cs="Arial"/>
                 <w:b/>
@@ -4133,6 +4303,7 @@
           </w:tcPr>
           <w:p>
             <w:pPr>
+              <w:spacing w:line="276" w:lineRule="auto"/>
               <w:rPr>
                 <w:rFonts w:ascii="Arial" w:eastAsia="Times New Roman" w:hAnsi="Arial" w:cs="Arial"/>
                 <w:kern w:val="0"/>
@@ -4158,6 +4329,7 @@
           </w:tcPr>
           <w:p>
             <w:pPr>
+              <w:spacing w:line="276" w:lineRule="auto"/>
               <w:rPr>
                 <w:rFonts w:ascii="Arial" w:eastAsia="Times New Roman" w:hAnsi="Arial" w:cs="Arial"/>
                 <w:kern w:val="0"/>
@@ -4187,6 +4359,7 @@
           </w:tcPr>
           <w:p>
             <w:pPr>
+              <w:spacing w:line="276" w:lineRule="auto"/>
               <w:rPr>
                 <w:rFonts w:ascii="Arial" w:eastAsia="Times New Roman" w:hAnsi="Arial" w:cs="Arial"/>
                 <w:b/>
@@ -4216,6 +4389,7 @@
           </w:tcPr>
           <w:p>
             <w:pPr>
+              <w:spacing w:line="276" w:lineRule="auto"/>
               <w:rPr>
                 <w:rFonts w:ascii="Arial" w:eastAsia="Times New Roman" w:hAnsi="Arial" w:cs="Arial"/>
                 <w:kern w:val="0"/>
@@ -4241,6 +4415,7 @@
           </w:tcPr>
           <w:p>
             <w:pPr>
+              <w:spacing w:line="276" w:lineRule="auto"/>
               <w:rPr>
                 <w:rFonts w:ascii="Arial" w:eastAsia="Times New Roman" w:hAnsi="Arial" w:cs="Arial"/>
                 <w:kern w:val="0"/>
@@ -4268,6 +4443,7 @@
           </w:tcPr>
           <w:p>
             <w:pPr>
+              <w:spacing w:line="276" w:lineRule="auto"/>
               <w:rPr>
                 <w:rFonts w:ascii="Arial" w:eastAsia="Times New Roman" w:hAnsi="Arial" w:cs="Arial"/>
                 <w:b/>
@@ -4297,6 +4473,7 @@
           </w:tcPr>
           <w:p>
             <w:pPr>
+              <w:spacing w:line="276" w:lineRule="auto"/>
               <w:rPr>
                 <w:rFonts w:ascii="Arial" w:eastAsia="Times New Roman" w:hAnsi="Arial" w:cs="Arial"/>
                 <w:kern w:val="0"/>
@@ -4322,6 +4499,7 @@
           </w:tcPr>
           <w:p>
             <w:pPr>
+              <w:spacing w:line="276" w:lineRule="auto"/>
               <w:rPr>
                 <w:rFonts w:ascii="Arial" w:eastAsia="Times New Roman" w:hAnsi="Arial" w:cs="Arial"/>
                 <w:kern w:val="0"/>
@@ -4349,6 +4527,7 @@
           </w:tcPr>
           <w:p>
             <w:pPr>
+              <w:spacing w:line="276" w:lineRule="auto"/>
               <w:rPr>
                 <w:rFonts w:ascii="Arial" w:eastAsia="Times New Roman" w:hAnsi="Arial" w:cs="Arial"/>
                 <w:b/>
@@ -4378,6 +4557,7 @@
           </w:tcPr>
           <w:p>
             <w:pPr>
+              <w:spacing w:line="276" w:lineRule="auto"/>
               <w:rPr>
                 <w:rFonts w:ascii="Arial" w:eastAsia="Times New Roman" w:hAnsi="Arial" w:cs="Arial"/>
                 <w:kern w:val="0"/>
@@ -4403,6 +4583,7 @@
           </w:tcPr>
           <w:p>
             <w:pPr>
+              <w:spacing w:line="276" w:lineRule="auto"/>
               <w:rPr>
                 <w:rFonts w:ascii="Arial" w:eastAsia="Times New Roman" w:hAnsi="Arial" w:cs="Arial"/>
                 <w:kern w:val="0"/>
@@ -4430,6 +4611,7 @@
           </w:tcPr>
           <w:p>
             <w:pPr>
+              <w:spacing w:line="276" w:lineRule="auto"/>
               <w:rPr>
                 <w:rFonts w:ascii="Arial" w:eastAsia="Times New Roman" w:hAnsi="Arial" w:cs="Arial"/>
                 <w:b/>
@@ -4459,6 +4641,7 @@
           </w:tcPr>
           <w:p>
             <w:pPr>
+              <w:spacing w:line="276" w:lineRule="auto"/>
               <w:rPr>
                 <w:rFonts w:ascii="Arial" w:eastAsia="Times New Roman" w:hAnsi="Arial" w:cs="Arial"/>
                 <w:kern w:val="0"/>
@@ -4484,6 +4667,7 @@
           </w:tcPr>
           <w:p>
             <w:pPr>
+              <w:spacing w:line="276" w:lineRule="auto"/>
               <w:rPr>
                 <w:rFonts w:ascii="Arial" w:eastAsia="Times New Roman" w:hAnsi="Arial" w:cs="Arial"/>
                 <w:kern w:val="0"/>
@@ -4511,6 +4695,7 @@
           </w:tcPr>
           <w:p>
             <w:pPr>
+              <w:spacing w:line="276" w:lineRule="auto"/>
               <w:rPr>
                 <w:rFonts w:ascii="Arial" w:eastAsia="Times New Roman" w:hAnsi="Arial" w:cs="Arial"/>
                 <w:b/>
@@ -4540,6 +4725,7 @@
           </w:tcPr>
           <w:p>
             <w:pPr>
+              <w:spacing w:line="276" w:lineRule="auto"/>
               <w:rPr>
                 <w:rFonts w:ascii="Arial" w:eastAsia="Times New Roman" w:hAnsi="Arial" w:cs="Arial"/>
                 <w:kern w:val="0"/>
@@ -4565,6 +4751,7 @@
           </w:tcPr>
           <w:p>
             <w:pPr>
+              <w:spacing w:line="276" w:lineRule="auto"/>
               <w:rPr>
                 <w:rFonts w:ascii="Arial" w:eastAsia="Times New Roman" w:hAnsi="Arial" w:cs="Arial"/>
                 <w:kern w:val="0"/>
@@ -4592,6 +4779,7 @@
           </w:tcPr>
           <w:p>
             <w:pPr>
+              <w:spacing w:line="276" w:lineRule="auto"/>
               <w:rPr>
                 <w:rFonts w:ascii="Arial" w:eastAsia="Times New Roman" w:hAnsi="Arial" w:cs="Arial"/>
                 <w:b/>
@@ -4621,6 +4809,7 @@
           </w:tcPr>
           <w:p>
             <w:pPr>
+              <w:spacing w:line="276" w:lineRule="auto"/>
               <w:rPr>
                 <w:rFonts w:ascii="Arial" w:eastAsia="Times New Roman" w:hAnsi="Arial" w:cs="Arial"/>
                 <w:kern w:val="0"/>
@@ -4646,6 +4835,7 @@
           </w:tcPr>
           <w:p>
             <w:pPr>
+              <w:spacing w:line="276" w:lineRule="auto"/>
               <w:rPr>
                 <w:rFonts w:ascii="Arial" w:eastAsia="Times New Roman" w:hAnsi="Arial" w:cs="Arial"/>
                 <w:kern w:val="0"/>
@@ -4673,6 +4863,7 @@
           </w:tcPr>
           <w:p>
             <w:pPr>
+              <w:spacing w:line="276" w:lineRule="auto"/>
               <w:rPr>
                 <w:rFonts w:ascii="Arial" w:eastAsia="Times New Roman" w:hAnsi="Arial" w:cs="Arial"/>
                 <w:b/>
@@ -4702,6 +4893,7 @@
           </w:tcPr>
           <w:p>
             <w:pPr>
+              <w:spacing w:line="276" w:lineRule="auto"/>
               <w:rPr>
                 <w:rFonts w:ascii="Arial" w:eastAsia="Times New Roman" w:hAnsi="Arial" w:cs="Arial"/>
                 <w:kern w:val="0"/>
@@ -4727,6 +4919,7 @@
           </w:tcPr>
           <w:p>
             <w:pPr>
+              <w:spacing w:line="276" w:lineRule="auto"/>
               <w:rPr>
                 <w:rFonts w:ascii="Arial" w:eastAsia="Times New Roman" w:hAnsi="Arial" w:cs="Arial"/>
                 <w:kern w:val="0"/>
@@ -4754,6 +4947,7 @@
           </w:tcPr>
           <w:p>
             <w:pPr>
+              <w:spacing w:line="276" w:lineRule="auto"/>
               <w:rPr>
                 <w:rFonts w:ascii="Arial" w:eastAsia="Times New Roman" w:hAnsi="Arial" w:cs="Arial"/>
                 <w:b/>
@@ -4783,6 +4977,7 @@
           </w:tcPr>
           <w:p>
             <w:pPr>
+              <w:spacing w:line="276" w:lineRule="auto"/>
               <w:rPr>
                 <w:rFonts w:ascii="Arial" w:eastAsia="Times New Roman" w:hAnsi="Arial" w:cs="Arial"/>
                 <w:kern w:val="0"/>
@@ -4808,6 +5003,7 @@
           </w:tcPr>
           <w:p>
             <w:pPr>
+              <w:spacing w:line="276" w:lineRule="auto"/>
               <w:rPr>
                 <w:rFonts w:ascii="Arial" w:eastAsia="Times New Roman" w:hAnsi="Arial" w:cs="Arial"/>
                 <w:kern w:val="0"/>
@@ -4836,6 +5032,7 @@
           </w:tcPr>
           <w:p>
             <w:pPr>
+              <w:spacing w:line="276" w:lineRule="auto"/>
               <w:rPr>
                 <w:rFonts w:ascii="Arial" w:eastAsia="Times New Roman" w:hAnsi="Arial" w:cs="Arial"/>
                 <w:b/>
@@ -4865,6 +5062,7 @@
           </w:tcPr>
           <w:p>
             <w:pPr>
+              <w:spacing w:line="276" w:lineRule="auto"/>
               <w:rPr>
                 <w:rFonts w:ascii="Arial" w:eastAsia="Times New Roman" w:hAnsi="Arial" w:cs="Arial"/>
                 <w:kern w:val="0"/>
@@ -4890,6 +5088,7 @@
           </w:tcPr>
           <w:p>
             <w:pPr>
+              <w:spacing w:line="276" w:lineRule="auto"/>
               <w:rPr>
                 <w:rFonts w:ascii="Arial" w:eastAsia="Times New Roman" w:hAnsi="Arial" w:cs="Arial"/>
                 <w:kern w:val="0"/>
@@ -4918,6 +5117,7 @@
           </w:tcPr>
           <w:p>
             <w:pPr>
+              <w:spacing w:line="276" w:lineRule="auto"/>
               <w:rPr>
                 <w:rFonts w:ascii="Arial" w:eastAsia="Times New Roman" w:hAnsi="Arial" w:cs="Arial"/>
                 <w:b/>
@@ -4947,6 +5147,7 @@
           </w:tcPr>
           <w:p>
             <w:pPr>
+              <w:spacing w:line="276" w:lineRule="auto"/>
               <w:rPr>
                 <w:rFonts w:ascii="Arial" w:eastAsia="Times New Roman" w:hAnsi="Arial" w:cs="Arial"/>
                 <w:kern w:val="0"/>
@@ -4972,6 +5173,7 @@
           </w:tcPr>
           <w:p>
             <w:pPr>
+              <w:spacing w:line="276" w:lineRule="auto"/>
               <w:rPr>
                 <w:rFonts w:ascii="Arial" w:eastAsia="Times New Roman" w:hAnsi="Arial" w:cs="Arial"/>
                 <w:kern w:val="0"/>
@@ -5000,6 +5202,7 @@
           </w:tcPr>
           <w:p>
             <w:pPr>
+              <w:spacing w:line="276" w:lineRule="auto"/>
               <w:rPr>
                 <w:rFonts w:ascii="Arial" w:eastAsia="Times New Roman" w:hAnsi="Arial" w:cs="Arial"/>
                 <w:b/>
@@ -5029,6 +5232,7 @@
           </w:tcPr>
           <w:p>
             <w:pPr>
+              <w:spacing w:line="276" w:lineRule="auto"/>
               <w:rPr>
                 <w:rFonts w:ascii="Arial" w:eastAsia="Times New Roman" w:hAnsi="Arial" w:cs="Arial"/>
                 <w:kern w:val="0"/>
@@ -5054,6 +5258,7 @@
           </w:tcPr>
           <w:p>
             <w:pPr>
+              <w:spacing w:line="276" w:lineRule="auto"/>
               <w:rPr>
                 <w:rFonts w:ascii="Arial" w:eastAsia="Times New Roman" w:hAnsi="Arial" w:cs="Arial"/>
                 <w:kern w:val="0"/>
@@ -5086,15 +5291,7 @@
                 <w:sz w:val="22"/>
                 <w:szCs w:val="22"/>
               </w:rPr>
-              <w:t xml:space="preserve"> </w:t>
-            </w:r>
-            <w:r>
-              <w:rPr>
-                <w:rFonts w:ascii="Arial" w:hAnsi="Arial" w:cs="Arial"/>
-                <w:sz w:val="22"/>
-                <w:szCs w:val="22"/>
-              </w:rPr>
-              <w:t>Legal and Regulatory Requirements</w:t>
+              <w:t xml:space="preserve"> Legal and Regulatory Requirements</w:t>
             </w:r>
           </w:p>
         </w:tc>
@@ -5107,6 +5304,7 @@
           </w:tcPr>
           <w:p>
             <w:pPr>
+              <w:spacing w:line="276" w:lineRule="auto"/>
               <w:rPr>
                 <w:rFonts w:ascii="Arial" w:eastAsia="Times New Roman" w:hAnsi="Arial" w:cs="Arial"/>
                 <w:b/>
@@ -5136,6 +5334,7 @@
           </w:tcPr>
           <w:p>
             <w:pPr>
+              <w:spacing w:line="276" w:lineRule="auto"/>
               <w:rPr>
                 <w:rFonts w:ascii="Arial" w:eastAsia="Times New Roman" w:hAnsi="Arial" w:cs="Arial"/>
                 <w:kern w:val="0"/>
@@ -5161,6 +5360,7 @@
           </w:tcPr>
           <w:p>
             <w:pPr>
+              <w:spacing w:line="276" w:lineRule="auto"/>
               <w:rPr>
                 <w:rFonts w:ascii="Arial" w:eastAsia="Times New Roman" w:hAnsi="Arial" w:cs="Arial"/>
                 <w:kern w:val="0"/>
@@ -5188,6 +5388,7 @@
           </w:tcPr>
           <w:p>
             <w:pPr>
+              <w:spacing w:line="276" w:lineRule="auto"/>
               <w:rPr>
                 <w:rFonts w:ascii="Arial" w:eastAsia="Times New Roman" w:hAnsi="Arial" w:cs="Arial"/>
                 <w:b/>
@@ -5217,6 +5418,7 @@
           </w:tcPr>
           <w:p>
             <w:pPr>
+              <w:spacing w:line="276" w:lineRule="auto"/>
               <w:rPr>
                 <w:rFonts w:ascii="Arial" w:eastAsia="Times New Roman" w:hAnsi="Arial" w:cs="Arial"/>
                 <w:kern w:val="0"/>
@@ -5242,6 +5444,7 @@
           </w:tcPr>
           <w:p>
             <w:pPr>
+              <w:spacing w:line="276" w:lineRule="auto"/>
               <w:rPr>
                 <w:rFonts w:ascii="Arial" w:eastAsia="Times New Roman" w:hAnsi="Arial" w:cs="Arial"/>
                 <w:kern w:val="0"/>
@@ -5279,6 +5482,7 @@
           </w:tcPr>
           <w:p>
             <w:pPr>
+              <w:spacing w:line="276" w:lineRule="auto"/>
               <w:rPr>
                 <w:rFonts w:ascii="Arial" w:eastAsia="Times New Roman" w:hAnsi="Arial" w:cs="Arial"/>
                 <w:b/>
@@ -5308,6 +5512,7 @@
           </w:tcPr>
           <w:p>
             <w:pPr>
+              <w:spacing w:line="276" w:lineRule="auto"/>
               <w:rPr>
                 <w:rFonts w:ascii="Arial" w:eastAsia="Times New Roman" w:hAnsi="Arial" w:cs="Arial"/>
                 <w:kern w:val="0"/>
@@ -5333,6 +5538,7 @@
           </w:tcPr>
           <w:p>
             <w:pPr>
+              <w:spacing w:line="276" w:lineRule="auto"/>
               <w:rPr>
                 <w:rFonts w:ascii="Arial" w:eastAsia="Times New Roman" w:hAnsi="Arial" w:cs="Arial"/>
                 <w:kern w:val="0"/>
@@ -5360,6 +5566,7 @@
           </w:tcPr>
           <w:p>
             <w:pPr>
+              <w:spacing w:line="276" w:lineRule="auto"/>
               <w:rPr>
                 <w:rFonts w:ascii="Arial" w:eastAsia="Times New Roman" w:hAnsi="Arial" w:cs="Arial"/>
                 <w:b/>
@@ -5389,6 +5596,7 @@
           </w:tcPr>
           <w:p>
             <w:pPr>
+              <w:spacing w:line="276" w:lineRule="auto"/>
               <w:rPr>
                 <w:rFonts w:ascii="Arial" w:eastAsia="Times New Roman" w:hAnsi="Arial" w:cs="Arial"/>
                 <w:kern w:val="0"/>
@@ -5414,6 +5622,7 @@
           </w:tcPr>
           <w:p>
             <w:pPr>
+              <w:spacing w:line="276" w:lineRule="auto"/>
               <w:rPr>
                 <w:rFonts w:ascii="Arial" w:eastAsia="Times New Roman" w:hAnsi="Arial" w:cs="Arial"/>
                 <w:kern w:val="0"/>
@@ -5441,24 +5650,26 @@
           </w:tcPr>
           <w:p>
             <w:pPr>
-              <w:rPr>
-                <w:rFonts w:ascii="Arial" w:eastAsia="Times New Roman" w:hAnsi="Arial" w:cs="Arial"/>
-                <w:b/>
-                <w:bCs/>
-                <w:kern w:val="0"/>
-                <w:sz w:val="22"/>
-                <w:szCs w:val="22"/>
-                <w14:ligatures w14:val="none"/>
-              </w:rPr>
-            </w:pPr>
-            <w:r>
-              <w:rPr>
-                <w:rFonts w:ascii="Arial" w:hAnsi="Arial" w:cs="Arial"/>
-                <w:b/>
-                <w:bCs/>
-                <w:sz w:val="22"/>
-                <w:szCs w:val="22"/>
-              </w:rPr>
+              <w:spacing w:line="276" w:lineRule="auto"/>
+              <w:rPr>
+                <w:rFonts w:ascii="Arial" w:eastAsia="Times New Roman" w:hAnsi="Arial" w:cs="Arial"/>
+                <w:b/>
+                <w:bCs/>
+                <w:kern w:val="0"/>
+                <w:sz w:val="22"/>
+                <w:szCs w:val="22"/>
+                <w14:ligatures w14:val="none"/>
+              </w:rPr>
+            </w:pPr>
+            <w:r>
+              <w:rPr>
+                <w:rFonts w:ascii="Arial" w:hAnsi="Arial" w:cs="Arial"/>
+                <w:b/>
+                <w:bCs/>
+                <w:sz w:val="22"/>
+                <w:szCs w:val="22"/>
+              </w:rPr>
+              <w:lastRenderedPageBreak/>
               <w:t>RQ-21</w:t>
             </w:r>
           </w:p>
@@ -5470,6 +5681,7 @@
           </w:tcPr>
           <w:p>
             <w:pPr>
+              <w:spacing w:line="276" w:lineRule="auto"/>
               <w:rPr>
                 <w:rFonts w:ascii="Arial" w:eastAsia="Times New Roman" w:hAnsi="Arial" w:cs="Arial"/>
                 <w:kern w:val="0"/>
@@ -5495,6 +5707,7 @@
           </w:tcPr>
           <w:p>
             <w:pPr>
+              <w:spacing w:line="276" w:lineRule="auto"/>
               <w:rPr>
                 <w:rFonts w:ascii="Arial" w:eastAsia="Times New Roman" w:hAnsi="Arial" w:cs="Arial"/>
                 <w:kern w:val="0"/>
@@ -5522,6 +5735,7 @@
           </w:tcPr>
           <w:p>
             <w:pPr>
+              <w:spacing w:line="276" w:lineRule="auto"/>
               <w:rPr>
                 <w:rFonts w:ascii="Arial" w:eastAsia="Times New Roman" w:hAnsi="Arial" w:cs="Arial"/>
                 <w:b/>
@@ -5551,6 +5765,7 @@
           </w:tcPr>
           <w:p>
             <w:pPr>
+              <w:spacing w:line="276" w:lineRule="auto"/>
               <w:rPr>
                 <w:rFonts w:ascii="Arial" w:eastAsia="Times New Roman" w:hAnsi="Arial" w:cs="Arial"/>
                 <w:kern w:val="0"/>
@@ -5576,6 +5791,7 @@
           </w:tcPr>
           <w:p>
             <w:pPr>
+              <w:spacing w:line="276" w:lineRule="auto"/>
               <w:rPr>
                 <w:rFonts w:ascii="Arial" w:eastAsia="Times New Roman" w:hAnsi="Arial" w:cs="Arial"/>
                 <w:kern w:val="0"/>
@@ -5591,6 +5807,3297 @@
                 <w:szCs w:val="22"/>
               </w:rPr>
               <w:t>Monetization Strategy</w:t>
+            </w:r>
+          </w:p>
+        </w:tc>
+      </w:tr>
+    </w:tbl>
+    <w:p>
+      <w:pPr>
+        <w:rPr>
+          <w:rFonts w:ascii="Arial" w:hAnsi="Arial" w:cs="Arial"/>
+          <w:sz w:val="22"/>
+          <w:szCs w:val="22"/>
+          <w:lang w:val="en-US"/>
+        </w:rPr>
+      </w:pPr>
+    </w:p>
+    <w:p>
+      <w:pPr>
+        <w:rPr>
+          <w:rFonts w:ascii="Arial" w:hAnsi="Arial" w:cs="Arial"/>
+          <w:sz w:val="22"/>
+          <w:szCs w:val="22"/>
+          <w:lang w:val="en-US"/>
+        </w:rPr>
+      </w:pPr>
+    </w:p>
+    <w:p>
+      <w:pPr>
+        <w:rPr>
+          <w:rFonts w:ascii="Arial" w:hAnsi="Arial" w:cs="Arial"/>
+          <w:b/>
+          <w:bCs/>
+          <w:sz w:val="22"/>
+          <w:szCs w:val="22"/>
+          <w:lang w:val="en-US"/>
+        </w:rPr>
+      </w:pPr>
+      <w:r>
+        <w:rPr>
+          <w:rFonts w:ascii="Arial" w:hAnsi="Arial" w:cs="Arial"/>
+          <w:b/>
+          <w:bCs/>
+          <w:sz w:val="22"/>
+          <w:szCs w:val="22"/>
+          <w:lang w:val="en-US"/>
+        </w:rPr>
+        <w:t>Requirements Source Traceability Matrix</w:t>
+      </w:r>
+    </w:p>
+    <w:p>
+      <w:pPr>
+        <w:rPr>
+          <w:rFonts w:ascii="Arial" w:hAnsi="Arial" w:cs="Arial"/>
+          <w:sz w:val="22"/>
+          <w:szCs w:val="22"/>
+          <w:lang w:val="en-US"/>
+        </w:rPr>
+      </w:pPr>
+    </w:p>
+    <w:p>
+      <w:pPr>
+        <w:pStyle w:val="Caption"/>
+        <w:keepNext/>
+      </w:pPr>
+      <w:r>
+        <w:t xml:space="preserve">Table </w:t>
+      </w:r>
+      <w:fldSimple w:instr=" SEQ Table \* ARABIC ">
+        <w:r>
+          <w:rPr>
+            <w:noProof/>
+          </w:rPr>
+          <w:t>3</w:t>
+        </w:r>
+      </w:fldSimple>
+      <w:r>
+        <w:rPr>
+          <w:lang w:val="en-US"/>
+        </w:rPr>
+        <w:t xml:space="preserve">. </w:t>
+      </w:r>
+      <w:r>
+        <w:t>Requirements Source Traceability Matrix</w:t>
+      </w:r>
+    </w:p>
+    <w:tbl>
+      <w:tblPr>
+        <w:tblStyle w:val="TableGrid"/>
+        <w:tblW w:w="0" w:type="auto"/>
+        <w:tblLook w:val="04A0" w:firstRow="1" w:lastRow="0" w:firstColumn="1" w:lastColumn="0" w:noHBand="0" w:noVBand="1"/>
+      </w:tblPr>
+      <w:tblGrid>
+        <w:gridCol w:w="1644"/>
+        <w:gridCol w:w="2174"/>
+        <w:gridCol w:w="2411"/>
+        <w:gridCol w:w="3121"/>
+      </w:tblGrid>
+      <w:tr>
+        <w:trPr>
+          <w:trHeight w:val="567"/>
+        </w:trPr>
+        <w:tc>
+          <w:tcPr>
+            <w:tcW w:w="0" w:type="auto"/>
+            <w:hideMark/>
+          </w:tcPr>
+          <w:p>
+            <w:pPr>
+              <w:rPr>
+                <w:rFonts w:ascii="Arial" w:eastAsia="Times New Roman" w:hAnsi="Arial" w:cs="Arial"/>
+                <w:b/>
+                <w:bCs/>
+                <w:color w:val="000000" w:themeColor="text1"/>
+                <w:kern w:val="0"/>
+                <w:sz w:val="22"/>
+                <w:szCs w:val="22"/>
+                <w:lang w:eastAsia="en-US"/>
+                <w14:ligatures w14:val="none"/>
+              </w:rPr>
+            </w:pPr>
+            <w:r>
+              <w:rPr>
+                <w:rFonts w:ascii="Arial" w:eastAsia="Times New Roman" w:hAnsi="Arial" w:cs="Arial"/>
+                <w:b/>
+                <w:bCs/>
+                <w:color w:val="000000" w:themeColor="text1"/>
+                <w:kern w:val="0"/>
+                <w:sz w:val="22"/>
+                <w:szCs w:val="22"/>
+                <w:lang w:eastAsia="en-US"/>
+                <w14:ligatures w14:val="none"/>
+              </w:rPr>
+              <w:t>Requirement ID</w:t>
+            </w:r>
+          </w:p>
+        </w:tc>
+        <w:tc>
+          <w:tcPr>
+            <w:tcW w:w="0" w:type="auto"/>
+            <w:hideMark/>
+          </w:tcPr>
+          <w:p>
+            <w:pPr>
+              <w:rPr>
+                <w:rFonts w:ascii="Arial" w:eastAsia="Times New Roman" w:hAnsi="Arial" w:cs="Arial"/>
+                <w:b/>
+                <w:bCs/>
+                <w:color w:val="000000" w:themeColor="text1"/>
+                <w:kern w:val="0"/>
+                <w:sz w:val="22"/>
+                <w:szCs w:val="22"/>
+                <w:lang w:eastAsia="en-US"/>
+                <w14:ligatures w14:val="none"/>
+              </w:rPr>
+            </w:pPr>
+            <w:r>
+              <w:rPr>
+                <w:rFonts w:ascii="Arial" w:eastAsia="Times New Roman" w:hAnsi="Arial" w:cs="Arial"/>
+                <w:b/>
+                <w:bCs/>
+                <w:color w:val="000000" w:themeColor="text1"/>
+                <w:kern w:val="0"/>
+                <w:sz w:val="22"/>
+                <w:szCs w:val="22"/>
+                <w:lang w:eastAsia="en-US"/>
+                <w14:ligatures w14:val="none"/>
+              </w:rPr>
+              <w:t>Requirement Description</w:t>
+            </w:r>
+          </w:p>
+        </w:tc>
+        <w:tc>
+          <w:tcPr>
+            <w:tcW w:w="0" w:type="auto"/>
+            <w:hideMark/>
+          </w:tcPr>
+          <w:p>
+            <w:pPr>
+              <w:rPr>
+                <w:rFonts w:ascii="Arial" w:eastAsia="Times New Roman" w:hAnsi="Arial" w:cs="Arial"/>
+                <w:b/>
+                <w:bCs/>
+                <w:color w:val="000000" w:themeColor="text1"/>
+                <w:kern w:val="0"/>
+                <w:sz w:val="22"/>
+                <w:szCs w:val="22"/>
+                <w:lang w:eastAsia="en-US"/>
+                <w14:ligatures w14:val="none"/>
+              </w:rPr>
+            </w:pPr>
+            <w:r>
+              <w:rPr>
+                <w:rFonts w:ascii="Arial" w:eastAsia="Times New Roman" w:hAnsi="Arial" w:cs="Arial"/>
+                <w:b/>
+                <w:bCs/>
+                <w:color w:val="000000" w:themeColor="text1"/>
+                <w:kern w:val="0"/>
+                <w:sz w:val="22"/>
+                <w:szCs w:val="22"/>
+                <w:lang w:eastAsia="en-US"/>
+                <w14:ligatures w14:val="none"/>
+              </w:rPr>
+              <w:t>Stakeholder(s)</w:t>
+            </w:r>
+          </w:p>
+        </w:tc>
+        <w:tc>
+          <w:tcPr>
+            <w:tcW w:w="0" w:type="auto"/>
+            <w:hideMark/>
+          </w:tcPr>
+          <w:p>
+            <w:pPr>
+              <w:rPr>
+                <w:rFonts w:ascii="Arial" w:eastAsia="Times New Roman" w:hAnsi="Arial" w:cs="Arial"/>
+                <w:b/>
+                <w:bCs/>
+                <w:color w:val="000000" w:themeColor="text1"/>
+                <w:kern w:val="0"/>
+                <w:sz w:val="22"/>
+                <w:szCs w:val="22"/>
+                <w:lang w:eastAsia="en-US"/>
+                <w14:ligatures w14:val="none"/>
+              </w:rPr>
+            </w:pPr>
+            <w:r>
+              <w:rPr>
+                <w:rFonts w:ascii="Arial" w:eastAsia="Times New Roman" w:hAnsi="Arial" w:cs="Arial"/>
+                <w:b/>
+                <w:bCs/>
+                <w:color w:val="000000" w:themeColor="text1"/>
+                <w:kern w:val="0"/>
+                <w:sz w:val="22"/>
+                <w:szCs w:val="22"/>
+                <w:lang w:eastAsia="en-US"/>
+                <w14:ligatures w14:val="none"/>
+              </w:rPr>
+              <w:t>Comments/Notes</w:t>
+            </w:r>
+          </w:p>
+        </w:tc>
+      </w:tr>
+      <w:tr>
+        <w:trPr>
+          <w:trHeight w:val="567"/>
+        </w:trPr>
+        <w:tc>
+          <w:tcPr>
+            <w:tcW w:w="0" w:type="auto"/>
+            <w:hideMark/>
+          </w:tcPr>
+          <w:p>
+            <w:pPr>
+              <w:spacing w:line="276" w:lineRule="auto"/>
+              <w:rPr>
+                <w:rFonts w:ascii="Arial" w:eastAsia="Times New Roman" w:hAnsi="Arial" w:cs="Arial"/>
+                <w:b/>
+                <w:bCs/>
+                <w:color w:val="000000" w:themeColor="text1"/>
+                <w:kern w:val="0"/>
+                <w:sz w:val="22"/>
+                <w:szCs w:val="22"/>
+                <w:lang w:eastAsia="en-US"/>
+                <w14:ligatures w14:val="none"/>
+              </w:rPr>
+            </w:pPr>
+            <w:r>
+              <w:rPr>
+                <w:rFonts w:ascii="Arial" w:hAnsi="Arial" w:cs="Arial"/>
+                <w:b/>
+                <w:bCs/>
+                <w:color w:val="000000" w:themeColor="text1"/>
+                <w:sz w:val="22"/>
+                <w:szCs w:val="22"/>
+              </w:rPr>
+              <w:t>RE-001</w:t>
+            </w:r>
+          </w:p>
+        </w:tc>
+        <w:tc>
+          <w:tcPr>
+            <w:tcW w:w="0" w:type="auto"/>
+            <w:hideMark/>
+          </w:tcPr>
+          <w:p>
+            <w:pPr>
+              <w:spacing w:line="276" w:lineRule="auto"/>
+              <w:rPr>
+                <w:rFonts w:ascii="Arial" w:eastAsia="Times New Roman" w:hAnsi="Arial" w:cs="Arial"/>
+                <w:color w:val="000000" w:themeColor="text1"/>
+                <w:kern w:val="0"/>
+                <w:sz w:val="22"/>
+                <w:szCs w:val="22"/>
+                <w:lang w:eastAsia="en-US"/>
+                <w14:ligatures w14:val="none"/>
+              </w:rPr>
+            </w:pPr>
+            <w:r>
+              <w:rPr>
+                <w:rFonts w:ascii="Arial" w:hAnsi="Arial" w:cs="Arial"/>
+                <w:color w:val="000000" w:themeColor="text1"/>
+                <w:sz w:val="22"/>
+                <w:szCs w:val="22"/>
+              </w:rPr>
+              <w:t>User Authentication</w:t>
+            </w:r>
+          </w:p>
+        </w:tc>
+        <w:tc>
+          <w:tcPr>
+            <w:tcW w:w="0" w:type="auto"/>
+            <w:hideMark/>
+          </w:tcPr>
+          <w:p>
+            <w:pPr>
+              <w:spacing w:line="276" w:lineRule="auto"/>
+              <w:rPr>
+                <w:rFonts w:ascii="Arial" w:eastAsia="Times New Roman" w:hAnsi="Arial" w:cs="Arial"/>
+                <w:color w:val="000000" w:themeColor="text1"/>
+                <w:kern w:val="0"/>
+                <w:sz w:val="22"/>
+                <w:szCs w:val="22"/>
+                <w:lang w:eastAsia="en-US"/>
+                <w14:ligatures w14:val="none"/>
+              </w:rPr>
+            </w:pPr>
+            <w:r>
+              <w:rPr>
+                <w:rFonts w:ascii="Arial" w:hAnsi="Arial" w:cs="Arial"/>
+                <w:color w:val="000000" w:themeColor="text1"/>
+                <w:sz w:val="22"/>
+                <w:szCs w:val="22"/>
+              </w:rPr>
+              <w:t>Security Team, Users</w:t>
+            </w:r>
+          </w:p>
+        </w:tc>
+        <w:tc>
+          <w:tcPr>
+            <w:tcW w:w="0" w:type="auto"/>
+            <w:hideMark/>
+          </w:tcPr>
+          <w:p>
+            <w:pPr>
+              <w:spacing w:line="276" w:lineRule="auto"/>
+              <w:rPr>
+                <w:rFonts w:ascii="Arial" w:eastAsia="Times New Roman" w:hAnsi="Arial" w:cs="Arial"/>
+                <w:color w:val="000000" w:themeColor="text1"/>
+                <w:kern w:val="0"/>
+                <w:sz w:val="22"/>
+                <w:szCs w:val="22"/>
+                <w:lang w:eastAsia="en-US"/>
+                <w14:ligatures w14:val="none"/>
+              </w:rPr>
+            </w:pPr>
+            <w:r>
+              <w:rPr>
+                <w:rFonts w:ascii="Arial" w:eastAsia="Times New Roman" w:hAnsi="Arial" w:cs="Arial"/>
+                <w:color w:val="000000" w:themeColor="text1"/>
+                <w:kern w:val="0"/>
+                <w:sz w:val="22"/>
+                <w:szCs w:val="22"/>
+                <w:lang w:eastAsia="en-US"/>
+                <w14:ligatures w14:val="none"/>
+              </w:rPr>
+              <w:t>Ensure secure login options.</w:t>
+            </w:r>
+          </w:p>
+        </w:tc>
+      </w:tr>
+      <w:tr>
+        <w:trPr>
+          <w:trHeight w:val="567"/>
+        </w:trPr>
+        <w:tc>
+          <w:tcPr>
+            <w:tcW w:w="0" w:type="auto"/>
+            <w:hideMark/>
+          </w:tcPr>
+          <w:p>
+            <w:pPr>
+              <w:spacing w:line="276" w:lineRule="auto"/>
+              <w:rPr>
+                <w:rFonts w:ascii="Arial" w:eastAsia="Times New Roman" w:hAnsi="Arial" w:cs="Arial"/>
+                <w:b/>
+                <w:bCs/>
+                <w:color w:val="000000" w:themeColor="text1"/>
+                <w:kern w:val="0"/>
+                <w:sz w:val="22"/>
+                <w:szCs w:val="22"/>
+                <w:lang w:eastAsia="en-US"/>
+                <w14:ligatures w14:val="none"/>
+              </w:rPr>
+            </w:pPr>
+            <w:r>
+              <w:rPr>
+                <w:rFonts w:ascii="Arial" w:hAnsi="Arial" w:cs="Arial"/>
+                <w:b/>
+                <w:bCs/>
+                <w:color w:val="000000" w:themeColor="text1"/>
+                <w:sz w:val="22"/>
+                <w:szCs w:val="22"/>
+              </w:rPr>
+              <w:t>RE-002</w:t>
+            </w:r>
+          </w:p>
+        </w:tc>
+        <w:tc>
+          <w:tcPr>
+            <w:tcW w:w="0" w:type="auto"/>
+            <w:hideMark/>
+          </w:tcPr>
+          <w:p>
+            <w:pPr>
+              <w:spacing w:line="276" w:lineRule="auto"/>
+              <w:rPr>
+                <w:rFonts w:ascii="Arial" w:eastAsia="Times New Roman" w:hAnsi="Arial" w:cs="Arial"/>
+                <w:color w:val="000000" w:themeColor="text1"/>
+                <w:kern w:val="0"/>
+                <w:sz w:val="22"/>
+                <w:szCs w:val="22"/>
+                <w:lang w:eastAsia="en-US"/>
+                <w14:ligatures w14:val="none"/>
+              </w:rPr>
+            </w:pPr>
+            <w:r>
+              <w:rPr>
+                <w:rFonts w:ascii="Arial" w:hAnsi="Arial" w:cs="Arial"/>
+                <w:color w:val="000000" w:themeColor="text1"/>
+                <w:sz w:val="22"/>
+                <w:szCs w:val="22"/>
+              </w:rPr>
+              <w:t>User Registration</w:t>
+            </w:r>
+          </w:p>
+        </w:tc>
+        <w:tc>
+          <w:tcPr>
+            <w:tcW w:w="0" w:type="auto"/>
+            <w:hideMark/>
+          </w:tcPr>
+          <w:p>
+            <w:pPr>
+              <w:spacing w:line="276" w:lineRule="auto"/>
+              <w:rPr>
+                <w:rFonts w:ascii="Arial" w:eastAsia="Times New Roman" w:hAnsi="Arial" w:cs="Arial"/>
+                <w:color w:val="000000" w:themeColor="text1"/>
+                <w:kern w:val="0"/>
+                <w:sz w:val="22"/>
+                <w:szCs w:val="22"/>
+                <w:lang w:val="en-US" w:eastAsia="en-US"/>
+                <w14:ligatures w14:val="none"/>
+              </w:rPr>
+            </w:pPr>
+            <w:r>
+              <w:rPr>
+                <w:rFonts w:ascii="Arial" w:hAnsi="Arial" w:cs="Arial"/>
+                <w:color w:val="000000" w:themeColor="text1"/>
+                <w:sz w:val="22"/>
+                <w:szCs w:val="22"/>
+              </w:rPr>
+              <w:t xml:space="preserve">Users, </w:t>
+            </w:r>
+            <w:r>
+              <w:rPr>
+                <w:rFonts w:ascii="Arial" w:hAnsi="Arial" w:cs="Arial"/>
+                <w:color w:val="000000" w:themeColor="text1"/>
+                <w:sz w:val="22"/>
+                <w:szCs w:val="22"/>
+                <w:lang w:val="en-US"/>
+              </w:rPr>
+              <w:t>Authentication Service Provider</w:t>
+            </w:r>
+          </w:p>
+        </w:tc>
+        <w:tc>
+          <w:tcPr>
+            <w:tcW w:w="0" w:type="auto"/>
+            <w:hideMark/>
+          </w:tcPr>
+          <w:p>
+            <w:pPr>
+              <w:spacing w:line="276" w:lineRule="auto"/>
+              <w:rPr>
+                <w:rFonts w:ascii="Arial" w:eastAsia="Times New Roman" w:hAnsi="Arial" w:cs="Arial"/>
+                <w:color w:val="000000" w:themeColor="text1"/>
+                <w:kern w:val="0"/>
+                <w:sz w:val="22"/>
+                <w:szCs w:val="22"/>
+                <w:lang w:eastAsia="en-US"/>
+                <w14:ligatures w14:val="none"/>
+              </w:rPr>
+            </w:pPr>
+            <w:r>
+              <w:rPr>
+                <w:rFonts w:ascii="Arial" w:eastAsia="Times New Roman" w:hAnsi="Arial" w:cs="Arial"/>
+                <w:color w:val="000000" w:themeColor="text1"/>
+                <w:kern w:val="0"/>
+                <w:sz w:val="22"/>
+                <w:szCs w:val="22"/>
+                <w:lang w:eastAsia="en-US"/>
+                <w14:ligatures w14:val="none"/>
+              </w:rPr>
+              <w:t>Verify email and username uniqueness.</w:t>
+            </w:r>
+          </w:p>
+        </w:tc>
+      </w:tr>
+      <w:tr>
+        <w:trPr>
+          <w:trHeight w:val="567"/>
+        </w:trPr>
+        <w:tc>
+          <w:tcPr>
+            <w:tcW w:w="0" w:type="auto"/>
+            <w:hideMark/>
+          </w:tcPr>
+          <w:p>
+            <w:pPr>
+              <w:spacing w:line="276" w:lineRule="auto"/>
+              <w:rPr>
+                <w:rFonts w:ascii="Arial" w:eastAsia="Times New Roman" w:hAnsi="Arial" w:cs="Arial"/>
+                <w:b/>
+                <w:bCs/>
+                <w:color w:val="000000" w:themeColor="text1"/>
+                <w:kern w:val="0"/>
+                <w:sz w:val="22"/>
+                <w:szCs w:val="22"/>
+                <w:lang w:eastAsia="en-US"/>
+                <w14:ligatures w14:val="none"/>
+              </w:rPr>
+            </w:pPr>
+            <w:r>
+              <w:rPr>
+                <w:rFonts w:ascii="Arial" w:hAnsi="Arial" w:cs="Arial"/>
+                <w:b/>
+                <w:bCs/>
+                <w:color w:val="000000" w:themeColor="text1"/>
+                <w:sz w:val="22"/>
+                <w:szCs w:val="22"/>
+              </w:rPr>
+              <w:t>RE-003</w:t>
+            </w:r>
+          </w:p>
+        </w:tc>
+        <w:tc>
+          <w:tcPr>
+            <w:tcW w:w="0" w:type="auto"/>
+            <w:hideMark/>
+          </w:tcPr>
+          <w:p>
+            <w:pPr>
+              <w:spacing w:line="276" w:lineRule="auto"/>
+              <w:rPr>
+                <w:rFonts w:ascii="Arial" w:eastAsia="Times New Roman" w:hAnsi="Arial" w:cs="Arial"/>
+                <w:color w:val="000000" w:themeColor="text1"/>
+                <w:kern w:val="0"/>
+                <w:sz w:val="22"/>
+                <w:szCs w:val="22"/>
+                <w:lang w:eastAsia="en-US"/>
+                <w14:ligatures w14:val="none"/>
+              </w:rPr>
+            </w:pPr>
+            <w:r>
+              <w:rPr>
+                <w:rFonts w:ascii="Arial" w:hAnsi="Arial" w:cs="Arial"/>
+                <w:color w:val="000000" w:themeColor="text1"/>
+                <w:sz w:val="22"/>
+                <w:szCs w:val="22"/>
+              </w:rPr>
+              <w:t>Logout Functionality</w:t>
+            </w:r>
+          </w:p>
+        </w:tc>
+        <w:tc>
+          <w:tcPr>
+            <w:tcW w:w="0" w:type="auto"/>
+            <w:hideMark/>
+          </w:tcPr>
+          <w:p>
+            <w:pPr>
+              <w:spacing w:line="276" w:lineRule="auto"/>
+              <w:rPr>
+                <w:rFonts w:ascii="Arial" w:eastAsia="Times New Roman" w:hAnsi="Arial" w:cs="Arial"/>
+                <w:color w:val="000000" w:themeColor="text1"/>
+                <w:kern w:val="0"/>
+                <w:sz w:val="22"/>
+                <w:szCs w:val="22"/>
+                <w:lang w:eastAsia="en-US"/>
+                <w14:ligatures w14:val="none"/>
+              </w:rPr>
+            </w:pPr>
+            <w:r>
+              <w:rPr>
+                <w:rFonts w:ascii="Arial" w:hAnsi="Arial" w:cs="Arial"/>
+                <w:color w:val="000000" w:themeColor="text1"/>
+                <w:sz w:val="22"/>
+                <w:szCs w:val="22"/>
+              </w:rPr>
+              <w:t>Users</w:t>
+            </w:r>
+            <w:r>
+              <w:rPr>
+                <w:rFonts w:ascii="Arial" w:hAnsi="Arial" w:cs="Arial"/>
+                <w:color w:val="000000" w:themeColor="text1"/>
+                <w:sz w:val="22"/>
+                <w:szCs w:val="22"/>
+              </w:rPr>
+              <w:t xml:space="preserve">, </w:t>
+            </w:r>
+            <w:r>
+              <w:rPr>
+                <w:rFonts w:ascii="Arial" w:hAnsi="Arial" w:cs="Arial"/>
+                <w:color w:val="000000" w:themeColor="text1"/>
+                <w:sz w:val="22"/>
+                <w:szCs w:val="22"/>
+                <w:lang w:val="en-US"/>
+              </w:rPr>
+              <w:t>Authentication Service Provider</w:t>
+            </w:r>
+          </w:p>
+        </w:tc>
+        <w:tc>
+          <w:tcPr>
+            <w:tcW w:w="0" w:type="auto"/>
+            <w:hideMark/>
+          </w:tcPr>
+          <w:p>
+            <w:pPr>
+              <w:spacing w:line="276" w:lineRule="auto"/>
+              <w:rPr>
+                <w:rFonts w:ascii="Arial" w:eastAsia="Times New Roman" w:hAnsi="Arial" w:cs="Arial"/>
+                <w:color w:val="000000" w:themeColor="text1"/>
+                <w:kern w:val="0"/>
+                <w:sz w:val="22"/>
+                <w:szCs w:val="22"/>
+                <w:lang w:eastAsia="en-US"/>
+                <w14:ligatures w14:val="none"/>
+              </w:rPr>
+            </w:pPr>
+            <w:r>
+              <w:rPr>
+                <w:rFonts w:ascii="Arial" w:eastAsia="Times New Roman" w:hAnsi="Arial" w:cs="Arial"/>
+                <w:color w:val="000000" w:themeColor="text1"/>
+                <w:kern w:val="0"/>
+                <w:sz w:val="22"/>
+                <w:szCs w:val="22"/>
+                <w:lang w:eastAsia="en-US"/>
+                <w14:ligatures w14:val="none"/>
+              </w:rPr>
+              <w:t>Securely terminate sessions.</w:t>
+            </w:r>
+          </w:p>
+        </w:tc>
+      </w:tr>
+      <w:tr>
+        <w:trPr>
+          <w:trHeight w:val="567"/>
+        </w:trPr>
+        <w:tc>
+          <w:tcPr>
+            <w:tcW w:w="0" w:type="auto"/>
+            <w:hideMark/>
+          </w:tcPr>
+          <w:p>
+            <w:pPr>
+              <w:spacing w:line="276" w:lineRule="auto"/>
+              <w:rPr>
+                <w:rFonts w:ascii="Arial" w:eastAsia="Times New Roman" w:hAnsi="Arial" w:cs="Arial"/>
+                <w:b/>
+                <w:bCs/>
+                <w:color w:val="000000" w:themeColor="text1"/>
+                <w:kern w:val="0"/>
+                <w:sz w:val="22"/>
+                <w:szCs w:val="22"/>
+                <w:lang w:eastAsia="en-US"/>
+                <w14:ligatures w14:val="none"/>
+              </w:rPr>
+            </w:pPr>
+            <w:r>
+              <w:rPr>
+                <w:rFonts w:ascii="Arial" w:hAnsi="Arial" w:cs="Arial"/>
+                <w:b/>
+                <w:bCs/>
+                <w:color w:val="000000" w:themeColor="text1"/>
+                <w:sz w:val="22"/>
+                <w:szCs w:val="22"/>
+              </w:rPr>
+              <w:t>RE-004</w:t>
+            </w:r>
+          </w:p>
+        </w:tc>
+        <w:tc>
+          <w:tcPr>
+            <w:tcW w:w="0" w:type="auto"/>
+            <w:hideMark/>
+          </w:tcPr>
+          <w:p>
+            <w:pPr>
+              <w:spacing w:line="276" w:lineRule="auto"/>
+              <w:rPr>
+                <w:rFonts w:ascii="Arial" w:eastAsia="Times New Roman" w:hAnsi="Arial" w:cs="Arial"/>
+                <w:color w:val="000000" w:themeColor="text1"/>
+                <w:kern w:val="0"/>
+                <w:sz w:val="22"/>
+                <w:szCs w:val="22"/>
+                <w:lang w:eastAsia="en-US"/>
+                <w14:ligatures w14:val="none"/>
+              </w:rPr>
+            </w:pPr>
+            <w:r>
+              <w:rPr>
+                <w:rFonts w:ascii="Arial" w:hAnsi="Arial" w:cs="Arial"/>
+                <w:color w:val="000000" w:themeColor="text1"/>
+                <w:sz w:val="22"/>
+                <w:szCs w:val="22"/>
+              </w:rPr>
+              <w:t>Password Recovery</w:t>
+            </w:r>
+          </w:p>
+        </w:tc>
+        <w:tc>
+          <w:tcPr>
+            <w:tcW w:w="0" w:type="auto"/>
+            <w:hideMark/>
+          </w:tcPr>
+          <w:p>
+            <w:pPr>
+              <w:spacing w:line="276" w:lineRule="auto"/>
+              <w:rPr>
+                <w:rFonts w:ascii="Arial" w:eastAsia="Times New Roman" w:hAnsi="Arial" w:cs="Arial"/>
+                <w:color w:val="000000" w:themeColor="text1"/>
+                <w:kern w:val="0"/>
+                <w:sz w:val="22"/>
+                <w:szCs w:val="22"/>
+                <w:lang w:eastAsia="en-US"/>
+                <w14:ligatures w14:val="none"/>
+              </w:rPr>
+            </w:pPr>
+            <w:r>
+              <w:rPr>
+                <w:rFonts w:ascii="Arial" w:hAnsi="Arial" w:cs="Arial"/>
+                <w:color w:val="000000" w:themeColor="text1"/>
+                <w:sz w:val="22"/>
+                <w:szCs w:val="22"/>
+              </w:rPr>
+              <w:t>Users</w:t>
+            </w:r>
+            <w:r>
+              <w:rPr>
+                <w:rFonts w:ascii="Arial" w:hAnsi="Arial" w:cs="Arial"/>
+                <w:color w:val="000000" w:themeColor="text1"/>
+                <w:sz w:val="22"/>
+                <w:szCs w:val="22"/>
+              </w:rPr>
+              <w:t xml:space="preserve">, </w:t>
+            </w:r>
+            <w:r>
+              <w:rPr>
+                <w:rFonts w:ascii="Arial" w:hAnsi="Arial" w:cs="Arial"/>
+                <w:color w:val="000000" w:themeColor="text1"/>
+                <w:sz w:val="22"/>
+                <w:szCs w:val="22"/>
+                <w:lang w:val="en-US"/>
+              </w:rPr>
+              <w:t>Authentication Service Provider</w:t>
+            </w:r>
+          </w:p>
+        </w:tc>
+        <w:tc>
+          <w:tcPr>
+            <w:tcW w:w="0" w:type="auto"/>
+            <w:hideMark/>
+          </w:tcPr>
+          <w:p>
+            <w:pPr>
+              <w:spacing w:line="276" w:lineRule="auto"/>
+              <w:rPr>
+                <w:rFonts w:ascii="Arial" w:eastAsia="Times New Roman" w:hAnsi="Arial" w:cs="Arial"/>
+                <w:color w:val="000000" w:themeColor="text1"/>
+                <w:kern w:val="0"/>
+                <w:sz w:val="22"/>
+                <w:szCs w:val="22"/>
+                <w:lang w:eastAsia="en-US"/>
+                <w14:ligatures w14:val="none"/>
+              </w:rPr>
+            </w:pPr>
+            <w:r>
+              <w:rPr>
+                <w:rFonts w:ascii="Arial" w:eastAsia="Times New Roman" w:hAnsi="Arial" w:cs="Arial"/>
+                <w:color w:val="000000" w:themeColor="text1"/>
+                <w:kern w:val="0"/>
+                <w:sz w:val="22"/>
+                <w:szCs w:val="22"/>
+                <w:lang w:eastAsia="en-US"/>
+                <w14:ligatures w14:val="none"/>
+              </w:rPr>
+              <w:t>Provide a user-friendly recovery process.</w:t>
+            </w:r>
+          </w:p>
+        </w:tc>
+      </w:tr>
+      <w:tr>
+        <w:trPr>
+          <w:trHeight w:val="567"/>
+        </w:trPr>
+        <w:tc>
+          <w:tcPr>
+            <w:tcW w:w="0" w:type="auto"/>
+            <w:hideMark/>
+          </w:tcPr>
+          <w:p>
+            <w:pPr>
+              <w:spacing w:line="276" w:lineRule="auto"/>
+              <w:rPr>
+                <w:rFonts w:ascii="Arial" w:eastAsia="Times New Roman" w:hAnsi="Arial" w:cs="Arial"/>
+                <w:b/>
+                <w:bCs/>
+                <w:color w:val="000000" w:themeColor="text1"/>
+                <w:kern w:val="0"/>
+                <w:sz w:val="22"/>
+                <w:szCs w:val="22"/>
+                <w:lang w:eastAsia="en-US"/>
+                <w14:ligatures w14:val="none"/>
+              </w:rPr>
+            </w:pPr>
+            <w:r>
+              <w:rPr>
+                <w:rFonts w:ascii="Arial" w:hAnsi="Arial" w:cs="Arial"/>
+                <w:b/>
+                <w:bCs/>
+                <w:color w:val="000000" w:themeColor="text1"/>
+                <w:sz w:val="22"/>
+                <w:szCs w:val="22"/>
+              </w:rPr>
+              <w:t>RE-005</w:t>
+            </w:r>
+          </w:p>
+        </w:tc>
+        <w:tc>
+          <w:tcPr>
+            <w:tcW w:w="0" w:type="auto"/>
+            <w:hideMark/>
+          </w:tcPr>
+          <w:p>
+            <w:pPr>
+              <w:spacing w:line="276" w:lineRule="auto"/>
+              <w:rPr>
+                <w:rFonts w:ascii="Arial" w:eastAsia="Times New Roman" w:hAnsi="Arial" w:cs="Arial"/>
+                <w:color w:val="000000" w:themeColor="text1"/>
+                <w:kern w:val="0"/>
+                <w:sz w:val="22"/>
+                <w:szCs w:val="22"/>
+                <w:lang w:eastAsia="en-US"/>
+                <w14:ligatures w14:val="none"/>
+              </w:rPr>
+            </w:pPr>
+            <w:r>
+              <w:rPr>
+                <w:rFonts w:ascii="Arial" w:hAnsi="Arial" w:cs="Arial"/>
+                <w:color w:val="000000" w:themeColor="text1"/>
+                <w:sz w:val="22"/>
+                <w:szCs w:val="22"/>
+              </w:rPr>
+              <w:t>Password Change</w:t>
+            </w:r>
+          </w:p>
+        </w:tc>
+        <w:tc>
+          <w:tcPr>
+            <w:tcW w:w="0" w:type="auto"/>
+            <w:hideMark/>
+          </w:tcPr>
+          <w:p>
+            <w:pPr>
+              <w:spacing w:line="276" w:lineRule="auto"/>
+              <w:rPr>
+                <w:rFonts w:ascii="Arial" w:eastAsia="Times New Roman" w:hAnsi="Arial" w:cs="Arial"/>
+                <w:color w:val="000000" w:themeColor="text1"/>
+                <w:kern w:val="0"/>
+                <w:sz w:val="22"/>
+                <w:szCs w:val="22"/>
+                <w:lang w:eastAsia="en-US"/>
+                <w14:ligatures w14:val="none"/>
+              </w:rPr>
+            </w:pPr>
+            <w:r>
+              <w:rPr>
+                <w:rFonts w:ascii="Arial" w:hAnsi="Arial" w:cs="Arial"/>
+                <w:color w:val="000000" w:themeColor="text1"/>
+                <w:sz w:val="22"/>
+                <w:szCs w:val="22"/>
+              </w:rPr>
+              <w:t>Users</w:t>
+            </w:r>
+            <w:r>
+              <w:rPr>
+                <w:rFonts w:ascii="Arial" w:hAnsi="Arial" w:cs="Arial"/>
+                <w:color w:val="000000" w:themeColor="text1"/>
+                <w:sz w:val="22"/>
+                <w:szCs w:val="22"/>
+              </w:rPr>
+              <w:t xml:space="preserve">, </w:t>
+            </w:r>
+            <w:r>
+              <w:rPr>
+                <w:rFonts w:ascii="Arial" w:hAnsi="Arial" w:cs="Arial"/>
+                <w:color w:val="000000" w:themeColor="text1"/>
+                <w:sz w:val="22"/>
+                <w:szCs w:val="22"/>
+                <w:lang w:val="en-US"/>
+              </w:rPr>
+              <w:t>Authentication Service Provider</w:t>
+            </w:r>
+          </w:p>
+        </w:tc>
+        <w:tc>
+          <w:tcPr>
+            <w:tcW w:w="0" w:type="auto"/>
+            <w:hideMark/>
+          </w:tcPr>
+          <w:p>
+            <w:pPr>
+              <w:spacing w:line="276" w:lineRule="auto"/>
+              <w:rPr>
+                <w:rFonts w:ascii="Arial" w:eastAsia="Times New Roman" w:hAnsi="Arial" w:cs="Arial"/>
+                <w:color w:val="000000" w:themeColor="text1"/>
+                <w:kern w:val="0"/>
+                <w:sz w:val="22"/>
+                <w:szCs w:val="22"/>
+                <w:lang w:eastAsia="en-US"/>
+                <w14:ligatures w14:val="none"/>
+              </w:rPr>
+            </w:pPr>
+            <w:r>
+              <w:rPr>
+                <w:rFonts w:ascii="Arial" w:eastAsia="Times New Roman" w:hAnsi="Arial" w:cs="Arial"/>
+                <w:color w:val="000000" w:themeColor="text1"/>
+                <w:kern w:val="0"/>
+                <w:sz w:val="22"/>
+                <w:szCs w:val="22"/>
+                <w:lang w:eastAsia="en-US"/>
+                <w14:ligatures w14:val="none"/>
+              </w:rPr>
+              <w:t>Enforce strong password policies.</w:t>
+            </w:r>
+          </w:p>
+        </w:tc>
+      </w:tr>
+      <w:tr>
+        <w:trPr>
+          <w:trHeight w:val="567"/>
+        </w:trPr>
+        <w:tc>
+          <w:tcPr>
+            <w:tcW w:w="0" w:type="auto"/>
+            <w:hideMark/>
+          </w:tcPr>
+          <w:p>
+            <w:pPr>
+              <w:spacing w:line="276" w:lineRule="auto"/>
+              <w:rPr>
+                <w:rFonts w:ascii="Arial" w:eastAsia="Times New Roman" w:hAnsi="Arial" w:cs="Arial"/>
+                <w:b/>
+                <w:bCs/>
+                <w:color w:val="000000" w:themeColor="text1"/>
+                <w:kern w:val="0"/>
+                <w:sz w:val="22"/>
+                <w:szCs w:val="22"/>
+                <w:lang w:eastAsia="en-US"/>
+                <w14:ligatures w14:val="none"/>
+              </w:rPr>
+            </w:pPr>
+            <w:r>
+              <w:rPr>
+                <w:rFonts w:ascii="Arial" w:hAnsi="Arial" w:cs="Arial"/>
+                <w:b/>
+                <w:bCs/>
+                <w:color w:val="000000" w:themeColor="text1"/>
+                <w:sz w:val="22"/>
+                <w:szCs w:val="22"/>
+              </w:rPr>
+              <w:t>RE-006</w:t>
+            </w:r>
+          </w:p>
+        </w:tc>
+        <w:tc>
+          <w:tcPr>
+            <w:tcW w:w="0" w:type="auto"/>
+            <w:hideMark/>
+          </w:tcPr>
+          <w:p>
+            <w:pPr>
+              <w:spacing w:line="276" w:lineRule="auto"/>
+              <w:rPr>
+                <w:rFonts w:ascii="Arial" w:eastAsia="Times New Roman" w:hAnsi="Arial" w:cs="Arial"/>
+                <w:color w:val="000000" w:themeColor="text1"/>
+                <w:kern w:val="0"/>
+                <w:sz w:val="22"/>
+                <w:szCs w:val="22"/>
+                <w:lang w:eastAsia="en-US"/>
+                <w14:ligatures w14:val="none"/>
+              </w:rPr>
+            </w:pPr>
+            <w:r>
+              <w:rPr>
+                <w:rFonts w:ascii="Arial" w:hAnsi="Arial" w:cs="Arial"/>
+                <w:color w:val="000000" w:themeColor="text1"/>
+                <w:sz w:val="22"/>
+                <w:szCs w:val="22"/>
+              </w:rPr>
+              <w:t>View User Profiles</w:t>
+            </w:r>
+          </w:p>
+        </w:tc>
+        <w:tc>
+          <w:tcPr>
+            <w:tcW w:w="0" w:type="auto"/>
+            <w:hideMark/>
+          </w:tcPr>
+          <w:p>
+            <w:pPr>
+              <w:spacing w:line="276" w:lineRule="auto"/>
+              <w:rPr>
+                <w:rFonts w:ascii="Arial" w:eastAsia="Times New Roman" w:hAnsi="Arial" w:cs="Arial"/>
+                <w:color w:val="000000" w:themeColor="text1"/>
+                <w:kern w:val="0"/>
+                <w:sz w:val="22"/>
+                <w:szCs w:val="22"/>
+                <w:lang w:val="en-US" w:eastAsia="en-US"/>
+                <w14:ligatures w14:val="none"/>
+              </w:rPr>
+            </w:pPr>
+            <w:r>
+              <w:rPr>
+                <w:rFonts w:ascii="Arial" w:hAnsi="Arial" w:cs="Arial"/>
+                <w:color w:val="000000" w:themeColor="text1"/>
+                <w:sz w:val="22"/>
+                <w:szCs w:val="22"/>
+              </w:rPr>
+              <w:t>Users</w:t>
+            </w:r>
+            <w:r>
+              <w:rPr>
+                <w:rFonts w:ascii="Arial" w:hAnsi="Arial" w:cs="Arial"/>
+                <w:color w:val="000000" w:themeColor="text1"/>
+                <w:sz w:val="22"/>
+                <w:szCs w:val="22"/>
+                <w:lang w:val="en-US"/>
+              </w:rPr>
+              <w:t>, Moderators, Admins</w:t>
+            </w:r>
+          </w:p>
+        </w:tc>
+        <w:tc>
+          <w:tcPr>
+            <w:tcW w:w="0" w:type="auto"/>
+            <w:hideMark/>
+          </w:tcPr>
+          <w:p>
+            <w:pPr>
+              <w:spacing w:line="276" w:lineRule="auto"/>
+              <w:rPr>
+                <w:rFonts w:ascii="Arial" w:eastAsia="Times New Roman" w:hAnsi="Arial" w:cs="Arial"/>
+                <w:color w:val="000000" w:themeColor="text1"/>
+                <w:kern w:val="0"/>
+                <w:sz w:val="22"/>
+                <w:szCs w:val="22"/>
+                <w:lang w:eastAsia="en-US"/>
+                <w14:ligatures w14:val="none"/>
+              </w:rPr>
+            </w:pPr>
+            <w:r>
+              <w:rPr>
+                <w:rFonts w:ascii="Arial" w:eastAsia="Times New Roman" w:hAnsi="Arial" w:cs="Arial"/>
+                <w:color w:val="000000" w:themeColor="text1"/>
+                <w:kern w:val="0"/>
+                <w:sz w:val="22"/>
+                <w:szCs w:val="22"/>
+                <w:lang w:eastAsia="en-US"/>
+                <w14:ligatures w14:val="none"/>
+              </w:rPr>
+              <w:t>Display user information and interests.</w:t>
+            </w:r>
+          </w:p>
+        </w:tc>
+      </w:tr>
+      <w:tr>
+        <w:trPr>
+          <w:trHeight w:val="567"/>
+        </w:trPr>
+        <w:tc>
+          <w:tcPr>
+            <w:tcW w:w="0" w:type="auto"/>
+            <w:hideMark/>
+          </w:tcPr>
+          <w:p>
+            <w:pPr>
+              <w:spacing w:line="276" w:lineRule="auto"/>
+              <w:rPr>
+                <w:rFonts w:ascii="Arial" w:eastAsia="Times New Roman" w:hAnsi="Arial" w:cs="Arial"/>
+                <w:b/>
+                <w:bCs/>
+                <w:color w:val="000000" w:themeColor="text1"/>
+                <w:kern w:val="0"/>
+                <w:sz w:val="22"/>
+                <w:szCs w:val="22"/>
+                <w:lang w:eastAsia="en-US"/>
+                <w14:ligatures w14:val="none"/>
+              </w:rPr>
+            </w:pPr>
+            <w:r>
+              <w:rPr>
+                <w:rFonts w:ascii="Arial" w:hAnsi="Arial" w:cs="Arial"/>
+                <w:b/>
+                <w:bCs/>
+                <w:color w:val="000000" w:themeColor="text1"/>
+                <w:sz w:val="22"/>
+                <w:szCs w:val="22"/>
+              </w:rPr>
+              <w:t>RE-007</w:t>
+            </w:r>
+          </w:p>
+        </w:tc>
+        <w:tc>
+          <w:tcPr>
+            <w:tcW w:w="0" w:type="auto"/>
+            <w:hideMark/>
+          </w:tcPr>
+          <w:p>
+            <w:pPr>
+              <w:spacing w:line="276" w:lineRule="auto"/>
+              <w:rPr>
+                <w:rFonts w:ascii="Arial" w:eastAsia="Times New Roman" w:hAnsi="Arial" w:cs="Arial"/>
+                <w:color w:val="000000" w:themeColor="text1"/>
+                <w:kern w:val="0"/>
+                <w:sz w:val="22"/>
+                <w:szCs w:val="22"/>
+                <w:lang w:eastAsia="en-US"/>
+                <w14:ligatures w14:val="none"/>
+              </w:rPr>
+            </w:pPr>
+            <w:r>
+              <w:rPr>
+                <w:rFonts w:ascii="Arial" w:hAnsi="Arial" w:cs="Arial"/>
+                <w:color w:val="000000" w:themeColor="text1"/>
+                <w:sz w:val="22"/>
+                <w:szCs w:val="22"/>
+              </w:rPr>
+              <w:t>Update User Profile</w:t>
+            </w:r>
+          </w:p>
+        </w:tc>
+        <w:tc>
+          <w:tcPr>
+            <w:tcW w:w="0" w:type="auto"/>
+            <w:hideMark/>
+          </w:tcPr>
+          <w:p>
+            <w:pPr>
+              <w:spacing w:line="276" w:lineRule="auto"/>
+              <w:rPr>
+                <w:rFonts w:ascii="Arial" w:eastAsia="Times New Roman" w:hAnsi="Arial" w:cs="Arial"/>
+                <w:color w:val="000000" w:themeColor="text1"/>
+                <w:kern w:val="0"/>
+                <w:sz w:val="22"/>
+                <w:szCs w:val="22"/>
+                <w:lang w:val="en-US" w:eastAsia="en-US"/>
+                <w14:ligatures w14:val="none"/>
+              </w:rPr>
+            </w:pPr>
+            <w:r>
+              <w:rPr>
+                <w:rFonts w:ascii="Arial" w:hAnsi="Arial" w:cs="Arial"/>
+                <w:color w:val="000000" w:themeColor="text1"/>
+                <w:sz w:val="22"/>
+                <w:szCs w:val="22"/>
+              </w:rPr>
+              <w:t>Users</w:t>
+            </w:r>
+            <w:r>
+              <w:rPr>
+                <w:rFonts w:ascii="Arial" w:hAnsi="Arial" w:cs="Arial"/>
+                <w:color w:val="000000" w:themeColor="text1"/>
+                <w:sz w:val="22"/>
+                <w:szCs w:val="22"/>
+                <w:lang w:val="en-US"/>
+              </w:rPr>
+              <w:t>, Moderator,</w:t>
+            </w:r>
+            <w:r>
+              <w:rPr>
+                <w:rFonts w:ascii="Arial" w:hAnsi="Arial" w:cs="Arial"/>
+                <w:color w:val="000000" w:themeColor="text1"/>
+                <w:sz w:val="22"/>
+                <w:szCs w:val="22"/>
+                <w:lang w:val="en-US"/>
+              </w:rPr>
+              <w:t xml:space="preserve"> Admins</w:t>
+            </w:r>
+          </w:p>
+        </w:tc>
+        <w:tc>
+          <w:tcPr>
+            <w:tcW w:w="0" w:type="auto"/>
+            <w:hideMark/>
+          </w:tcPr>
+          <w:p>
+            <w:pPr>
+              <w:pStyle w:val="ListParagraph"/>
+              <w:numPr>
+                <w:ilvl w:val="2"/>
+                <w:numId w:val="23"/>
+              </w:numPr>
+              <w:spacing w:line="276" w:lineRule="auto"/>
+              <w:ind w:left="512"/>
+              <w:rPr>
+                <w:rFonts w:ascii="Arial" w:eastAsia="Times New Roman" w:hAnsi="Arial" w:cs="Arial"/>
+                <w:color w:val="000000" w:themeColor="text1"/>
+                <w:kern w:val="0"/>
+                <w:sz w:val="22"/>
+                <w:szCs w:val="22"/>
+                <w:lang w:eastAsia="en-US"/>
+                <w14:ligatures w14:val="none"/>
+              </w:rPr>
+            </w:pPr>
+            <w:r>
+              <w:rPr>
+                <w:rFonts w:ascii="Arial" w:eastAsia="Times New Roman" w:hAnsi="Arial" w:cs="Arial"/>
+                <w:color w:val="000000" w:themeColor="text1"/>
+                <w:kern w:val="0"/>
+                <w:sz w:val="22"/>
+                <w:szCs w:val="22"/>
+                <w:lang w:eastAsia="en-US"/>
+                <w14:ligatures w14:val="none"/>
+              </w:rPr>
+              <w:t>Allow users to edit and upload content.</w:t>
+            </w:r>
+          </w:p>
+          <w:p>
+            <w:pPr>
+              <w:pStyle w:val="ListParagraph"/>
+              <w:numPr>
+                <w:ilvl w:val="2"/>
+                <w:numId w:val="23"/>
+              </w:numPr>
+              <w:spacing w:line="276" w:lineRule="auto"/>
+              <w:ind w:left="512"/>
+              <w:rPr>
+                <w:rFonts w:ascii="Arial" w:eastAsia="Times New Roman" w:hAnsi="Arial" w:cs="Arial"/>
+                <w:color w:val="000000" w:themeColor="text1"/>
+                <w:kern w:val="0"/>
+                <w:sz w:val="22"/>
+                <w:szCs w:val="22"/>
+                <w:lang w:val="en-US" w:eastAsia="en-US"/>
+                <w14:ligatures w14:val="none"/>
+              </w:rPr>
+            </w:pPr>
+            <w:r>
+              <w:rPr>
+                <w:rFonts w:ascii="Arial" w:eastAsia="Times New Roman" w:hAnsi="Arial" w:cs="Arial"/>
+                <w:color w:val="000000" w:themeColor="text1"/>
+                <w:kern w:val="0"/>
+                <w:sz w:val="22"/>
+                <w:szCs w:val="22"/>
+                <w:lang w:val="en-US" w:eastAsia="en-US"/>
+                <w14:ligatures w14:val="none"/>
+              </w:rPr>
+              <w:t>Admins and moderators can edit user profiles.</w:t>
+            </w:r>
+          </w:p>
+          <w:p>
+            <w:pPr>
+              <w:pStyle w:val="ListParagraph"/>
+              <w:numPr>
+                <w:ilvl w:val="2"/>
+                <w:numId w:val="23"/>
+              </w:numPr>
+              <w:spacing w:line="276" w:lineRule="auto"/>
+              <w:ind w:left="512"/>
+              <w:rPr>
+                <w:rFonts w:ascii="Arial" w:eastAsia="Times New Roman" w:hAnsi="Arial" w:cs="Arial"/>
+                <w:color w:val="000000" w:themeColor="text1"/>
+                <w:kern w:val="0"/>
+                <w:sz w:val="22"/>
+                <w:szCs w:val="22"/>
+                <w:lang w:val="en-US" w:eastAsia="en-US"/>
+                <w14:ligatures w14:val="none"/>
+              </w:rPr>
+            </w:pPr>
+            <w:r>
+              <w:rPr>
+                <w:rFonts w:ascii="Arial" w:eastAsia="Times New Roman" w:hAnsi="Arial" w:cs="Arial"/>
+                <w:color w:val="000000" w:themeColor="text1"/>
+                <w:kern w:val="0"/>
+                <w:sz w:val="22"/>
+                <w:szCs w:val="22"/>
+                <w:lang w:val="en-US" w:eastAsia="en-US"/>
+                <w14:ligatures w14:val="none"/>
+              </w:rPr>
+              <w:t>Users only can edit their own profiles.</w:t>
+            </w:r>
+          </w:p>
+        </w:tc>
+      </w:tr>
+      <w:tr>
+        <w:trPr>
+          <w:trHeight w:val="567"/>
+        </w:trPr>
+        <w:tc>
+          <w:tcPr>
+            <w:tcW w:w="0" w:type="auto"/>
+            <w:hideMark/>
+          </w:tcPr>
+          <w:p>
+            <w:pPr>
+              <w:spacing w:line="276" w:lineRule="auto"/>
+              <w:rPr>
+                <w:rFonts w:ascii="Arial" w:eastAsia="Times New Roman" w:hAnsi="Arial" w:cs="Arial"/>
+                <w:b/>
+                <w:bCs/>
+                <w:color w:val="000000" w:themeColor="text1"/>
+                <w:kern w:val="0"/>
+                <w:sz w:val="22"/>
+                <w:szCs w:val="22"/>
+                <w:lang w:eastAsia="en-US"/>
+                <w14:ligatures w14:val="none"/>
+              </w:rPr>
+            </w:pPr>
+            <w:r>
+              <w:rPr>
+                <w:rFonts w:ascii="Arial" w:hAnsi="Arial" w:cs="Arial"/>
+                <w:b/>
+                <w:bCs/>
+                <w:color w:val="000000" w:themeColor="text1"/>
+                <w:sz w:val="22"/>
+                <w:szCs w:val="22"/>
+              </w:rPr>
+              <w:t>RE-008</w:t>
+            </w:r>
+          </w:p>
+        </w:tc>
+        <w:tc>
+          <w:tcPr>
+            <w:tcW w:w="0" w:type="auto"/>
+            <w:hideMark/>
+          </w:tcPr>
+          <w:p>
+            <w:pPr>
+              <w:spacing w:line="276" w:lineRule="auto"/>
+              <w:rPr>
+                <w:rFonts w:ascii="Arial" w:eastAsia="Times New Roman" w:hAnsi="Arial" w:cs="Arial"/>
+                <w:color w:val="000000" w:themeColor="text1"/>
+                <w:kern w:val="0"/>
+                <w:sz w:val="22"/>
+                <w:szCs w:val="22"/>
+                <w:lang w:eastAsia="en-US"/>
+                <w14:ligatures w14:val="none"/>
+              </w:rPr>
+            </w:pPr>
+            <w:r>
+              <w:rPr>
+                <w:rFonts w:ascii="Arial" w:hAnsi="Arial" w:cs="Arial"/>
+                <w:color w:val="000000" w:themeColor="text1"/>
+                <w:sz w:val="22"/>
+                <w:szCs w:val="22"/>
+              </w:rPr>
+              <w:t>Modify Account Settings</w:t>
+            </w:r>
+          </w:p>
+        </w:tc>
+        <w:tc>
+          <w:tcPr>
+            <w:tcW w:w="0" w:type="auto"/>
+            <w:hideMark/>
+          </w:tcPr>
+          <w:p>
+            <w:pPr>
+              <w:spacing w:line="276" w:lineRule="auto"/>
+              <w:rPr>
+                <w:rFonts w:ascii="Arial" w:eastAsia="Times New Roman" w:hAnsi="Arial" w:cs="Arial"/>
+                <w:color w:val="000000" w:themeColor="text1"/>
+                <w:kern w:val="0"/>
+                <w:sz w:val="22"/>
+                <w:szCs w:val="22"/>
+                <w:lang w:eastAsia="en-US"/>
+                <w14:ligatures w14:val="none"/>
+              </w:rPr>
+            </w:pPr>
+            <w:r>
+              <w:rPr>
+                <w:rFonts w:ascii="Arial" w:hAnsi="Arial" w:cs="Arial"/>
+                <w:color w:val="000000" w:themeColor="text1"/>
+                <w:sz w:val="22"/>
+                <w:szCs w:val="22"/>
+              </w:rPr>
+              <w:t>Users</w:t>
+            </w:r>
+          </w:p>
+        </w:tc>
+        <w:tc>
+          <w:tcPr>
+            <w:tcW w:w="0" w:type="auto"/>
+            <w:hideMark/>
+          </w:tcPr>
+          <w:p>
+            <w:pPr>
+              <w:spacing w:line="276" w:lineRule="auto"/>
+              <w:rPr>
+                <w:rFonts w:ascii="Arial" w:eastAsia="Times New Roman" w:hAnsi="Arial" w:cs="Arial"/>
+                <w:color w:val="000000" w:themeColor="text1"/>
+                <w:kern w:val="0"/>
+                <w:sz w:val="22"/>
+                <w:szCs w:val="22"/>
+                <w:lang w:eastAsia="en-US"/>
+                <w14:ligatures w14:val="none"/>
+              </w:rPr>
+            </w:pPr>
+            <w:r>
+              <w:rPr>
+                <w:rFonts w:ascii="Arial" w:eastAsia="Times New Roman" w:hAnsi="Arial" w:cs="Arial"/>
+                <w:color w:val="000000" w:themeColor="text1"/>
+                <w:kern w:val="0"/>
+                <w:sz w:val="22"/>
+                <w:szCs w:val="22"/>
+                <w:lang w:eastAsia="en-US"/>
+                <w14:ligatures w14:val="none"/>
+              </w:rPr>
+              <w:t>Implement confirmation for sensitive changes.</w:t>
+            </w:r>
+          </w:p>
+        </w:tc>
+      </w:tr>
+      <w:tr>
+        <w:trPr>
+          <w:trHeight w:val="567"/>
+        </w:trPr>
+        <w:tc>
+          <w:tcPr>
+            <w:tcW w:w="0" w:type="auto"/>
+            <w:hideMark/>
+          </w:tcPr>
+          <w:p>
+            <w:pPr>
+              <w:spacing w:line="276" w:lineRule="auto"/>
+              <w:rPr>
+                <w:rFonts w:ascii="Arial" w:eastAsia="Times New Roman" w:hAnsi="Arial" w:cs="Arial"/>
+                <w:b/>
+                <w:bCs/>
+                <w:color w:val="000000" w:themeColor="text1"/>
+                <w:kern w:val="0"/>
+                <w:sz w:val="22"/>
+                <w:szCs w:val="22"/>
+                <w:lang w:eastAsia="en-US"/>
+                <w14:ligatures w14:val="none"/>
+              </w:rPr>
+            </w:pPr>
+            <w:r>
+              <w:rPr>
+                <w:rFonts w:ascii="Arial" w:hAnsi="Arial" w:cs="Arial"/>
+                <w:b/>
+                <w:bCs/>
+                <w:color w:val="000000" w:themeColor="text1"/>
+                <w:sz w:val="22"/>
+                <w:szCs w:val="22"/>
+              </w:rPr>
+              <w:t>RE-009</w:t>
+            </w:r>
+          </w:p>
+        </w:tc>
+        <w:tc>
+          <w:tcPr>
+            <w:tcW w:w="0" w:type="auto"/>
+            <w:hideMark/>
+          </w:tcPr>
+          <w:p>
+            <w:pPr>
+              <w:spacing w:line="276" w:lineRule="auto"/>
+              <w:rPr>
+                <w:rFonts w:ascii="Arial" w:eastAsia="Times New Roman" w:hAnsi="Arial" w:cs="Arial"/>
+                <w:color w:val="000000" w:themeColor="text1"/>
+                <w:kern w:val="0"/>
+                <w:sz w:val="22"/>
+                <w:szCs w:val="22"/>
+                <w:lang w:eastAsia="en-US"/>
+                <w14:ligatures w14:val="none"/>
+              </w:rPr>
+            </w:pPr>
+            <w:r>
+              <w:rPr>
+                <w:rFonts w:ascii="Arial" w:hAnsi="Arial" w:cs="Arial"/>
+                <w:color w:val="000000" w:themeColor="text1"/>
+                <w:sz w:val="22"/>
+                <w:szCs w:val="22"/>
+              </w:rPr>
+              <w:t>Account Deletion</w:t>
+            </w:r>
+          </w:p>
+        </w:tc>
+        <w:tc>
+          <w:tcPr>
+            <w:tcW w:w="0" w:type="auto"/>
+            <w:hideMark/>
+          </w:tcPr>
+          <w:p>
+            <w:pPr>
+              <w:spacing w:line="276" w:lineRule="auto"/>
+              <w:rPr>
+                <w:rFonts w:ascii="Arial" w:eastAsia="Times New Roman" w:hAnsi="Arial" w:cs="Arial"/>
+                <w:color w:val="000000" w:themeColor="text1"/>
+                <w:kern w:val="0"/>
+                <w:sz w:val="22"/>
+                <w:szCs w:val="22"/>
+                <w:lang w:val="en-US" w:eastAsia="en-US"/>
+                <w14:ligatures w14:val="none"/>
+              </w:rPr>
+            </w:pPr>
+            <w:r>
+              <w:rPr>
+                <w:rFonts w:ascii="Arial" w:hAnsi="Arial" w:cs="Arial"/>
+                <w:color w:val="000000" w:themeColor="text1"/>
+                <w:sz w:val="22"/>
+                <w:szCs w:val="22"/>
+              </w:rPr>
+              <w:t>Users</w:t>
+            </w:r>
+            <w:r>
+              <w:rPr>
+                <w:rFonts w:ascii="Arial" w:hAnsi="Arial" w:cs="Arial"/>
+                <w:color w:val="000000" w:themeColor="text1"/>
+                <w:sz w:val="22"/>
+                <w:szCs w:val="22"/>
+                <w:lang w:val="en-US"/>
+              </w:rPr>
+              <w:t>, Admin</w:t>
+            </w:r>
+          </w:p>
+        </w:tc>
+        <w:tc>
+          <w:tcPr>
+            <w:tcW w:w="0" w:type="auto"/>
+            <w:hideMark/>
+          </w:tcPr>
+          <w:p>
+            <w:pPr>
+              <w:spacing w:line="276" w:lineRule="auto"/>
+              <w:rPr>
+                <w:rFonts w:ascii="Arial" w:eastAsia="Times New Roman" w:hAnsi="Arial" w:cs="Arial"/>
+                <w:color w:val="000000" w:themeColor="text1"/>
+                <w:kern w:val="0"/>
+                <w:sz w:val="22"/>
+                <w:szCs w:val="22"/>
+                <w:lang w:eastAsia="en-US"/>
+                <w14:ligatures w14:val="none"/>
+              </w:rPr>
+            </w:pPr>
+            <w:r>
+              <w:rPr>
+                <w:rFonts w:ascii="Arial" w:eastAsia="Times New Roman" w:hAnsi="Arial" w:cs="Arial"/>
+                <w:color w:val="000000" w:themeColor="text1"/>
+                <w:kern w:val="0"/>
+                <w:sz w:val="22"/>
+                <w:szCs w:val="22"/>
+                <w:lang w:eastAsia="en-US"/>
+                <w14:ligatures w14:val="none"/>
+              </w:rPr>
+              <w:t>Follow platform policies and regulations.</w:t>
+            </w:r>
+          </w:p>
+        </w:tc>
+      </w:tr>
+      <w:tr>
+        <w:trPr>
+          <w:trHeight w:val="567"/>
+        </w:trPr>
+        <w:tc>
+          <w:tcPr>
+            <w:tcW w:w="0" w:type="auto"/>
+            <w:hideMark/>
+          </w:tcPr>
+          <w:p>
+            <w:pPr>
+              <w:spacing w:line="276" w:lineRule="auto"/>
+              <w:rPr>
+                <w:rFonts w:ascii="Arial" w:eastAsia="Times New Roman" w:hAnsi="Arial" w:cs="Arial"/>
+                <w:b/>
+                <w:bCs/>
+                <w:color w:val="000000" w:themeColor="text1"/>
+                <w:kern w:val="0"/>
+                <w:sz w:val="22"/>
+                <w:szCs w:val="22"/>
+                <w:lang w:eastAsia="en-US"/>
+                <w14:ligatures w14:val="none"/>
+              </w:rPr>
+            </w:pPr>
+            <w:r>
+              <w:rPr>
+                <w:rFonts w:ascii="Arial" w:hAnsi="Arial" w:cs="Arial"/>
+                <w:b/>
+                <w:bCs/>
+                <w:color w:val="000000" w:themeColor="text1"/>
+                <w:sz w:val="22"/>
+                <w:szCs w:val="22"/>
+              </w:rPr>
+              <w:t>RE-010</w:t>
+            </w:r>
+          </w:p>
+        </w:tc>
+        <w:tc>
+          <w:tcPr>
+            <w:tcW w:w="0" w:type="auto"/>
+            <w:hideMark/>
+          </w:tcPr>
+          <w:p>
+            <w:pPr>
+              <w:spacing w:line="276" w:lineRule="auto"/>
+              <w:rPr>
+                <w:rFonts w:ascii="Arial" w:eastAsia="Times New Roman" w:hAnsi="Arial" w:cs="Arial"/>
+                <w:color w:val="000000" w:themeColor="text1"/>
+                <w:kern w:val="0"/>
+                <w:sz w:val="22"/>
+                <w:szCs w:val="22"/>
+                <w:lang w:eastAsia="en-US"/>
+                <w14:ligatures w14:val="none"/>
+              </w:rPr>
+            </w:pPr>
+            <w:r>
+              <w:rPr>
+                <w:rFonts w:ascii="Arial" w:hAnsi="Arial" w:cs="Arial"/>
+                <w:color w:val="000000" w:themeColor="text1"/>
+                <w:sz w:val="22"/>
+                <w:szCs w:val="22"/>
+              </w:rPr>
+              <w:t>Grant Moderator Permissions</w:t>
+            </w:r>
+          </w:p>
+        </w:tc>
+        <w:tc>
+          <w:tcPr>
+            <w:tcW w:w="0" w:type="auto"/>
+            <w:hideMark/>
+          </w:tcPr>
+          <w:p>
+            <w:pPr>
+              <w:spacing w:line="276" w:lineRule="auto"/>
+              <w:rPr>
+                <w:rFonts w:ascii="Arial" w:eastAsia="Times New Roman" w:hAnsi="Arial" w:cs="Arial"/>
+                <w:color w:val="000000" w:themeColor="text1"/>
+                <w:kern w:val="0"/>
+                <w:sz w:val="22"/>
+                <w:szCs w:val="22"/>
+                <w:lang w:eastAsia="en-US"/>
+                <w14:ligatures w14:val="none"/>
+              </w:rPr>
+            </w:pPr>
+            <w:r>
+              <w:rPr>
+                <w:rFonts w:ascii="Arial" w:hAnsi="Arial" w:cs="Arial"/>
+                <w:color w:val="000000" w:themeColor="text1"/>
+                <w:sz w:val="22"/>
+                <w:szCs w:val="22"/>
+              </w:rPr>
+              <w:t>Admin, Moderators</w:t>
+            </w:r>
+          </w:p>
+        </w:tc>
+        <w:tc>
+          <w:tcPr>
+            <w:tcW w:w="0" w:type="auto"/>
+            <w:hideMark/>
+          </w:tcPr>
+          <w:p>
+            <w:pPr>
+              <w:spacing w:line="276" w:lineRule="auto"/>
+              <w:rPr>
+                <w:rFonts w:ascii="Arial" w:eastAsia="Times New Roman" w:hAnsi="Arial" w:cs="Arial"/>
+                <w:color w:val="000000" w:themeColor="text1"/>
+                <w:kern w:val="0"/>
+                <w:sz w:val="22"/>
+                <w:szCs w:val="22"/>
+                <w:lang w:eastAsia="en-US"/>
+                <w14:ligatures w14:val="none"/>
+              </w:rPr>
+            </w:pPr>
+            <w:r>
+              <w:rPr>
+                <w:rFonts w:ascii="Arial" w:eastAsia="Times New Roman" w:hAnsi="Arial" w:cs="Arial"/>
+                <w:color w:val="000000" w:themeColor="text1"/>
+                <w:kern w:val="0"/>
+                <w:sz w:val="22"/>
+                <w:szCs w:val="22"/>
+                <w:lang w:eastAsia="en-US"/>
+                <w14:ligatures w14:val="none"/>
+              </w:rPr>
+              <w:t>Assign and log moderator roles.</w:t>
+            </w:r>
+          </w:p>
+        </w:tc>
+      </w:tr>
+      <w:tr>
+        <w:trPr>
+          <w:trHeight w:val="567"/>
+        </w:trPr>
+        <w:tc>
+          <w:tcPr>
+            <w:tcW w:w="0" w:type="auto"/>
+            <w:hideMark/>
+          </w:tcPr>
+          <w:p>
+            <w:pPr>
+              <w:spacing w:line="276" w:lineRule="auto"/>
+              <w:rPr>
+                <w:rFonts w:ascii="Arial" w:eastAsia="Times New Roman" w:hAnsi="Arial" w:cs="Arial"/>
+                <w:b/>
+                <w:bCs/>
+                <w:color w:val="000000" w:themeColor="text1"/>
+                <w:kern w:val="0"/>
+                <w:sz w:val="22"/>
+                <w:szCs w:val="22"/>
+                <w:lang w:eastAsia="en-US"/>
+                <w14:ligatures w14:val="none"/>
+              </w:rPr>
+            </w:pPr>
+            <w:r>
+              <w:rPr>
+                <w:rFonts w:ascii="Arial" w:hAnsi="Arial" w:cs="Arial"/>
+                <w:b/>
+                <w:bCs/>
+                <w:color w:val="000000" w:themeColor="text1"/>
+                <w:sz w:val="22"/>
+                <w:szCs w:val="22"/>
+              </w:rPr>
+              <w:t>RE-011</w:t>
+            </w:r>
+          </w:p>
+        </w:tc>
+        <w:tc>
+          <w:tcPr>
+            <w:tcW w:w="0" w:type="auto"/>
+            <w:hideMark/>
+          </w:tcPr>
+          <w:p>
+            <w:pPr>
+              <w:spacing w:line="276" w:lineRule="auto"/>
+              <w:rPr>
+                <w:rFonts w:ascii="Arial" w:eastAsia="Times New Roman" w:hAnsi="Arial" w:cs="Arial"/>
+                <w:color w:val="000000" w:themeColor="text1"/>
+                <w:kern w:val="0"/>
+                <w:sz w:val="22"/>
+                <w:szCs w:val="22"/>
+                <w:lang w:eastAsia="en-US"/>
+                <w14:ligatures w14:val="none"/>
+              </w:rPr>
+            </w:pPr>
+            <w:r>
+              <w:rPr>
+                <w:rFonts w:ascii="Arial" w:hAnsi="Arial" w:cs="Arial"/>
+                <w:color w:val="000000" w:themeColor="text1"/>
+                <w:sz w:val="22"/>
+                <w:szCs w:val="22"/>
+              </w:rPr>
+              <w:t>Message Report Validation</w:t>
+            </w:r>
+          </w:p>
+        </w:tc>
+        <w:tc>
+          <w:tcPr>
+            <w:tcW w:w="0" w:type="auto"/>
+            <w:hideMark/>
+          </w:tcPr>
+          <w:p>
+            <w:pPr>
+              <w:spacing w:line="276" w:lineRule="auto"/>
+              <w:rPr>
+                <w:rFonts w:ascii="Arial" w:eastAsia="Times New Roman" w:hAnsi="Arial" w:cs="Arial"/>
+                <w:color w:val="000000" w:themeColor="text1"/>
+                <w:kern w:val="0"/>
+                <w:sz w:val="22"/>
+                <w:szCs w:val="22"/>
+                <w:lang w:eastAsia="en-US"/>
+                <w14:ligatures w14:val="none"/>
+              </w:rPr>
+            </w:pPr>
+            <w:r>
+              <w:rPr>
+                <w:rFonts w:ascii="Arial" w:hAnsi="Arial" w:cs="Arial"/>
+                <w:color w:val="000000" w:themeColor="text1"/>
+                <w:sz w:val="22"/>
+                <w:szCs w:val="22"/>
+              </w:rPr>
+              <w:t>Admin, Moderators</w:t>
+            </w:r>
+          </w:p>
+        </w:tc>
+        <w:tc>
+          <w:tcPr>
+            <w:tcW w:w="0" w:type="auto"/>
+            <w:hideMark/>
+          </w:tcPr>
+          <w:p>
+            <w:pPr>
+              <w:spacing w:line="276" w:lineRule="auto"/>
+              <w:rPr>
+                <w:rFonts w:ascii="Arial" w:eastAsia="Times New Roman" w:hAnsi="Arial" w:cs="Arial"/>
+                <w:color w:val="000000" w:themeColor="text1"/>
+                <w:kern w:val="0"/>
+                <w:sz w:val="22"/>
+                <w:szCs w:val="22"/>
+                <w:lang w:eastAsia="en-US"/>
+                <w14:ligatures w14:val="none"/>
+              </w:rPr>
+            </w:pPr>
+            <w:r>
+              <w:rPr>
+                <w:rFonts w:ascii="Arial" w:eastAsia="Times New Roman" w:hAnsi="Arial" w:cs="Arial"/>
+                <w:color w:val="000000" w:themeColor="text1"/>
+                <w:kern w:val="0"/>
+                <w:sz w:val="22"/>
+                <w:szCs w:val="22"/>
+                <w:lang w:eastAsia="en-US"/>
+                <w14:ligatures w14:val="none"/>
+              </w:rPr>
+              <w:t>Provide tools for content review.</w:t>
+            </w:r>
+          </w:p>
+        </w:tc>
+      </w:tr>
+      <w:tr>
+        <w:trPr>
+          <w:trHeight w:val="567"/>
+        </w:trPr>
+        <w:tc>
+          <w:tcPr>
+            <w:tcW w:w="0" w:type="auto"/>
+            <w:hideMark/>
+          </w:tcPr>
+          <w:p>
+            <w:pPr>
+              <w:spacing w:line="276" w:lineRule="auto"/>
+              <w:rPr>
+                <w:rFonts w:ascii="Arial" w:eastAsia="Times New Roman" w:hAnsi="Arial" w:cs="Arial"/>
+                <w:b/>
+                <w:bCs/>
+                <w:color w:val="000000" w:themeColor="text1"/>
+                <w:kern w:val="0"/>
+                <w:sz w:val="22"/>
+                <w:szCs w:val="22"/>
+                <w:lang w:eastAsia="en-US"/>
+                <w14:ligatures w14:val="none"/>
+              </w:rPr>
+            </w:pPr>
+            <w:r>
+              <w:rPr>
+                <w:rFonts w:ascii="Arial" w:hAnsi="Arial" w:cs="Arial"/>
+                <w:b/>
+                <w:bCs/>
+                <w:color w:val="000000" w:themeColor="text1"/>
+                <w:sz w:val="22"/>
+                <w:szCs w:val="22"/>
+              </w:rPr>
+              <w:t>RE-012</w:t>
+            </w:r>
+          </w:p>
+        </w:tc>
+        <w:tc>
+          <w:tcPr>
+            <w:tcW w:w="0" w:type="auto"/>
+            <w:hideMark/>
+          </w:tcPr>
+          <w:p>
+            <w:pPr>
+              <w:spacing w:line="276" w:lineRule="auto"/>
+              <w:rPr>
+                <w:rFonts w:ascii="Arial" w:eastAsia="Times New Roman" w:hAnsi="Arial" w:cs="Arial"/>
+                <w:color w:val="000000" w:themeColor="text1"/>
+                <w:kern w:val="0"/>
+                <w:sz w:val="22"/>
+                <w:szCs w:val="22"/>
+                <w:lang w:eastAsia="en-US"/>
+                <w14:ligatures w14:val="none"/>
+              </w:rPr>
+            </w:pPr>
+            <w:r>
+              <w:rPr>
+                <w:rFonts w:ascii="Arial" w:hAnsi="Arial" w:cs="Arial"/>
+                <w:color w:val="000000" w:themeColor="text1"/>
+                <w:sz w:val="22"/>
+                <w:szCs w:val="22"/>
+              </w:rPr>
+              <w:t>Account Report Validation</w:t>
+            </w:r>
+          </w:p>
+        </w:tc>
+        <w:tc>
+          <w:tcPr>
+            <w:tcW w:w="0" w:type="auto"/>
+            <w:hideMark/>
+          </w:tcPr>
+          <w:p>
+            <w:pPr>
+              <w:spacing w:line="276" w:lineRule="auto"/>
+              <w:rPr>
+                <w:rFonts w:ascii="Arial" w:eastAsia="Times New Roman" w:hAnsi="Arial" w:cs="Arial"/>
+                <w:color w:val="000000" w:themeColor="text1"/>
+                <w:kern w:val="0"/>
+                <w:sz w:val="22"/>
+                <w:szCs w:val="22"/>
+                <w:lang w:eastAsia="en-US"/>
+                <w14:ligatures w14:val="none"/>
+              </w:rPr>
+            </w:pPr>
+            <w:r>
+              <w:rPr>
+                <w:rFonts w:ascii="Arial" w:hAnsi="Arial" w:cs="Arial"/>
+                <w:color w:val="000000" w:themeColor="text1"/>
+                <w:sz w:val="22"/>
+                <w:szCs w:val="22"/>
+              </w:rPr>
+              <w:t>Admin, Moderators</w:t>
+            </w:r>
+          </w:p>
+        </w:tc>
+        <w:tc>
+          <w:tcPr>
+            <w:tcW w:w="0" w:type="auto"/>
+            <w:hideMark/>
+          </w:tcPr>
+          <w:p>
+            <w:pPr>
+              <w:spacing w:line="276" w:lineRule="auto"/>
+              <w:rPr>
+                <w:rFonts w:ascii="Arial" w:eastAsia="Times New Roman" w:hAnsi="Arial" w:cs="Arial"/>
+                <w:color w:val="000000" w:themeColor="text1"/>
+                <w:kern w:val="0"/>
+                <w:sz w:val="22"/>
+                <w:szCs w:val="22"/>
+                <w:lang w:eastAsia="en-US"/>
+                <w14:ligatures w14:val="none"/>
+              </w:rPr>
+            </w:pPr>
+            <w:r>
+              <w:rPr>
+                <w:rFonts w:ascii="Arial" w:eastAsia="Times New Roman" w:hAnsi="Arial" w:cs="Arial"/>
+                <w:color w:val="000000" w:themeColor="text1"/>
+                <w:kern w:val="0"/>
+                <w:sz w:val="22"/>
+                <w:szCs w:val="22"/>
+                <w:lang w:eastAsia="en-US"/>
+                <w14:ligatures w14:val="none"/>
+              </w:rPr>
+              <w:t>Handle user account reports.</w:t>
+            </w:r>
+          </w:p>
+        </w:tc>
+      </w:tr>
+      <w:tr>
+        <w:trPr>
+          <w:trHeight w:val="567"/>
+        </w:trPr>
+        <w:tc>
+          <w:tcPr>
+            <w:tcW w:w="0" w:type="auto"/>
+            <w:hideMark/>
+          </w:tcPr>
+          <w:p>
+            <w:pPr>
+              <w:spacing w:line="276" w:lineRule="auto"/>
+              <w:rPr>
+                <w:rFonts w:ascii="Arial" w:eastAsia="Times New Roman" w:hAnsi="Arial" w:cs="Arial"/>
+                <w:b/>
+                <w:bCs/>
+                <w:color w:val="000000" w:themeColor="text1"/>
+                <w:kern w:val="0"/>
+                <w:sz w:val="22"/>
+                <w:szCs w:val="22"/>
+                <w:lang w:eastAsia="en-US"/>
+                <w14:ligatures w14:val="none"/>
+              </w:rPr>
+            </w:pPr>
+            <w:r>
+              <w:rPr>
+                <w:rFonts w:ascii="Arial" w:hAnsi="Arial" w:cs="Arial"/>
+                <w:b/>
+                <w:bCs/>
+                <w:color w:val="000000" w:themeColor="text1"/>
+                <w:sz w:val="22"/>
+                <w:szCs w:val="22"/>
+              </w:rPr>
+              <w:t>RE-013</w:t>
+            </w:r>
+          </w:p>
+        </w:tc>
+        <w:tc>
+          <w:tcPr>
+            <w:tcW w:w="0" w:type="auto"/>
+            <w:hideMark/>
+          </w:tcPr>
+          <w:p>
+            <w:pPr>
+              <w:spacing w:line="276" w:lineRule="auto"/>
+              <w:rPr>
+                <w:rFonts w:ascii="Arial" w:eastAsia="Times New Roman" w:hAnsi="Arial" w:cs="Arial"/>
+                <w:color w:val="000000" w:themeColor="text1"/>
+                <w:kern w:val="0"/>
+                <w:sz w:val="22"/>
+                <w:szCs w:val="22"/>
+                <w:lang w:eastAsia="en-US"/>
+                <w14:ligatures w14:val="none"/>
+              </w:rPr>
+            </w:pPr>
+            <w:r>
+              <w:rPr>
+                <w:rFonts w:ascii="Arial" w:hAnsi="Arial" w:cs="Arial"/>
+                <w:color w:val="000000" w:themeColor="text1"/>
+                <w:sz w:val="22"/>
+                <w:szCs w:val="22"/>
+              </w:rPr>
+              <w:t>Search for Matches</w:t>
+            </w:r>
+          </w:p>
+        </w:tc>
+        <w:tc>
+          <w:tcPr>
+            <w:tcW w:w="0" w:type="auto"/>
+            <w:hideMark/>
+          </w:tcPr>
+          <w:p>
+            <w:pPr>
+              <w:spacing w:line="276" w:lineRule="auto"/>
+              <w:rPr>
+                <w:rFonts w:ascii="Arial" w:eastAsia="Times New Roman" w:hAnsi="Arial" w:cs="Arial"/>
+                <w:color w:val="000000" w:themeColor="text1"/>
+                <w:kern w:val="0"/>
+                <w:sz w:val="22"/>
+                <w:szCs w:val="22"/>
+                <w:lang w:eastAsia="en-US"/>
+                <w14:ligatures w14:val="none"/>
+              </w:rPr>
+            </w:pPr>
+            <w:r>
+              <w:rPr>
+                <w:rFonts w:ascii="Arial" w:hAnsi="Arial" w:cs="Arial"/>
+                <w:color w:val="000000" w:themeColor="text1"/>
+                <w:sz w:val="22"/>
+                <w:szCs w:val="22"/>
+              </w:rPr>
+              <w:t>Users</w:t>
+            </w:r>
+          </w:p>
+        </w:tc>
+        <w:tc>
+          <w:tcPr>
+            <w:tcW w:w="0" w:type="auto"/>
+            <w:hideMark/>
+          </w:tcPr>
+          <w:p>
+            <w:pPr>
+              <w:spacing w:line="276" w:lineRule="auto"/>
+              <w:rPr>
+                <w:rFonts w:ascii="Arial" w:eastAsia="Times New Roman" w:hAnsi="Arial" w:cs="Arial"/>
+                <w:color w:val="000000" w:themeColor="text1"/>
+                <w:kern w:val="0"/>
+                <w:sz w:val="22"/>
+                <w:szCs w:val="22"/>
+                <w:lang w:eastAsia="en-US"/>
+                <w14:ligatures w14:val="none"/>
+              </w:rPr>
+            </w:pPr>
+            <w:r>
+              <w:rPr>
+                <w:rFonts w:ascii="Arial" w:eastAsia="Times New Roman" w:hAnsi="Arial" w:cs="Arial"/>
+                <w:color w:val="000000" w:themeColor="text1"/>
+                <w:kern w:val="0"/>
+                <w:sz w:val="22"/>
+                <w:szCs w:val="22"/>
+                <w:lang w:eastAsia="en-US"/>
+                <w14:ligatures w14:val="none"/>
+              </w:rPr>
+              <w:t>Offer advanced search filters and matching suggestions.</w:t>
+            </w:r>
+          </w:p>
+        </w:tc>
+      </w:tr>
+      <w:tr>
+        <w:trPr>
+          <w:trHeight w:val="567"/>
+        </w:trPr>
+        <w:tc>
+          <w:tcPr>
+            <w:tcW w:w="0" w:type="auto"/>
+            <w:hideMark/>
+          </w:tcPr>
+          <w:p>
+            <w:pPr>
+              <w:spacing w:line="276" w:lineRule="auto"/>
+              <w:rPr>
+                <w:rFonts w:ascii="Arial" w:eastAsia="Times New Roman" w:hAnsi="Arial" w:cs="Arial"/>
+                <w:b/>
+                <w:bCs/>
+                <w:color w:val="000000" w:themeColor="text1"/>
+                <w:kern w:val="0"/>
+                <w:sz w:val="22"/>
+                <w:szCs w:val="22"/>
+                <w:lang w:eastAsia="en-US"/>
+                <w14:ligatures w14:val="none"/>
+              </w:rPr>
+            </w:pPr>
+            <w:r>
+              <w:rPr>
+                <w:rFonts w:ascii="Arial" w:hAnsi="Arial" w:cs="Arial"/>
+                <w:b/>
+                <w:bCs/>
+                <w:color w:val="000000" w:themeColor="text1"/>
+                <w:sz w:val="22"/>
+                <w:szCs w:val="22"/>
+              </w:rPr>
+              <w:t>RE-014</w:t>
+            </w:r>
+          </w:p>
+        </w:tc>
+        <w:tc>
+          <w:tcPr>
+            <w:tcW w:w="0" w:type="auto"/>
+            <w:hideMark/>
+          </w:tcPr>
+          <w:p>
+            <w:pPr>
+              <w:spacing w:line="276" w:lineRule="auto"/>
+              <w:rPr>
+                <w:rFonts w:ascii="Arial" w:eastAsia="Times New Roman" w:hAnsi="Arial" w:cs="Arial"/>
+                <w:color w:val="000000" w:themeColor="text1"/>
+                <w:kern w:val="0"/>
+                <w:sz w:val="22"/>
+                <w:szCs w:val="22"/>
+                <w:lang w:eastAsia="en-US"/>
+                <w14:ligatures w14:val="none"/>
+              </w:rPr>
+            </w:pPr>
+            <w:r>
+              <w:rPr>
+                <w:rFonts w:ascii="Arial" w:hAnsi="Arial" w:cs="Arial"/>
+                <w:color w:val="000000" w:themeColor="text1"/>
+                <w:sz w:val="22"/>
+                <w:szCs w:val="22"/>
+              </w:rPr>
+              <w:t>Initiate Messaging</w:t>
+            </w:r>
+          </w:p>
+        </w:tc>
+        <w:tc>
+          <w:tcPr>
+            <w:tcW w:w="0" w:type="auto"/>
+            <w:hideMark/>
+          </w:tcPr>
+          <w:p>
+            <w:pPr>
+              <w:spacing w:line="276" w:lineRule="auto"/>
+              <w:rPr>
+                <w:rFonts w:ascii="Arial" w:eastAsia="Times New Roman" w:hAnsi="Arial" w:cs="Arial"/>
+                <w:color w:val="000000" w:themeColor="text1"/>
+                <w:kern w:val="0"/>
+                <w:sz w:val="22"/>
+                <w:szCs w:val="22"/>
+                <w:lang w:eastAsia="en-US"/>
+                <w14:ligatures w14:val="none"/>
+              </w:rPr>
+            </w:pPr>
+            <w:r>
+              <w:rPr>
+                <w:rFonts w:ascii="Arial" w:hAnsi="Arial" w:cs="Arial"/>
+                <w:color w:val="000000" w:themeColor="text1"/>
+                <w:sz w:val="22"/>
+                <w:szCs w:val="22"/>
+              </w:rPr>
+              <w:t>Users</w:t>
+            </w:r>
+          </w:p>
+        </w:tc>
+        <w:tc>
+          <w:tcPr>
+            <w:tcW w:w="0" w:type="auto"/>
+            <w:hideMark/>
+          </w:tcPr>
+          <w:p>
+            <w:pPr>
+              <w:spacing w:line="276" w:lineRule="auto"/>
+              <w:rPr>
+                <w:rFonts w:ascii="Arial" w:eastAsia="Times New Roman" w:hAnsi="Arial" w:cs="Arial"/>
+                <w:color w:val="000000" w:themeColor="text1"/>
+                <w:kern w:val="0"/>
+                <w:sz w:val="22"/>
+                <w:szCs w:val="22"/>
+                <w:lang w:eastAsia="en-US"/>
+                <w14:ligatures w14:val="none"/>
+              </w:rPr>
+            </w:pPr>
+            <w:r>
+              <w:rPr>
+                <w:rFonts w:ascii="Arial" w:eastAsia="Times New Roman" w:hAnsi="Arial" w:cs="Arial"/>
+                <w:color w:val="000000" w:themeColor="text1"/>
+                <w:kern w:val="0"/>
+                <w:sz w:val="22"/>
+                <w:szCs w:val="22"/>
+                <w:lang w:eastAsia="en-US"/>
+                <w14:ligatures w14:val="none"/>
+              </w:rPr>
+              <w:t>Ensure secure, encrypted messaging.</w:t>
+            </w:r>
+          </w:p>
+        </w:tc>
+      </w:tr>
+      <w:tr>
+        <w:trPr>
+          <w:trHeight w:val="567"/>
+        </w:trPr>
+        <w:tc>
+          <w:tcPr>
+            <w:tcW w:w="0" w:type="auto"/>
+            <w:hideMark/>
+          </w:tcPr>
+          <w:p>
+            <w:pPr>
+              <w:spacing w:line="276" w:lineRule="auto"/>
+              <w:rPr>
+                <w:rFonts w:ascii="Arial" w:eastAsia="Times New Roman" w:hAnsi="Arial" w:cs="Arial"/>
+                <w:b/>
+                <w:bCs/>
+                <w:color w:val="000000" w:themeColor="text1"/>
+                <w:kern w:val="0"/>
+                <w:sz w:val="22"/>
+                <w:szCs w:val="22"/>
+                <w:lang w:eastAsia="en-US"/>
+                <w14:ligatures w14:val="none"/>
+              </w:rPr>
+            </w:pPr>
+            <w:r>
+              <w:rPr>
+                <w:rFonts w:ascii="Arial" w:hAnsi="Arial" w:cs="Arial"/>
+                <w:b/>
+                <w:bCs/>
+                <w:color w:val="000000" w:themeColor="text1"/>
+                <w:sz w:val="22"/>
+                <w:szCs w:val="22"/>
+              </w:rPr>
+              <w:t>RE-015</w:t>
+            </w:r>
+          </w:p>
+        </w:tc>
+        <w:tc>
+          <w:tcPr>
+            <w:tcW w:w="0" w:type="auto"/>
+            <w:hideMark/>
+          </w:tcPr>
+          <w:p>
+            <w:pPr>
+              <w:spacing w:line="276" w:lineRule="auto"/>
+              <w:rPr>
+                <w:rFonts w:ascii="Arial" w:eastAsia="Times New Roman" w:hAnsi="Arial" w:cs="Arial"/>
+                <w:color w:val="000000" w:themeColor="text1"/>
+                <w:kern w:val="0"/>
+                <w:sz w:val="22"/>
+                <w:szCs w:val="22"/>
+                <w:lang w:eastAsia="en-US"/>
+                <w14:ligatures w14:val="none"/>
+              </w:rPr>
+            </w:pPr>
+            <w:r>
+              <w:rPr>
+                <w:rFonts w:ascii="Arial" w:hAnsi="Arial" w:cs="Arial"/>
+                <w:color w:val="000000" w:themeColor="text1"/>
+                <w:sz w:val="22"/>
+                <w:szCs w:val="22"/>
+              </w:rPr>
+              <w:t>Receive Messages</w:t>
+            </w:r>
+          </w:p>
+        </w:tc>
+        <w:tc>
+          <w:tcPr>
+            <w:tcW w:w="0" w:type="auto"/>
+            <w:hideMark/>
+          </w:tcPr>
+          <w:p>
+            <w:pPr>
+              <w:spacing w:line="276" w:lineRule="auto"/>
+              <w:rPr>
+                <w:rFonts w:ascii="Arial" w:eastAsia="Times New Roman" w:hAnsi="Arial" w:cs="Arial"/>
+                <w:color w:val="000000" w:themeColor="text1"/>
+                <w:kern w:val="0"/>
+                <w:sz w:val="22"/>
+                <w:szCs w:val="22"/>
+                <w:lang w:eastAsia="en-US"/>
+                <w14:ligatures w14:val="none"/>
+              </w:rPr>
+            </w:pPr>
+            <w:r>
+              <w:rPr>
+                <w:rFonts w:ascii="Arial" w:hAnsi="Arial" w:cs="Arial"/>
+                <w:color w:val="000000" w:themeColor="text1"/>
+                <w:sz w:val="22"/>
+                <w:szCs w:val="22"/>
+              </w:rPr>
+              <w:t>Users</w:t>
+            </w:r>
+          </w:p>
+        </w:tc>
+        <w:tc>
+          <w:tcPr>
+            <w:tcW w:w="0" w:type="auto"/>
+            <w:hideMark/>
+          </w:tcPr>
+          <w:p>
+            <w:pPr>
+              <w:spacing w:line="276" w:lineRule="auto"/>
+              <w:rPr>
+                <w:rFonts w:ascii="Arial" w:eastAsia="Times New Roman" w:hAnsi="Arial" w:cs="Arial"/>
+                <w:color w:val="000000" w:themeColor="text1"/>
+                <w:kern w:val="0"/>
+                <w:sz w:val="22"/>
+                <w:szCs w:val="22"/>
+                <w:lang w:eastAsia="en-US"/>
+                <w14:ligatures w14:val="none"/>
+              </w:rPr>
+            </w:pPr>
+            <w:r>
+              <w:rPr>
+                <w:rFonts w:ascii="Arial" w:eastAsia="Times New Roman" w:hAnsi="Arial" w:cs="Arial"/>
+                <w:color w:val="000000" w:themeColor="text1"/>
+                <w:kern w:val="0"/>
+                <w:sz w:val="22"/>
+                <w:szCs w:val="22"/>
+                <w:lang w:eastAsia="en-US"/>
+                <w14:ligatures w14:val="none"/>
+              </w:rPr>
+              <w:t>Secure message delivery.</w:t>
+            </w:r>
+          </w:p>
+        </w:tc>
+      </w:tr>
+      <w:tr>
+        <w:trPr>
+          <w:trHeight w:val="567"/>
+        </w:trPr>
+        <w:tc>
+          <w:tcPr>
+            <w:tcW w:w="0" w:type="auto"/>
+            <w:hideMark/>
+          </w:tcPr>
+          <w:p>
+            <w:pPr>
+              <w:spacing w:line="276" w:lineRule="auto"/>
+              <w:rPr>
+                <w:rFonts w:ascii="Arial" w:eastAsia="Times New Roman" w:hAnsi="Arial" w:cs="Arial"/>
+                <w:b/>
+                <w:bCs/>
+                <w:color w:val="000000" w:themeColor="text1"/>
+                <w:kern w:val="0"/>
+                <w:sz w:val="22"/>
+                <w:szCs w:val="22"/>
+                <w:lang w:eastAsia="en-US"/>
+                <w14:ligatures w14:val="none"/>
+              </w:rPr>
+            </w:pPr>
+            <w:r>
+              <w:rPr>
+                <w:rFonts w:ascii="Arial" w:hAnsi="Arial" w:cs="Arial"/>
+                <w:b/>
+                <w:bCs/>
+                <w:color w:val="000000" w:themeColor="text1"/>
+                <w:sz w:val="22"/>
+                <w:szCs w:val="22"/>
+              </w:rPr>
+              <w:lastRenderedPageBreak/>
+              <w:t>RE-016</w:t>
+            </w:r>
+          </w:p>
+        </w:tc>
+        <w:tc>
+          <w:tcPr>
+            <w:tcW w:w="0" w:type="auto"/>
+            <w:hideMark/>
+          </w:tcPr>
+          <w:p>
+            <w:pPr>
+              <w:spacing w:line="276" w:lineRule="auto"/>
+              <w:rPr>
+                <w:rFonts w:ascii="Arial" w:eastAsia="Times New Roman" w:hAnsi="Arial" w:cs="Arial"/>
+                <w:color w:val="000000" w:themeColor="text1"/>
+                <w:kern w:val="0"/>
+                <w:sz w:val="22"/>
+                <w:szCs w:val="22"/>
+                <w:lang w:eastAsia="en-US"/>
+                <w14:ligatures w14:val="none"/>
+              </w:rPr>
+            </w:pPr>
+            <w:r>
+              <w:rPr>
+                <w:rFonts w:ascii="Arial" w:hAnsi="Arial" w:cs="Arial"/>
+                <w:color w:val="000000" w:themeColor="text1"/>
+                <w:sz w:val="22"/>
+                <w:szCs w:val="22"/>
+              </w:rPr>
+              <w:t>Message Reporting</w:t>
+            </w:r>
+          </w:p>
+        </w:tc>
+        <w:tc>
+          <w:tcPr>
+            <w:tcW w:w="0" w:type="auto"/>
+            <w:hideMark/>
+          </w:tcPr>
+          <w:p>
+            <w:pPr>
+              <w:spacing w:line="276" w:lineRule="auto"/>
+              <w:rPr>
+                <w:rFonts w:ascii="Arial" w:eastAsia="Times New Roman" w:hAnsi="Arial" w:cs="Arial"/>
+                <w:color w:val="000000" w:themeColor="text1"/>
+                <w:kern w:val="0"/>
+                <w:sz w:val="22"/>
+                <w:szCs w:val="22"/>
+                <w:lang w:val="en-US" w:eastAsia="en-US"/>
+                <w14:ligatures w14:val="none"/>
+              </w:rPr>
+            </w:pPr>
+            <w:r>
+              <w:rPr>
+                <w:rFonts w:ascii="Arial" w:hAnsi="Arial" w:cs="Arial"/>
+                <w:color w:val="000000" w:themeColor="text1"/>
+                <w:sz w:val="22"/>
+                <w:szCs w:val="22"/>
+              </w:rPr>
+              <w:t>Users, Moderators</w:t>
+            </w:r>
+            <w:r>
+              <w:rPr>
+                <w:rFonts w:ascii="Arial" w:hAnsi="Arial" w:cs="Arial"/>
+                <w:color w:val="000000" w:themeColor="text1"/>
+                <w:sz w:val="22"/>
+                <w:szCs w:val="22"/>
+                <w:lang w:val="en-US"/>
+              </w:rPr>
+              <w:t>, Admins</w:t>
+            </w:r>
+          </w:p>
+        </w:tc>
+        <w:tc>
+          <w:tcPr>
+            <w:tcW w:w="0" w:type="auto"/>
+            <w:hideMark/>
+          </w:tcPr>
+          <w:p>
+            <w:pPr>
+              <w:spacing w:line="276" w:lineRule="auto"/>
+              <w:rPr>
+                <w:rFonts w:ascii="Arial" w:eastAsia="Times New Roman" w:hAnsi="Arial" w:cs="Arial"/>
+                <w:color w:val="000000" w:themeColor="text1"/>
+                <w:kern w:val="0"/>
+                <w:sz w:val="22"/>
+                <w:szCs w:val="22"/>
+                <w:lang w:eastAsia="en-US"/>
+                <w14:ligatures w14:val="none"/>
+              </w:rPr>
+            </w:pPr>
+            <w:r>
+              <w:rPr>
+                <w:rFonts w:ascii="Arial" w:eastAsia="Times New Roman" w:hAnsi="Arial" w:cs="Arial"/>
+                <w:color w:val="000000" w:themeColor="text1"/>
+                <w:kern w:val="0"/>
+                <w:sz w:val="22"/>
+                <w:szCs w:val="22"/>
+                <w:lang w:eastAsia="en-US"/>
+                <w14:ligatures w14:val="none"/>
+              </w:rPr>
+              <w:t>User-friendly reporting process.</w:t>
+            </w:r>
+          </w:p>
+        </w:tc>
+      </w:tr>
+      <w:tr>
+        <w:trPr>
+          <w:trHeight w:val="567"/>
+        </w:trPr>
+        <w:tc>
+          <w:tcPr>
+            <w:tcW w:w="0" w:type="auto"/>
+            <w:hideMark/>
+          </w:tcPr>
+          <w:p>
+            <w:pPr>
+              <w:spacing w:line="276" w:lineRule="auto"/>
+              <w:rPr>
+                <w:rFonts w:ascii="Arial" w:eastAsia="Times New Roman" w:hAnsi="Arial" w:cs="Arial"/>
+                <w:b/>
+                <w:bCs/>
+                <w:color w:val="000000" w:themeColor="text1"/>
+                <w:kern w:val="0"/>
+                <w:sz w:val="22"/>
+                <w:szCs w:val="22"/>
+                <w:lang w:eastAsia="en-US"/>
+                <w14:ligatures w14:val="none"/>
+              </w:rPr>
+            </w:pPr>
+            <w:r>
+              <w:rPr>
+                <w:rFonts w:ascii="Arial" w:hAnsi="Arial" w:cs="Arial"/>
+                <w:b/>
+                <w:bCs/>
+                <w:color w:val="000000" w:themeColor="text1"/>
+                <w:sz w:val="22"/>
+                <w:szCs w:val="22"/>
+              </w:rPr>
+              <w:t>RE-017</w:t>
+            </w:r>
+          </w:p>
+        </w:tc>
+        <w:tc>
+          <w:tcPr>
+            <w:tcW w:w="0" w:type="auto"/>
+            <w:hideMark/>
+          </w:tcPr>
+          <w:p>
+            <w:pPr>
+              <w:spacing w:line="276" w:lineRule="auto"/>
+              <w:rPr>
+                <w:rFonts w:ascii="Arial" w:eastAsia="Times New Roman" w:hAnsi="Arial" w:cs="Arial"/>
+                <w:color w:val="000000" w:themeColor="text1"/>
+                <w:kern w:val="0"/>
+                <w:sz w:val="22"/>
+                <w:szCs w:val="22"/>
+                <w:lang w:eastAsia="en-US"/>
+                <w14:ligatures w14:val="none"/>
+              </w:rPr>
+            </w:pPr>
+            <w:r>
+              <w:rPr>
+                <w:rFonts w:ascii="Arial" w:hAnsi="Arial" w:cs="Arial"/>
+                <w:color w:val="000000" w:themeColor="text1"/>
+                <w:sz w:val="22"/>
+                <w:szCs w:val="22"/>
+              </w:rPr>
+              <w:t>Profile Liking/Disliking</w:t>
+            </w:r>
+          </w:p>
+        </w:tc>
+        <w:tc>
+          <w:tcPr>
+            <w:tcW w:w="0" w:type="auto"/>
+            <w:hideMark/>
+          </w:tcPr>
+          <w:p>
+            <w:pPr>
+              <w:spacing w:line="276" w:lineRule="auto"/>
+              <w:rPr>
+                <w:rFonts w:ascii="Arial" w:eastAsia="Times New Roman" w:hAnsi="Arial" w:cs="Arial"/>
+                <w:color w:val="000000" w:themeColor="text1"/>
+                <w:kern w:val="0"/>
+                <w:sz w:val="22"/>
+                <w:szCs w:val="22"/>
+                <w:lang w:eastAsia="en-US"/>
+                <w14:ligatures w14:val="none"/>
+              </w:rPr>
+            </w:pPr>
+            <w:r>
+              <w:rPr>
+                <w:rFonts w:ascii="Arial" w:hAnsi="Arial" w:cs="Arial"/>
+                <w:color w:val="000000" w:themeColor="text1"/>
+                <w:sz w:val="22"/>
+                <w:szCs w:val="22"/>
+              </w:rPr>
+              <w:t>Users</w:t>
+            </w:r>
+          </w:p>
+        </w:tc>
+        <w:tc>
+          <w:tcPr>
+            <w:tcW w:w="0" w:type="auto"/>
+            <w:hideMark/>
+          </w:tcPr>
+          <w:p>
+            <w:pPr>
+              <w:spacing w:line="276" w:lineRule="auto"/>
+              <w:rPr>
+                <w:rFonts w:ascii="Arial" w:eastAsia="Times New Roman" w:hAnsi="Arial" w:cs="Arial"/>
+                <w:color w:val="000000" w:themeColor="text1"/>
+                <w:kern w:val="0"/>
+                <w:sz w:val="22"/>
+                <w:szCs w:val="22"/>
+                <w:lang w:eastAsia="en-US"/>
+                <w14:ligatures w14:val="none"/>
+              </w:rPr>
+            </w:pPr>
+            <w:r>
+              <w:rPr>
+                <w:rFonts w:ascii="Arial" w:eastAsia="Times New Roman" w:hAnsi="Arial" w:cs="Arial"/>
+                <w:color w:val="000000" w:themeColor="text1"/>
+                <w:kern w:val="0"/>
+                <w:sz w:val="22"/>
+                <w:szCs w:val="22"/>
+                <w:lang w:eastAsia="en-US"/>
+                <w14:ligatures w14:val="none"/>
+              </w:rPr>
+              <w:t>Allow users to express preferences.</w:t>
+            </w:r>
+          </w:p>
+        </w:tc>
+      </w:tr>
+      <w:tr>
+        <w:trPr>
+          <w:trHeight w:val="567"/>
+        </w:trPr>
+        <w:tc>
+          <w:tcPr>
+            <w:tcW w:w="0" w:type="auto"/>
+            <w:hideMark/>
+          </w:tcPr>
+          <w:p>
+            <w:pPr>
+              <w:spacing w:line="276" w:lineRule="auto"/>
+              <w:rPr>
+                <w:rFonts w:ascii="Arial" w:eastAsia="Times New Roman" w:hAnsi="Arial" w:cs="Arial"/>
+                <w:b/>
+                <w:bCs/>
+                <w:color w:val="000000" w:themeColor="text1"/>
+                <w:kern w:val="0"/>
+                <w:sz w:val="22"/>
+                <w:szCs w:val="22"/>
+                <w:lang w:eastAsia="en-US"/>
+                <w14:ligatures w14:val="none"/>
+              </w:rPr>
+            </w:pPr>
+            <w:r>
+              <w:rPr>
+                <w:rFonts w:ascii="Arial" w:hAnsi="Arial" w:cs="Arial"/>
+                <w:b/>
+                <w:bCs/>
+                <w:color w:val="000000" w:themeColor="text1"/>
+                <w:sz w:val="22"/>
+                <w:szCs w:val="22"/>
+              </w:rPr>
+              <w:t>RE-018</w:t>
+            </w:r>
+          </w:p>
+        </w:tc>
+        <w:tc>
+          <w:tcPr>
+            <w:tcW w:w="0" w:type="auto"/>
+            <w:hideMark/>
+          </w:tcPr>
+          <w:p>
+            <w:pPr>
+              <w:spacing w:line="276" w:lineRule="auto"/>
+              <w:rPr>
+                <w:rFonts w:ascii="Arial" w:eastAsia="Times New Roman" w:hAnsi="Arial" w:cs="Arial"/>
+                <w:color w:val="000000" w:themeColor="text1"/>
+                <w:kern w:val="0"/>
+                <w:sz w:val="22"/>
+                <w:szCs w:val="22"/>
+                <w:lang w:eastAsia="en-US"/>
+                <w14:ligatures w14:val="none"/>
+              </w:rPr>
+            </w:pPr>
+            <w:r>
+              <w:rPr>
+                <w:rFonts w:ascii="Arial" w:hAnsi="Arial" w:cs="Arial"/>
+                <w:color w:val="000000" w:themeColor="text1"/>
+                <w:sz w:val="22"/>
+                <w:szCs w:val="22"/>
+              </w:rPr>
+              <w:t>User Blocking</w:t>
+            </w:r>
+          </w:p>
+        </w:tc>
+        <w:tc>
+          <w:tcPr>
+            <w:tcW w:w="0" w:type="auto"/>
+            <w:hideMark/>
+          </w:tcPr>
+          <w:p>
+            <w:pPr>
+              <w:spacing w:line="276" w:lineRule="auto"/>
+              <w:rPr>
+                <w:rFonts w:ascii="Arial" w:eastAsia="Times New Roman" w:hAnsi="Arial" w:cs="Arial"/>
+                <w:color w:val="000000" w:themeColor="text1"/>
+                <w:kern w:val="0"/>
+                <w:sz w:val="22"/>
+                <w:szCs w:val="22"/>
+                <w:lang w:eastAsia="en-US"/>
+                <w14:ligatures w14:val="none"/>
+              </w:rPr>
+            </w:pPr>
+            <w:r>
+              <w:rPr>
+                <w:rFonts w:ascii="Arial" w:hAnsi="Arial" w:cs="Arial"/>
+                <w:color w:val="000000" w:themeColor="text1"/>
+                <w:sz w:val="22"/>
+                <w:szCs w:val="22"/>
+              </w:rPr>
+              <w:t>Users</w:t>
+            </w:r>
+          </w:p>
+        </w:tc>
+        <w:tc>
+          <w:tcPr>
+            <w:tcW w:w="0" w:type="auto"/>
+            <w:hideMark/>
+          </w:tcPr>
+          <w:p>
+            <w:pPr>
+              <w:spacing w:line="276" w:lineRule="auto"/>
+              <w:rPr>
+                <w:rFonts w:ascii="Arial" w:eastAsia="Times New Roman" w:hAnsi="Arial" w:cs="Arial"/>
+                <w:color w:val="000000" w:themeColor="text1"/>
+                <w:kern w:val="0"/>
+                <w:sz w:val="22"/>
+                <w:szCs w:val="22"/>
+                <w:lang w:eastAsia="en-US"/>
+                <w14:ligatures w14:val="none"/>
+              </w:rPr>
+            </w:pPr>
+            <w:r>
+              <w:rPr>
+                <w:rFonts w:ascii="Arial" w:eastAsia="Times New Roman" w:hAnsi="Arial" w:cs="Arial"/>
+                <w:color w:val="000000" w:themeColor="text1"/>
+                <w:kern w:val="0"/>
+                <w:sz w:val="22"/>
+                <w:szCs w:val="22"/>
+                <w:lang w:eastAsia="en-US"/>
+                <w14:ligatures w14:val="none"/>
+              </w:rPr>
+              <w:t>Provide user-blocking functionality.</w:t>
+            </w:r>
+          </w:p>
+        </w:tc>
+      </w:tr>
+      <w:tr>
+        <w:trPr>
+          <w:trHeight w:val="567"/>
+        </w:trPr>
+        <w:tc>
+          <w:tcPr>
+            <w:tcW w:w="0" w:type="auto"/>
+            <w:hideMark/>
+          </w:tcPr>
+          <w:p>
+            <w:pPr>
+              <w:spacing w:line="276" w:lineRule="auto"/>
+              <w:rPr>
+                <w:rFonts w:ascii="Arial" w:eastAsia="Times New Roman" w:hAnsi="Arial" w:cs="Arial"/>
+                <w:b/>
+                <w:bCs/>
+                <w:color w:val="000000" w:themeColor="text1"/>
+                <w:kern w:val="0"/>
+                <w:sz w:val="22"/>
+                <w:szCs w:val="22"/>
+                <w:lang w:eastAsia="en-US"/>
+                <w14:ligatures w14:val="none"/>
+              </w:rPr>
+            </w:pPr>
+            <w:r>
+              <w:rPr>
+                <w:rFonts w:ascii="Arial" w:hAnsi="Arial" w:cs="Arial"/>
+                <w:b/>
+                <w:bCs/>
+                <w:color w:val="000000" w:themeColor="text1"/>
+                <w:sz w:val="22"/>
+                <w:szCs w:val="22"/>
+              </w:rPr>
+              <w:t>RE-019</w:t>
+            </w:r>
+          </w:p>
+        </w:tc>
+        <w:tc>
+          <w:tcPr>
+            <w:tcW w:w="0" w:type="auto"/>
+            <w:hideMark/>
+          </w:tcPr>
+          <w:p>
+            <w:pPr>
+              <w:spacing w:line="276" w:lineRule="auto"/>
+              <w:rPr>
+                <w:rFonts w:ascii="Arial" w:eastAsia="Times New Roman" w:hAnsi="Arial" w:cs="Arial"/>
+                <w:color w:val="000000" w:themeColor="text1"/>
+                <w:kern w:val="0"/>
+                <w:sz w:val="22"/>
+                <w:szCs w:val="22"/>
+                <w:lang w:eastAsia="en-US"/>
+                <w14:ligatures w14:val="none"/>
+              </w:rPr>
+            </w:pPr>
+            <w:r>
+              <w:rPr>
+                <w:rFonts w:ascii="Arial" w:hAnsi="Arial" w:cs="Arial"/>
+                <w:color w:val="000000" w:themeColor="text1"/>
+                <w:sz w:val="22"/>
+                <w:szCs w:val="22"/>
+              </w:rPr>
+              <w:t>Receive Notifications</w:t>
+            </w:r>
+          </w:p>
+        </w:tc>
+        <w:tc>
+          <w:tcPr>
+            <w:tcW w:w="0" w:type="auto"/>
+            <w:hideMark/>
+          </w:tcPr>
+          <w:p>
+            <w:pPr>
+              <w:spacing w:line="276" w:lineRule="auto"/>
+              <w:rPr>
+                <w:rFonts w:ascii="Arial" w:eastAsia="Times New Roman" w:hAnsi="Arial" w:cs="Arial"/>
+                <w:color w:val="000000" w:themeColor="text1"/>
+                <w:kern w:val="0"/>
+                <w:sz w:val="22"/>
+                <w:szCs w:val="22"/>
+                <w:lang w:val="en-US" w:eastAsia="en-US"/>
+                <w14:ligatures w14:val="none"/>
+              </w:rPr>
+            </w:pPr>
+            <w:r>
+              <w:rPr>
+                <w:rFonts w:ascii="Arial" w:hAnsi="Arial" w:cs="Arial"/>
+                <w:color w:val="000000" w:themeColor="text1"/>
+                <w:sz w:val="22"/>
+                <w:szCs w:val="22"/>
+              </w:rPr>
+              <w:t>Users</w:t>
+            </w:r>
+            <w:r>
+              <w:rPr>
+                <w:rFonts w:ascii="Arial" w:hAnsi="Arial" w:cs="Arial"/>
+                <w:color w:val="000000" w:themeColor="text1"/>
+                <w:sz w:val="22"/>
+                <w:szCs w:val="22"/>
+                <w:lang w:val="en-US"/>
+              </w:rPr>
+              <w:t>, Moderators, Admins</w:t>
+            </w:r>
+          </w:p>
+        </w:tc>
+        <w:tc>
+          <w:tcPr>
+            <w:tcW w:w="0" w:type="auto"/>
+            <w:hideMark/>
+          </w:tcPr>
+          <w:p>
+            <w:pPr>
+              <w:spacing w:line="276" w:lineRule="auto"/>
+              <w:rPr>
+                <w:rFonts w:ascii="Arial" w:eastAsia="Times New Roman" w:hAnsi="Arial" w:cs="Arial"/>
+                <w:color w:val="000000" w:themeColor="text1"/>
+                <w:kern w:val="0"/>
+                <w:sz w:val="22"/>
+                <w:szCs w:val="22"/>
+                <w:lang w:eastAsia="en-US"/>
+                <w14:ligatures w14:val="none"/>
+              </w:rPr>
+            </w:pPr>
+            <w:r>
+              <w:rPr>
+                <w:rFonts w:ascii="Arial" w:eastAsia="Times New Roman" w:hAnsi="Arial" w:cs="Arial"/>
+                <w:color w:val="000000" w:themeColor="text1"/>
+                <w:kern w:val="0"/>
+                <w:sz w:val="22"/>
+                <w:szCs w:val="22"/>
+                <w:lang w:eastAsia="en-US"/>
+                <w14:ligatures w14:val="none"/>
+              </w:rPr>
+              <w:t>Allow customizable notification preferences.</w:t>
+            </w:r>
+          </w:p>
+        </w:tc>
+      </w:tr>
+      <w:tr>
+        <w:trPr>
+          <w:trHeight w:val="567"/>
+        </w:trPr>
+        <w:tc>
+          <w:tcPr>
+            <w:tcW w:w="0" w:type="auto"/>
+            <w:hideMark/>
+          </w:tcPr>
+          <w:p>
+            <w:pPr>
+              <w:spacing w:line="276" w:lineRule="auto"/>
+              <w:rPr>
+                <w:rFonts w:ascii="Arial" w:eastAsia="Times New Roman" w:hAnsi="Arial" w:cs="Arial"/>
+                <w:b/>
+                <w:bCs/>
+                <w:color w:val="000000" w:themeColor="text1"/>
+                <w:kern w:val="0"/>
+                <w:sz w:val="22"/>
+                <w:szCs w:val="22"/>
+                <w:lang w:eastAsia="en-US"/>
+                <w14:ligatures w14:val="none"/>
+              </w:rPr>
+            </w:pPr>
+            <w:r>
+              <w:rPr>
+                <w:rFonts w:ascii="Arial" w:hAnsi="Arial" w:cs="Arial"/>
+                <w:b/>
+                <w:bCs/>
+                <w:color w:val="000000" w:themeColor="text1"/>
+                <w:sz w:val="22"/>
+                <w:szCs w:val="22"/>
+              </w:rPr>
+              <w:t>RE-020</w:t>
+            </w:r>
+          </w:p>
+        </w:tc>
+        <w:tc>
+          <w:tcPr>
+            <w:tcW w:w="0" w:type="auto"/>
+            <w:hideMark/>
+          </w:tcPr>
+          <w:p>
+            <w:pPr>
+              <w:spacing w:line="276" w:lineRule="auto"/>
+              <w:rPr>
+                <w:rFonts w:ascii="Arial" w:eastAsia="Times New Roman" w:hAnsi="Arial" w:cs="Arial"/>
+                <w:color w:val="000000" w:themeColor="text1"/>
+                <w:kern w:val="0"/>
+                <w:sz w:val="22"/>
+                <w:szCs w:val="22"/>
+                <w:lang w:eastAsia="en-US"/>
+                <w14:ligatures w14:val="none"/>
+              </w:rPr>
+            </w:pPr>
+            <w:r>
+              <w:rPr>
+                <w:rFonts w:ascii="Arial" w:hAnsi="Arial" w:cs="Arial"/>
+                <w:color w:val="000000" w:themeColor="text1"/>
+                <w:sz w:val="22"/>
+                <w:szCs w:val="22"/>
+              </w:rPr>
+              <w:t>Purchase Premium Subscription</w:t>
+            </w:r>
+          </w:p>
+        </w:tc>
+        <w:tc>
+          <w:tcPr>
+            <w:tcW w:w="0" w:type="auto"/>
+            <w:hideMark/>
+          </w:tcPr>
+          <w:p>
+            <w:pPr>
+              <w:spacing w:line="276" w:lineRule="auto"/>
+              <w:rPr>
+                <w:rFonts w:ascii="Arial" w:eastAsia="Times New Roman" w:hAnsi="Arial" w:cs="Arial"/>
+                <w:color w:val="000000" w:themeColor="text1"/>
+                <w:kern w:val="0"/>
+                <w:sz w:val="22"/>
+                <w:szCs w:val="22"/>
+                <w:lang w:val="en-US" w:eastAsia="en-US"/>
+                <w14:ligatures w14:val="none"/>
+              </w:rPr>
+            </w:pPr>
+            <w:r>
+              <w:rPr>
+                <w:rFonts w:ascii="Arial" w:hAnsi="Arial" w:cs="Arial"/>
+                <w:color w:val="000000" w:themeColor="text1"/>
+                <w:sz w:val="22"/>
+                <w:szCs w:val="22"/>
+              </w:rPr>
+              <w:t>Users</w:t>
+            </w:r>
+            <w:r>
+              <w:rPr>
+                <w:rFonts w:ascii="Arial" w:hAnsi="Arial" w:cs="Arial"/>
+                <w:color w:val="000000" w:themeColor="text1"/>
+                <w:sz w:val="22"/>
+                <w:szCs w:val="22"/>
+                <w:lang w:val="en-US"/>
+              </w:rPr>
+              <w:t>, Payment Service Provider</w:t>
+            </w:r>
+            <w:r>
+              <w:rPr>
+                <w:rFonts w:ascii="Arial" w:hAnsi="Arial" w:cs="Arial"/>
+                <w:color w:val="000000" w:themeColor="text1"/>
+                <w:sz w:val="22"/>
+                <w:szCs w:val="22"/>
+                <w:lang w:val="en-US"/>
+              </w:rPr>
+              <w:t>s</w:t>
+            </w:r>
+          </w:p>
+        </w:tc>
+        <w:tc>
+          <w:tcPr>
+            <w:tcW w:w="0" w:type="auto"/>
+            <w:hideMark/>
+          </w:tcPr>
+          <w:p>
+            <w:pPr>
+              <w:spacing w:line="276" w:lineRule="auto"/>
+              <w:rPr>
+                <w:rFonts w:ascii="Arial" w:eastAsia="Times New Roman" w:hAnsi="Arial" w:cs="Arial"/>
+                <w:color w:val="000000" w:themeColor="text1"/>
+                <w:kern w:val="0"/>
+                <w:sz w:val="22"/>
+                <w:szCs w:val="22"/>
+                <w:lang w:eastAsia="en-US"/>
+                <w14:ligatures w14:val="none"/>
+              </w:rPr>
+            </w:pPr>
+            <w:r>
+              <w:rPr>
+                <w:rFonts w:ascii="Arial" w:eastAsia="Times New Roman" w:hAnsi="Arial" w:cs="Arial"/>
+                <w:color w:val="000000" w:themeColor="text1"/>
+                <w:kern w:val="0"/>
+                <w:sz w:val="22"/>
+                <w:szCs w:val="22"/>
+                <w:lang w:eastAsia="en-US"/>
+                <w14:ligatures w14:val="none"/>
+              </w:rPr>
+              <w:t>Secure premium subscription process.</w:t>
+            </w:r>
+          </w:p>
+        </w:tc>
+      </w:tr>
+      <w:tr>
+        <w:trPr>
+          <w:trHeight w:val="567"/>
+        </w:trPr>
+        <w:tc>
+          <w:tcPr>
+            <w:tcW w:w="0" w:type="auto"/>
+            <w:hideMark/>
+          </w:tcPr>
+          <w:p>
+            <w:pPr>
+              <w:spacing w:line="276" w:lineRule="auto"/>
+              <w:rPr>
+                <w:rFonts w:ascii="Arial" w:eastAsia="Times New Roman" w:hAnsi="Arial" w:cs="Arial"/>
+                <w:b/>
+                <w:bCs/>
+                <w:color w:val="000000" w:themeColor="text1"/>
+                <w:kern w:val="0"/>
+                <w:sz w:val="22"/>
+                <w:szCs w:val="22"/>
+                <w:lang w:eastAsia="en-US"/>
+                <w14:ligatures w14:val="none"/>
+              </w:rPr>
+            </w:pPr>
+            <w:r>
+              <w:rPr>
+                <w:rFonts w:ascii="Arial" w:hAnsi="Arial" w:cs="Arial"/>
+                <w:b/>
+                <w:bCs/>
+                <w:color w:val="000000" w:themeColor="text1"/>
+                <w:sz w:val="22"/>
+                <w:szCs w:val="22"/>
+              </w:rPr>
+              <w:t>RE-021</w:t>
+            </w:r>
+          </w:p>
+        </w:tc>
+        <w:tc>
+          <w:tcPr>
+            <w:tcW w:w="0" w:type="auto"/>
+            <w:hideMark/>
+          </w:tcPr>
+          <w:p>
+            <w:pPr>
+              <w:spacing w:line="276" w:lineRule="auto"/>
+              <w:rPr>
+                <w:rFonts w:ascii="Arial" w:eastAsia="Times New Roman" w:hAnsi="Arial" w:cs="Arial"/>
+                <w:color w:val="000000" w:themeColor="text1"/>
+                <w:kern w:val="0"/>
+                <w:sz w:val="22"/>
+                <w:szCs w:val="22"/>
+                <w:lang w:eastAsia="en-US"/>
+                <w14:ligatures w14:val="none"/>
+              </w:rPr>
+            </w:pPr>
+            <w:r>
+              <w:rPr>
+                <w:rFonts w:ascii="Arial" w:hAnsi="Arial" w:cs="Arial"/>
+                <w:color w:val="000000" w:themeColor="text1"/>
+                <w:sz w:val="22"/>
+                <w:szCs w:val="22"/>
+              </w:rPr>
+              <w:t>Extend Premium Subscription</w:t>
+            </w:r>
+          </w:p>
+        </w:tc>
+        <w:tc>
+          <w:tcPr>
+            <w:tcW w:w="0" w:type="auto"/>
+            <w:hideMark/>
+          </w:tcPr>
+          <w:p>
+            <w:pPr>
+              <w:spacing w:line="276" w:lineRule="auto"/>
+              <w:rPr>
+                <w:rFonts w:ascii="Arial" w:eastAsia="Times New Roman" w:hAnsi="Arial" w:cs="Arial"/>
+                <w:color w:val="000000" w:themeColor="text1"/>
+                <w:kern w:val="0"/>
+                <w:sz w:val="22"/>
+                <w:szCs w:val="22"/>
+                <w:lang w:val="en-US" w:eastAsia="en-US"/>
+                <w14:ligatures w14:val="none"/>
+              </w:rPr>
+            </w:pPr>
+            <w:r>
+              <w:rPr>
+                <w:rFonts w:ascii="Arial" w:hAnsi="Arial" w:cs="Arial"/>
+                <w:color w:val="000000" w:themeColor="text1"/>
+                <w:sz w:val="22"/>
+                <w:szCs w:val="22"/>
+              </w:rPr>
+              <w:t>Users</w:t>
+            </w:r>
+            <w:r>
+              <w:rPr>
+                <w:rFonts w:ascii="Arial" w:hAnsi="Arial" w:cs="Arial"/>
+                <w:color w:val="000000" w:themeColor="text1"/>
+                <w:sz w:val="22"/>
+                <w:szCs w:val="22"/>
+                <w:lang w:val="en-US"/>
+              </w:rPr>
+              <w:t xml:space="preserve">, </w:t>
+            </w:r>
+            <w:r>
+              <w:rPr>
+                <w:rFonts w:ascii="Arial" w:hAnsi="Arial" w:cs="Arial"/>
+                <w:color w:val="000000" w:themeColor="text1"/>
+                <w:sz w:val="22"/>
+                <w:szCs w:val="22"/>
+                <w:lang w:val="en-US"/>
+              </w:rPr>
+              <w:t>Payment Service Providers</w:t>
+            </w:r>
+          </w:p>
+        </w:tc>
+        <w:tc>
+          <w:tcPr>
+            <w:tcW w:w="0" w:type="auto"/>
+            <w:hideMark/>
+          </w:tcPr>
+          <w:p>
+            <w:pPr>
+              <w:spacing w:line="276" w:lineRule="auto"/>
+              <w:rPr>
+                <w:rFonts w:ascii="Arial" w:eastAsia="Times New Roman" w:hAnsi="Arial" w:cs="Arial"/>
+                <w:color w:val="000000" w:themeColor="text1"/>
+                <w:kern w:val="0"/>
+                <w:sz w:val="22"/>
+                <w:szCs w:val="22"/>
+                <w:lang w:eastAsia="en-US"/>
+                <w14:ligatures w14:val="none"/>
+              </w:rPr>
+            </w:pPr>
+            <w:r>
+              <w:rPr>
+                <w:rFonts w:ascii="Arial" w:eastAsia="Times New Roman" w:hAnsi="Arial" w:cs="Arial"/>
+                <w:color w:val="000000" w:themeColor="text1"/>
+                <w:kern w:val="0"/>
+                <w:sz w:val="22"/>
+                <w:szCs w:val="22"/>
+                <w:lang w:eastAsia="en-US"/>
+                <w14:ligatures w14:val="none"/>
+              </w:rPr>
+              <w:t>Extend premium subscriptions seamlessly.</w:t>
+            </w:r>
+          </w:p>
+        </w:tc>
+      </w:tr>
+      <w:tr>
+        <w:trPr>
+          <w:trHeight w:val="567"/>
+        </w:trPr>
+        <w:tc>
+          <w:tcPr>
+            <w:tcW w:w="0" w:type="auto"/>
+            <w:hideMark/>
+          </w:tcPr>
+          <w:p>
+            <w:pPr>
+              <w:spacing w:line="276" w:lineRule="auto"/>
+              <w:rPr>
+                <w:rFonts w:ascii="Arial" w:eastAsia="Times New Roman" w:hAnsi="Arial" w:cs="Arial"/>
+                <w:b/>
+                <w:bCs/>
+                <w:color w:val="000000" w:themeColor="text1"/>
+                <w:kern w:val="0"/>
+                <w:sz w:val="22"/>
+                <w:szCs w:val="22"/>
+                <w:lang w:eastAsia="en-US"/>
+                <w14:ligatures w14:val="none"/>
+              </w:rPr>
+            </w:pPr>
+            <w:r>
+              <w:rPr>
+                <w:rFonts w:ascii="Arial" w:hAnsi="Arial" w:cs="Arial"/>
+                <w:b/>
+                <w:bCs/>
+                <w:color w:val="000000" w:themeColor="text1"/>
+                <w:sz w:val="22"/>
+                <w:szCs w:val="22"/>
+              </w:rPr>
+              <w:t>RE-022</w:t>
+            </w:r>
+          </w:p>
+        </w:tc>
+        <w:tc>
+          <w:tcPr>
+            <w:tcW w:w="0" w:type="auto"/>
+            <w:hideMark/>
+          </w:tcPr>
+          <w:p>
+            <w:pPr>
+              <w:spacing w:line="276" w:lineRule="auto"/>
+              <w:rPr>
+                <w:rFonts w:ascii="Arial" w:eastAsia="Times New Roman" w:hAnsi="Arial" w:cs="Arial"/>
+                <w:color w:val="000000" w:themeColor="text1"/>
+                <w:kern w:val="0"/>
+                <w:sz w:val="22"/>
+                <w:szCs w:val="22"/>
+                <w:lang w:eastAsia="en-US"/>
+                <w14:ligatures w14:val="none"/>
+              </w:rPr>
+            </w:pPr>
+            <w:r>
+              <w:rPr>
+                <w:rFonts w:ascii="Arial" w:hAnsi="Arial" w:cs="Arial"/>
+                <w:color w:val="000000" w:themeColor="text1"/>
+                <w:sz w:val="22"/>
+                <w:szCs w:val="22"/>
+              </w:rPr>
+              <w:t>Access Premium Features</w:t>
+            </w:r>
+          </w:p>
+        </w:tc>
+        <w:tc>
+          <w:tcPr>
+            <w:tcW w:w="0" w:type="auto"/>
+            <w:hideMark/>
+          </w:tcPr>
+          <w:p>
+            <w:pPr>
+              <w:spacing w:line="276" w:lineRule="auto"/>
+              <w:rPr>
+                <w:rFonts w:ascii="Arial" w:eastAsia="Times New Roman" w:hAnsi="Arial" w:cs="Arial"/>
+                <w:color w:val="000000" w:themeColor="text1"/>
+                <w:kern w:val="0"/>
+                <w:sz w:val="22"/>
+                <w:szCs w:val="22"/>
+                <w:lang w:eastAsia="en-US"/>
+                <w14:ligatures w14:val="none"/>
+              </w:rPr>
+            </w:pPr>
+            <w:r>
+              <w:rPr>
+                <w:rFonts w:ascii="Arial" w:hAnsi="Arial" w:cs="Arial"/>
+                <w:color w:val="000000" w:themeColor="text1"/>
+                <w:sz w:val="22"/>
+                <w:szCs w:val="22"/>
+              </w:rPr>
+              <w:t>Users</w:t>
+            </w:r>
+          </w:p>
+        </w:tc>
+        <w:tc>
+          <w:tcPr>
+            <w:tcW w:w="0" w:type="auto"/>
+            <w:hideMark/>
+          </w:tcPr>
+          <w:p>
+            <w:pPr>
+              <w:spacing w:line="276" w:lineRule="auto"/>
+              <w:rPr>
+                <w:rFonts w:ascii="Arial" w:eastAsia="Times New Roman" w:hAnsi="Arial" w:cs="Arial"/>
+                <w:color w:val="000000" w:themeColor="text1"/>
+                <w:kern w:val="0"/>
+                <w:sz w:val="22"/>
+                <w:szCs w:val="22"/>
+                <w:lang w:eastAsia="en-US"/>
+                <w14:ligatures w14:val="none"/>
+              </w:rPr>
+            </w:pPr>
+            <w:r>
+              <w:rPr>
+                <w:rFonts w:ascii="Arial" w:eastAsia="Times New Roman" w:hAnsi="Arial" w:cs="Arial"/>
+                <w:color w:val="000000" w:themeColor="text1"/>
+                <w:kern w:val="0"/>
+                <w:sz w:val="22"/>
+                <w:szCs w:val="22"/>
+                <w:lang w:eastAsia="en-US"/>
+                <w14:ligatures w14:val="none"/>
+              </w:rPr>
+              <w:t>Restrict access to premium features.</w:t>
             </w:r>
           </w:p>
         </w:tc>
@@ -6323,7 +9830,7 @@
   <w:abstractNum w:abstractNumId="6" w15:restartNumberingAfterBreak="0">
     <w:nsid w:val="53FB0467"/>
     <w:multiLevelType w:val="multilevel"/>
-    <w:tmpl w:val="382EBA84"/>
+    <w:tmpl w:val="639A80C4"/>
     <w:lvl w:ilvl="0">
       <w:start w:val="19"/>
       <w:numFmt w:val="decimal"/>
@@ -6352,17 +9859,16 @@
         <w:sz w:val="20"/>
       </w:rPr>
     </w:lvl>
-    <w:lvl w:ilvl="2" w:tentative="1">
-      <w:start w:val="1"/>
-      <w:numFmt w:val="decimal"/>
-      <w:lvlText w:val="%3."/>
+    <w:lvl w:ilvl="2">
+      <w:numFmt w:val="bullet"/>
+      <w:lvlText w:val="-"/>
       <w:lvlJc w:val="left"/>
       <w:pPr>
-        <w:tabs>
-          <w:tab w:val="num" w:pos="2160"/>
-        </w:tabs>
         <w:ind w:left="2160" w:hanging="360"/>
       </w:pPr>
+      <w:rPr>
+        <w:rFonts w:ascii="Arial" w:eastAsia="Times New Roman" w:hAnsi="Arial" w:cs="Arial" w:hint="default"/>
+      </w:rPr>
     </w:lvl>
     <w:lvl w:ilvl="3" w:tentative="1">
       <w:start w:val="1"/>
@@ -7511,7 +11017,6 @@
   <w:style w:type="character" w:default="1" w:styleId="DefaultParagraphFont">
     <w:name w:val="Default Paragraph Font"/>
     <w:uiPriority w:val="1"/>
-    <w:semiHidden/>
     <w:unhideWhenUsed/>
   </w:style>
   <w:style w:type="table" w:default="1" w:styleId="TableNormal">
@@ -7566,6 +11071,79 @@
         <w:insideV w:val="single" w:sz="4" w:space="0" w:color="auto"/>
       </w:tblBorders>
     </w:tblPr>
+  </w:style>
+  <w:style w:type="paragraph" w:styleId="z-TopofForm">
+    <w:name w:val="HTML Top of Form"/>
+    <w:basedOn w:val="Normal"/>
+    <w:next w:val="Normal"/>
+    <w:link w:val="z-TopofFormChar"/>
+    <w:hidden/>
+    <w:uiPriority w:val="99"/>
+    <w:semiHidden/>
+    <w:unhideWhenUsed/>
+    <w:rsid w:val="006E1805"/>
+    <w:pPr>
+      <w:pBdr>
+        <w:bottom w:val="single" w:sz="6" w:space="1" w:color="auto"/>
+      </w:pBdr>
+      <w:jc w:val="center"/>
+    </w:pPr>
+    <w:rPr>
+      <w:rFonts w:ascii="Arial" w:eastAsia="Times New Roman" w:hAnsi="Arial" w:cs="Arial"/>
+      <w:vanish/>
+      <w:kern w:val="0"/>
+      <w:sz w:val="16"/>
+      <w:szCs w:val="16"/>
+      <w:lang w:eastAsia="en-US"/>
+      <w14:ligatures w14:val="none"/>
+    </w:rPr>
+  </w:style>
+  <w:style w:type="character" w:customStyle="1" w:styleId="z-TopofFormChar">
+    <w:name w:val="z-Top of Form Char"/>
+    <w:basedOn w:val="DefaultParagraphFont"/>
+    <w:link w:val="z-TopofForm"/>
+    <w:uiPriority w:val="99"/>
+    <w:semiHidden/>
+    <w:rsid w:val="006E1805"/>
+    <w:rPr>
+      <w:rFonts w:ascii="Arial" w:eastAsia="Times New Roman" w:hAnsi="Arial" w:cs="Arial"/>
+      <w:vanish/>
+      <w:kern w:val="0"/>
+      <w:sz w:val="16"/>
+      <w:szCs w:val="16"/>
+      <w:lang w:eastAsia="en-US"/>
+      <w14:ligatures w14:val="none"/>
+    </w:rPr>
+  </w:style>
+  <w:style w:type="paragraph" w:styleId="ListParagraph">
+    <w:name w:val="List Paragraph"/>
+    <w:basedOn w:val="Normal"/>
+    <w:uiPriority w:val="34"/>
+    <w:qFormat/>
+    <w:rsid w:val="00814B6C"/>
+    <w:pPr>
+      <w:ind w:left="720"/>
+      <w:contextualSpacing/>
+    </w:pPr>
+  </w:style>
+  <w:style w:type="paragraph" w:styleId="Caption">
+    <w:name w:val="caption"/>
+    <w:basedOn w:val="Normal"/>
+    <w:next w:val="Normal"/>
+    <w:uiPriority w:val="35"/>
+    <w:unhideWhenUsed/>
+    <w:qFormat/>
+    <w:rsid w:val="004C6A7D"/>
+    <w:pPr>
+      <w:spacing w:after="200"/>
+    </w:pPr>
+    <w:rPr>
+      <w:i/>
+      <w:iCs/>
+      <w:color w:val="44546A" w:themeColor="text2"/>
+      <w:sz w:val="18"/>
+      <w:szCs w:val="18"/>
+    </w:rPr>
   </w:style>
 </w:styles>
 </file>

</xml_diff>

<commit_message>
fixed linkage and source matrices
</commit_message>
<xml_diff>
--- a/Lab1/Lab1.3/Lab1.3.docx
+++ b/Lab1/Lab1.3/Lab1.3.docx
@@ -2756,15 +2756,13 @@
             </w:pPr>
             <w:r>
               <w:rPr>
-                <w:rFonts w:ascii="Arial" w:eastAsia="Times New Roman" w:hAnsi="Arial" w:cs="Arial"/>
-                <w:b/>
-                <w:bCs/>
-                <w:kern w:val="0"/>
-                <w:sz w:val="22"/>
-                <w:szCs w:val="22"/>
-                <w14:ligatures w14:val="none"/>
-              </w:rPr>
-              <w:t>RQ-08</w:t>
+                <w:rFonts w:ascii="Arial" w:hAnsi="Arial" w:cs="Arial"/>
+                <w:b/>
+                <w:bCs/>
+                <w:sz w:val="22"/>
+                <w:szCs w:val="22"/>
+              </w:rPr>
+              <w:t>RQ-05</w:t>
             </w:r>
           </w:p>
         </w:tc>
@@ -2785,13 +2783,11 @@
             </w:pPr>
             <w:r>
               <w:rPr>
-                <w:rFonts w:ascii="Arial" w:eastAsia="Times New Roman" w:hAnsi="Arial" w:cs="Arial"/>
-                <w:kern w:val="0"/>
-                <w:sz w:val="22"/>
-                <w:szCs w:val="22"/>
-                <w14:ligatures w14:val="none"/>
-              </w:rPr>
-              <w:t>Modify Account Settings</w:t>
+                <w:rFonts w:ascii="Arial" w:hAnsi="Arial" w:cs="Arial"/>
+                <w:sz w:val="22"/>
+                <w:szCs w:val="22"/>
+              </w:rPr>
+              <w:t>Password Change</w:t>
             </w:r>
           </w:p>
         </w:tc>
@@ -2812,13 +2808,11 @@
             </w:pPr>
             <w:r>
               <w:rPr>
-                <w:rFonts w:ascii="Arial" w:eastAsia="Times New Roman" w:hAnsi="Arial" w:cs="Arial"/>
-                <w:kern w:val="0"/>
-                <w:sz w:val="22"/>
-                <w:szCs w:val="22"/>
-                <w14:ligatures w14:val="none"/>
-              </w:rPr>
-              <w:t>RQ-01, RQ-02, RQ-04, RQ-09</w:t>
+                <w:rFonts w:ascii="Arial" w:hAnsi="Arial" w:cs="Arial"/>
+                <w:sz w:val="22"/>
+                <w:szCs w:val="22"/>
+              </w:rPr>
+              <w:t>RQ-01, RQ-04, RQ-08</w:t>
             </w:r>
           </w:p>
         </w:tc>
@@ -2843,16 +2837,14 @@
             </w:pPr>
             <w:r>
               <w:rPr>
-                <w:rFonts w:ascii="Arial" w:eastAsia="Times New Roman" w:hAnsi="Arial" w:cs="Arial"/>
-                <w:b/>
-                <w:bCs/>
-                <w:kern w:val="0"/>
-                <w:sz w:val="22"/>
-                <w:szCs w:val="22"/>
-                <w14:ligatures w14:val="none"/>
+                <w:rFonts w:ascii="Arial" w:hAnsi="Arial" w:cs="Arial"/>
+                <w:b/>
+                <w:bCs/>
+                <w:sz w:val="22"/>
+                <w:szCs w:val="22"/>
               </w:rPr>
               <w:lastRenderedPageBreak/>
-              <w:t>RQ-09</w:t>
+              <w:t>RQ-06</w:t>
             </w:r>
           </w:p>
         </w:tc>
@@ -2873,13 +2865,11 @@
             </w:pPr>
             <w:r>
               <w:rPr>
-                <w:rFonts w:ascii="Arial" w:eastAsia="Times New Roman" w:hAnsi="Arial" w:cs="Arial"/>
-                <w:kern w:val="0"/>
-                <w:sz w:val="22"/>
-                <w:szCs w:val="22"/>
-                <w14:ligatures w14:val="none"/>
-              </w:rPr>
-              <w:t>Account Deletion</w:t>
+                <w:rFonts w:ascii="Arial" w:hAnsi="Arial" w:cs="Arial"/>
+                <w:sz w:val="22"/>
+                <w:szCs w:val="22"/>
+              </w:rPr>
+              <w:t>View User Profiles</w:t>
             </w:r>
           </w:p>
         </w:tc>
@@ -2900,13 +2890,11 @@
             </w:pPr>
             <w:r>
               <w:rPr>
-                <w:rFonts w:ascii="Arial" w:eastAsia="Times New Roman" w:hAnsi="Arial" w:cs="Arial"/>
-                <w:kern w:val="0"/>
-                <w:sz w:val="22"/>
-                <w:szCs w:val="22"/>
-                <w14:ligatures w14:val="none"/>
-              </w:rPr>
-              <w:t>RQ-01, RQ-02, RQ-04, RQ-08</w:t>
+                <w:rFonts w:ascii="Arial" w:hAnsi="Arial" w:cs="Arial"/>
+                <w:sz w:val="22"/>
+                <w:szCs w:val="22"/>
+              </w:rPr>
+              <w:t>RQ-07, RQ-17</w:t>
             </w:r>
           </w:p>
         </w:tc>
@@ -2931,6 +2919,261 @@
             </w:pPr>
             <w:r>
               <w:rPr>
+                <w:rFonts w:ascii="Arial" w:hAnsi="Arial" w:cs="Arial"/>
+                <w:b/>
+                <w:bCs/>
+                <w:sz w:val="22"/>
+                <w:szCs w:val="22"/>
+              </w:rPr>
+              <w:t>RQ-07</w:t>
+            </w:r>
+          </w:p>
+        </w:tc>
+        <w:tc>
+          <w:tcPr>
+            <w:tcW w:w="3394" w:type="dxa"/>
+            <w:vAlign w:val="center"/>
+          </w:tcPr>
+          <w:p>
+            <w:pPr>
+              <w:rPr>
+                <w:rFonts w:ascii="Arial" w:eastAsia="Times New Roman" w:hAnsi="Arial" w:cs="Arial"/>
+                <w:kern w:val="0"/>
+                <w:sz w:val="22"/>
+                <w:szCs w:val="22"/>
+                <w14:ligatures w14:val="none"/>
+              </w:rPr>
+            </w:pPr>
+            <w:r>
+              <w:rPr>
+                <w:rFonts w:ascii="Arial" w:hAnsi="Arial" w:cs="Arial"/>
+                <w:sz w:val="22"/>
+                <w:szCs w:val="22"/>
+              </w:rPr>
+              <w:t>Update User Profile</w:t>
+            </w:r>
+          </w:p>
+        </w:tc>
+        <w:tc>
+          <w:tcPr>
+            <w:tcW w:w="5244" w:type="dxa"/>
+            <w:vAlign w:val="center"/>
+          </w:tcPr>
+          <w:p>
+            <w:pPr>
+              <w:rPr>
+                <w:rFonts w:ascii="Arial" w:eastAsia="Times New Roman" w:hAnsi="Arial" w:cs="Arial"/>
+                <w:kern w:val="0"/>
+                <w:sz w:val="22"/>
+                <w:szCs w:val="22"/>
+                <w14:ligatures w14:val="none"/>
+              </w:rPr>
+            </w:pPr>
+            <w:r>
+              <w:rPr>
+                <w:rFonts w:ascii="Arial" w:hAnsi="Arial" w:cs="Arial"/>
+                <w:sz w:val="22"/>
+                <w:szCs w:val="22"/>
+              </w:rPr>
+              <w:t>RQ-06, RQ-17</w:t>
+            </w:r>
+          </w:p>
+        </w:tc>
+      </w:tr>
+      <w:tr>
+        <w:tc>
+          <w:tcPr>
+            <w:tcW w:w="1563" w:type="dxa"/>
+            <w:vAlign w:val="center"/>
+          </w:tcPr>
+          <w:p>
+            <w:pPr>
+              <w:rPr>
+                <w:rFonts w:ascii="Arial" w:eastAsia="Times New Roman" w:hAnsi="Arial" w:cs="Arial"/>
+                <w:b/>
+                <w:bCs/>
+                <w:kern w:val="0"/>
+                <w:sz w:val="22"/>
+                <w:szCs w:val="22"/>
+                <w14:ligatures w14:val="none"/>
+              </w:rPr>
+            </w:pPr>
+            <w:r>
+              <w:rPr>
+                <w:rFonts w:ascii="Arial" w:eastAsia="Times New Roman" w:hAnsi="Arial" w:cs="Arial"/>
+                <w:b/>
+                <w:bCs/>
+                <w:kern w:val="0"/>
+                <w:sz w:val="22"/>
+                <w:szCs w:val="22"/>
+                <w14:ligatures w14:val="none"/>
+              </w:rPr>
+              <w:t>RQ-08</w:t>
+            </w:r>
+          </w:p>
+        </w:tc>
+        <w:tc>
+          <w:tcPr>
+            <w:tcW w:w="3394" w:type="dxa"/>
+            <w:vAlign w:val="center"/>
+          </w:tcPr>
+          <w:p>
+            <w:pPr>
+              <w:rPr>
+                <w:rFonts w:ascii="Arial" w:eastAsia="Times New Roman" w:hAnsi="Arial" w:cs="Arial"/>
+                <w:kern w:val="0"/>
+                <w:sz w:val="22"/>
+                <w:szCs w:val="22"/>
+                <w14:ligatures w14:val="none"/>
+              </w:rPr>
+            </w:pPr>
+            <w:r>
+              <w:rPr>
+                <w:rFonts w:ascii="Arial" w:eastAsia="Times New Roman" w:hAnsi="Arial" w:cs="Arial"/>
+                <w:kern w:val="0"/>
+                <w:sz w:val="22"/>
+                <w:szCs w:val="22"/>
+                <w14:ligatures w14:val="none"/>
+              </w:rPr>
+              <w:t>Modify Account Settings</w:t>
+            </w:r>
+          </w:p>
+        </w:tc>
+        <w:tc>
+          <w:tcPr>
+            <w:tcW w:w="5244" w:type="dxa"/>
+            <w:vAlign w:val="center"/>
+          </w:tcPr>
+          <w:p>
+            <w:pPr>
+              <w:rPr>
+                <w:rFonts w:ascii="Arial" w:eastAsia="Times New Roman" w:hAnsi="Arial" w:cs="Arial"/>
+                <w:kern w:val="0"/>
+                <w:sz w:val="22"/>
+                <w:szCs w:val="22"/>
+                <w14:ligatures w14:val="none"/>
+              </w:rPr>
+            </w:pPr>
+            <w:r>
+              <w:rPr>
+                <w:rFonts w:ascii="Arial" w:eastAsia="Times New Roman" w:hAnsi="Arial" w:cs="Arial"/>
+                <w:kern w:val="0"/>
+                <w:sz w:val="22"/>
+                <w:szCs w:val="22"/>
+                <w14:ligatures w14:val="none"/>
+              </w:rPr>
+              <w:t>RQ-01, RQ-02, RQ-04, RQ-09</w:t>
+            </w:r>
+          </w:p>
+        </w:tc>
+      </w:tr>
+      <w:tr>
+        <w:tc>
+          <w:tcPr>
+            <w:tcW w:w="1563" w:type="dxa"/>
+            <w:vAlign w:val="center"/>
+          </w:tcPr>
+          <w:p>
+            <w:pPr>
+              <w:rPr>
+                <w:rFonts w:ascii="Arial" w:eastAsia="Times New Roman" w:hAnsi="Arial" w:cs="Arial"/>
+                <w:b/>
+                <w:bCs/>
+                <w:kern w:val="0"/>
+                <w:sz w:val="22"/>
+                <w:szCs w:val="22"/>
+                <w14:ligatures w14:val="none"/>
+              </w:rPr>
+            </w:pPr>
+            <w:r>
+              <w:rPr>
+                <w:rFonts w:ascii="Arial" w:eastAsia="Times New Roman" w:hAnsi="Arial" w:cs="Arial"/>
+                <w:b/>
+                <w:bCs/>
+                <w:kern w:val="0"/>
+                <w:sz w:val="22"/>
+                <w:szCs w:val="22"/>
+                <w14:ligatures w14:val="none"/>
+              </w:rPr>
+              <w:t>RQ-09</w:t>
+            </w:r>
+          </w:p>
+        </w:tc>
+        <w:tc>
+          <w:tcPr>
+            <w:tcW w:w="3394" w:type="dxa"/>
+            <w:vAlign w:val="center"/>
+          </w:tcPr>
+          <w:p>
+            <w:pPr>
+              <w:rPr>
+                <w:rFonts w:ascii="Arial" w:eastAsia="Times New Roman" w:hAnsi="Arial" w:cs="Arial"/>
+                <w:kern w:val="0"/>
+                <w:sz w:val="22"/>
+                <w:szCs w:val="22"/>
+                <w14:ligatures w14:val="none"/>
+              </w:rPr>
+            </w:pPr>
+            <w:r>
+              <w:rPr>
+                <w:rFonts w:ascii="Arial" w:eastAsia="Times New Roman" w:hAnsi="Arial" w:cs="Arial"/>
+                <w:kern w:val="0"/>
+                <w:sz w:val="22"/>
+                <w:szCs w:val="22"/>
+                <w14:ligatures w14:val="none"/>
+              </w:rPr>
+              <w:t>Account Deletion</w:t>
+            </w:r>
+          </w:p>
+        </w:tc>
+        <w:tc>
+          <w:tcPr>
+            <w:tcW w:w="5244" w:type="dxa"/>
+            <w:vAlign w:val="center"/>
+          </w:tcPr>
+          <w:p>
+            <w:pPr>
+              <w:rPr>
+                <w:rFonts w:ascii="Arial" w:eastAsia="Times New Roman" w:hAnsi="Arial" w:cs="Arial"/>
+                <w:kern w:val="0"/>
+                <w:sz w:val="22"/>
+                <w:szCs w:val="22"/>
+                <w14:ligatures w14:val="none"/>
+              </w:rPr>
+            </w:pPr>
+            <w:r>
+              <w:rPr>
+                <w:rFonts w:ascii="Arial" w:eastAsia="Times New Roman" w:hAnsi="Arial" w:cs="Arial"/>
+                <w:kern w:val="0"/>
+                <w:sz w:val="22"/>
+                <w:szCs w:val="22"/>
+                <w14:ligatures w14:val="none"/>
+              </w:rPr>
+              <w:t>RQ-01, RQ-02, RQ-04, RQ-08</w:t>
+            </w:r>
+          </w:p>
+        </w:tc>
+      </w:tr>
+      <w:tr>
+        <w:tc>
+          <w:tcPr>
+            <w:tcW w:w="1563" w:type="dxa"/>
+            <w:vAlign w:val="center"/>
+          </w:tcPr>
+          <w:p>
+            <w:pPr>
+              <w:rPr>
+                <w:rFonts w:ascii="Arial" w:eastAsia="Times New Roman" w:hAnsi="Arial" w:cs="Arial"/>
+                <w:b/>
+                <w:bCs/>
+                <w:kern w:val="0"/>
+                <w:sz w:val="22"/>
+                <w:szCs w:val="22"/>
+                <w14:ligatures w14:val="none"/>
+              </w:rPr>
+            </w:pPr>
+            <w:r>
+              <w:rPr>
                 <w:rFonts w:ascii="Arial" w:eastAsia="Times New Roman" w:hAnsi="Arial" w:cs="Arial"/>
                 <w:b/>
                 <w:bCs/>
@@ -2994,6 +3237,85 @@
                 <w14:ligatures w14:val="none"/>
               </w:rPr>
               <w:t>RQ-12</w:t>
+            </w:r>
+          </w:p>
+        </w:tc>
+      </w:tr>
+      <w:tr>
+        <w:tc>
+          <w:tcPr>
+            <w:tcW w:w="1563" w:type="dxa"/>
+            <w:vAlign w:val="center"/>
+          </w:tcPr>
+          <w:p>
+            <w:pPr>
+              <w:rPr>
+                <w:rFonts w:ascii="Arial" w:eastAsia="Times New Roman" w:hAnsi="Arial" w:cs="Arial"/>
+                <w:b/>
+                <w:bCs/>
+                <w:kern w:val="0"/>
+                <w:sz w:val="22"/>
+                <w:szCs w:val="22"/>
+                <w14:ligatures w14:val="none"/>
+              </w:rPr>
+            </w:pPr>
+            <w:r>
+              <w:rPr>
+                <w:rFonts w:ascii="Arial" w:hAnsi="Arial" w:cs="Arial"/>
+                <w:sz w:val="22"/>
+                <w:szCs w:val="22"/>
+              </w:rPr>
+              <w:t>RQ-11</w:t>
+            </w:r>
+          </w:p>
+        </w:tc>
+        <w:tc>
+          <w:tcPr>
+            <w:tcW w:w="3394" w:type="dxa"/>
+            <w:vAlign w:val="center"/>
+          </w:tcPr>
+          <w:p>
+            <w:pPr>
+              <w:rPr>
+                <w:rFonts w:ascii="Arial" w:eastAsia="Times New Roman" w:hAnsi="Arial" w:cs="Arial"/>
+                <w:kern w:val="0"/>
+                <w:sz w:val="22"/>
+                <w:szCs w:val="22"/>
+                <w14:ligatures w14:val="none"/>
+              </w:rPr>
+            </w:pPr>
+            <w:r>
+              <w:rPr>
+                <w:rFonts w:ascii="Arial" w:hAnsi="Arial" w:cs="Arial"/>
+                <w:sz w:val="22"/>
+                <w:szCs w:val="22"/>
+              </w:rPr>
+              <w:t>Message Report Validation</w:t>
+            </w:r>
+          </w:p>
+        </w:tc>
+        <w:tc>
+          <w:tcPr>
+            <w:tcW w:w="5244" w:type="dxa"/>
+            <w:vAlign w:val="center"/>
+          </w:tcPr>
+          <w:p>
+            <w:pPr>
+              <w:rPr>
+                <w:rFonts w:ascii="Arial" w:eastAsia="Times New Roman" w:hAnsi="Arial" w:cs="Arial"/>
+                <w:kern w:val="0"/>
+                <w:sz w:val="22"/>
+                <w:szCs w:val="22"/>
+                <w14:ligatures w14:val="none"/>
+              </w:rPr>
+            </w:pPr>
+            <w:r>
+              <w:rPr>
+                <w:rFonts w:ascii="Arial" w:hAnsi="Arial" w:cs="Arial"/>
+                <w:sz w:val="22"/>
+                <w:szCs w:val="22"/>
+              </w:rPr>
+              <w:t>RQ-13, RQ-14, RQ-15, RQ-16</w:t>
             </w:r>
           </w:p>
         </w:tc>
@@ -4431,24 +4753,22 @@
           <w:p>
             <w:pPr>
               <w:rPr>
-                <w:rFonts w:ascii="Arial" w:eastAsia="Times New Roman" w:hAnsi="Arial" w:cs="Arial"/>
-                <w:b/>
-                <w:bCs/>
-                <w:kern w:val="0"/>
-                <w:sz w:val="22"/>
-                <w:szCs w:val="22"/>
-                <w14:ligatures w14:val="none"/>
-              </w:rPr>
-            </w:pPr>
-            <w:r>
-              <w:rPr>
-                <w:rFonts w:ascii="Arial" w:hAnsi="Arial" w:cs="Arial"/>
-                <w:b/>
-                <w:bCs/>
-                <w:sz w:val="22"/>
-                <w:szCs w:val="22"/>
-              </w:rPr>
-              <w:t>RQ-08</w:t>
+                <w:rFonts w:ascii="Arial" w:hAnsi="Arial" w:cs="Arial"/>
+                <w:b/>
+                <w:bCs/>
+                <w:sz w:val="22"/>
+                <w:szCs w:val="22"/>
+              </w:rPr>
+            </w:pPr>
+            <w:r>
+              <w:rPr>
+                <w:rFonts w:ascii="Arial" w:hAnsi="Arial" w:cs="Arial"/>
+                <w:b/>
+                <w:bCs/>
+                <w:sz w:val="22"/>
+                <w:szCs w:val="22"/>
+              </w:rPr>
+              <w:t>RQ-05</w:t>
             </w:r>
           </w:p>
         </w:tc>
@@ -4460,20 +4780,18 @@
           <w:p>
             <w:pPr>
               <w:rPr>
-                <w:rFonts w:ascii="Arial" w:eastAsia="Times New Roman" w:hAnsi="Arial" w:cs="Arial"/>
-                <w:kern w:val="0"/>
-                <w:sz w:val="22"/>
-                <w:szCs w:val="22"/>
-                <w14:ligatures w14:val="none"/>
-              </w:rPr>
-            </w:pPr>
-            <w:r>
-              <w:rPr>
-                <w:rFonts w:ascii="Arial" w:hAnsi="Arial" w:cs="Arial"/>
-                <w:sz w:val="22"/>
-                <w:szCs w:val="22"/>
-              </w:rPr>
-              <w:t>Modify Account Settings</w:t>
+                <w:rFonts w:ascii="Arial" w:hAnsi="Arial" w:cs="Arial"/>
+                <w:sz w:val="22"/>
+                <w:szCs w:val="22"/>
+              </w:rPr>
+            </w:pPr>
+            <w:r>
+              <w:rPr>
+                <w:rFonts w:ascii="Arial" w:hAnsi="Arial" w:cs="Arial"/>
+                <w:sz w:val="22"/>
+                <w:szCs w:val="22"/>
+              </w:rPr>
+              <w:t>Password Change</w:t>
             </w:r>
           </w:p>
         </w:tc>
@@ -4485,20 +4803,18 @@
           <w:p>
             <w:pPr>
               <w:rPr>
-                <w:rFonts w:ascii="Arial" w:eastAsia="Times New Roman" w:hAnsi="Arial" w:cs="Arial"/>
-                <w:kern w:val="0"/>
-                <w:sz w:val="22"/>
-                <w:szCs w:val="22"/>
-                <w14:ligatures w14:val="none"/>
-              </w:rPr>
-            </w:pPr>
-            <w:r>
-              <w:rPr>
-                <w:rFonts w:ascii="Arial" w:hAnsi="Arial" w:cs="Arial"/>
-                <w:sz w:val="22"/>
-                <w:szCs w:val="22"/>
-              </w:rPr>
-              <w:t>Stakeholder Feedback, Security Standards</w:t>
+                <w:rFonts w:ascii="Arial" w:hAnsi="Arial" w:cs="Arial"/>
+                <w:sz w:val="22"/>
+                <w:szCs w:val="22"/>
+              </w:rPr>
+            </w:pPr>
+            <w:r>
+              <w:rPr>
+                <w:rFonts w:ascii="Arial" w:hAnsi="Arial" w:cs="Arial"/>
+                <w:sz w:val="22"/>
+                <w:szCs w:val="22"/>
+              </w:rPr>
+              <w:t>Security Best Practices</w:t>
             </w:r>
           </w:p>
         </w:tc>
@@ -4512,24 +4828,22 @@
           <w:p>
             <w:pPr>
               <w:rPr>
-                <w:rFonts w:ascii="Arial" w:eastAsia="Times New Roman" w:hAnsi="Arial" w:cs="Arial"/>
-                <w:b/>
-                <w:bCs/>
-                <w:kern w:val="0"/>
-                <w:sz w:val="22"/>
-                <w:szCs w:val="22"/>
-                <w14:ligatures w14:val="none"/>
-              </w:rPr>
-            </w:pPr>
-            <w:r>
-              <w:rPr>
-                <w:rFonts w:ascii="Arial" w:hAnsi="Arial" w:cs="Arial"/>
-                <w:b/>
-                <w:bCs/>
-                <w:sz w:val="22"/>
-                <w:szCs w:val="22"/>
-              </w:rPr>
-              <w:t>RQ-09</w:t>
+                <w:rFonts w:ascii="Arial" w:hAnsi="Arial" w:cs="Arial"/>
+                <w:b/>
+                <w:bCs/>
+                <w:sz w:val="22"/>
+                <w:szCs w:val="22"/>
+              </w:rPr>
+            </w:pPr>
+            <w:r>
+              <w:rPr>
+                <w:rFonts w:ascii="Arial" w:hAnsi="Arial" w:cs="Arial"/>
+                <w:b/>
+                <w:bCs/>
+                <w:sz w:val="22"/>
+                <w:szCs w:val="22"/>
+              </w:rPr>
+              <w:t>RQ-06</w:t>
             </w:r>
           </w:p>
         </w:tc>
@@ -4541,20 +4855,18 @@
           <w:p>
             <w:pPr>
               <w:rPr>
-                <w:rFonts w:ascii="Arial" w:eastAsia="Times New Roman" w:hAnsi="Arial" w:cs="Arial"/>
-                <w:kern w:val="0"/>
-                <w:sz w:val="22"/>
-                <w:szCs w:val="22"/>
-                <w14:ligatures w14:val="none"/>
-              </w:rPr>
-            </w:pPr>
-            <w:r>
-              <w:rPr>
-                <w:rFonts w:ascii="Arial" w:hAnsi="Arial" w:cs="Arial"/>
-                <w:sz w:val="22"/>
-                <w:szCs w:val="22"/>
-              </w:rPr>
-              <w:t>Account Deletion</w:t>
+                <w:rFonts w:ascii="Arial" w:hAnsi="Arial" w:cs="Arial"/>
+                <w:sz w:val="22"/>
+                <w:szCs w:val="22"/>
+              </w:rPr>
+            </w:pPr>
+            <w:r>
+              <w:rPr>
+                <w:rFonts w:ascii="Arial" w:hAnsi="Arial" w:cs="Arial"/>
+                <w:sz w:val="22"/>
+                <w:szCs w:val="22"/>
+              </w:rPr>
+              <w:t>View User Profiles</w:t>
             </w:r>
           </w:p>
         </w:tc>
@@ -4566,20 +4878,18 @@
           <w:p>
             <w:pPr>
               <w:rPr>
-                <w:rFonts w:ascii="Arial" w:eastAsia="Times New Roman" w:hAnsi="Arial" w:cs="Arial"/>
-                <w:kern w:val="0"/>
-                <w:sz w:val="22"/>
-                <w:szCs w:val="22"/>
-                <w14:ligatures w14:val="none"/>
-              </w:rPr>
-            </w:pPr>
-            <w:r>
-              <w:rPr>
-                <w:rFonts w:ascii="Arial" w:hAnsi="Arial" w:cs="Arial"/>
-                <w:sz w:val="22"/>
-                <w:szCs w:val="22"/>
-              </w:rPr>
-              <w:t>Legal and Regulatory Requirements</w:t>
+                <w:rFonts w:ascii="Arial" w:hAnsi="Arial" w:cs="Arial"/>
+                <w:sz w:val="22"/>
+                <w:szCs w:val="22"/>
+              </w:rPr>
+            </w:pPr>
+            <w:r>
+              <w:rPr>
+                <w:rFonts w:ascii="Arial" w:hAnsi="Arial" w:cs="Arial"/>
+                <w:sz w:val="22"/>
+                <w:szCs w:val="22"/>
+              </w:rPr>
+              <w:t>User Experience Research</w:t>
             </w:r>
           </w:p>
         </w:tc>
@@ -4593,24 +4903,22 @@
           <w:p>
             <w:pPr>
               <w:rPr>
-                <w:rFonts w:ascii="Arial" w:eastAsia="Times New Roman" w:hAnsi="Arial" w:cs="Arial"/>
-                <w:b/>
-                <w:bCs/>
-                <w:kern w:val="0"/>
-                <w:sz w:val="22"/>
-                <w:szCs w:val="22"/>
-                <w14:ligatures w14:val="none"/>
-              </w:rPr>
-            </w:pPr>
-            <w:r>
-              <w:rPr>
-                <w:rFonts w:ascii="Arial" w:hAnsi="Arial" w:cs="Arial"/>
-                <w:b/>
-                <w:bCs/>
-                <w:sz w:val="22"/>
-                <w:szCs w:val="22"/>
-              </w:rPr>
-              <w:t>RQ-10</w:t>
+                <w:rFonts w:ascii="Arial" w:hAnsi="Arial" w:cs="Arial"/>
+                <w:b/>
+                <w:bCs/>
+                <w:sz w:val="22"/>
+                <w:szCs w:val="22"/>
+              </w:rPr>
+            </w:pPr>
+            <w:r>
+              <w:rPr>
+                <w:rFonts w:ascii="Arial" w:hAnsi="Arial" w:cs="Arial"/>
+                <w:b/>
+                <w:bCs/>
+                <w:sz w:val="22"/>
+                <w:szCs w:val="22"/>
+              </w:rPr>
+              <w:t>RQ-07</w:t>
             </w:r>
           </w:p>
         </w:tc>
@@ -4622,20 +4930,18 @@
           <w:p>
             <w:pPr>
               <w:rPr>
-                <w:rFonts w:ascii="Arial" w:eastAsia="Times New Roman" w:hAnsi="Arial" w:cs="Arial"/>
-                <w:kern w:val="0"/>
-                <w:sz w:val="22"/>
-                <w:szCs w:val="22"/>
-                <w14:ligatures w14:val="none"/>
-              </w:rPr>
-            </w:pPr>
-            <w:r>
-              <w:rPr>
-                <w:rFonts w:ascii="Arial" w:hAnsi="Arial" w:cs="Arial"/>
-                <w:sz w:val="22"/>
-                <w:szCs w:val="22"/>
-              </w:rPr>
-              <w:t>Grant Moderator Permissions</w:t>
+                <w:rFonts w:ascii="Arial" w:hAnsi="Arial" w:cs="Arial"/>
+                <w:sz w:val="22"/>
+                <w:szCs w:val="22"/>
+              </w:rPr>
+            </w:pPr>
+            <w:r>
+              <w:rPr>
+                <w:rFonts w:ascii="Arial" w:hAnsi="Arial" w:cs="Arial"/>
+                <w:sz w:val="22"/>
+                <w:szCs w:val="22"/>
+              </w:rPr>
+              <w:t>Update User Profile</w:t>
             </w:r>
           </w:p>
         </w:tc>
@@ -4647,20 +4953,18 @@
           <w:p>
             <w:pPr>
               <w:rPr>
-                <w:rFonts w:ascii="Arial" w:eastAsia="Times New Roman" w:hAnsi="Arial" w:cs="Arial"/>
-                <w:kern w:val="0"/>
-                <w:sz w:val="22"/>
-                <w:szCs w:val="22"/>
-                <w14:ligatures w14:val="none"/>
-              </w:rPr>
-            </w:pPr>
-            <w:r>
-              <w:rPr>
-                <w:rFonts w:ascii="Arial" w:hAnsi="Arial" w:cs="Arial"/>
-                <w:sz w:val="22"/>
-                <w:szCs w:val="22"/>
-              </w:rPr>
-              <w:t>Stakeholder Feedback, Business Requirements Document</w:t>
+                <w:rFonts w:ascii="Arial" w:hAnsi="Arial" w:cs="Arial"/>
+                <w:sz w:val="22"/>
+                <w:szCs w:val="22"/>
+              </w:rPr>
+            </w:pPr>
+            <w:r>
+              <w:rPr>
+                <w:rFonts w:ascii="Arial" w:hAnsi="Arial" w:cs="Arial"/>
+                <w:sz w:val="22"/>
+                <w:szCs w:val="22"/>
+              </w:rPr>
+              <w:t>Stakeholder Feedback, User Experience Research</w:t>
             </w:r>
           </w:p>
         </w:tc>
@@ -4691,7 +4995,7 @@
                 <w:sz w:val="22"/>
                 <w:szCs w:val="22"/>
               </w:rPr>
-              <w:t>RQ-12</w:t>
+              <w:t>RQ-08</w:t>
             </w:r>
           </w:p>
         </w:tc>
@@ -4716,7 +5020,7 @@
                 <w:sz w:val="22"/>
                 <w:szCs w:val="22"/>
               </w:rPr>
-              <w:t>Account Report Validation</w:t>
+              <w:t>Modify Account Settings</w:t>
             </w:r>
           </w:p>
         </w:tc>
@@ -4741,7 +5045,7 @@
                 <w:sz w:val="22"/>
                 <w:szCs w:val="22"/>
               </w:rPr>
-              <w:t>Moderation Requirements, Security Standards</w:t>
+              <w:t>Stakeholder Feedback, Security Standards</w:t>
             </w:r>
           </w:p>
         </w:tc>
@@ -4772,7 +5076,7 @@
                 <w:sz w:val="22"/>
                 <w:szCs w:val="22"/>
               </w:rPr>
-              <w:t>RQ-13</w:t>
+              <w:t>RQ-09</w:t>
             </w:r>
           </w:p>
         </w:tc>
@@ -4797,7 +5101,7 @@
                 <w:sz w:val="22"/>
                 <w:szCs w:val="22"/>
               </w:rPr>
-              <w:t>Search for Matches</w:t>
+              <w:t>Account Deletion</w:t>
             </w:r>
           </w:p>
         </w:tc>
@@ -4821,9 +5125,8 @@
                 <w:rFonts w:ascii="Arial" w:hAnsi="Arial" w:cs="Arial"/>
                 <w:sz w:val="22"/>
                 <w:szCs w:val="22"/>
-                <w:lang w:val="en-US"/>
-              </w:rPr>
-              <w:t>Business Requirements Document</w:t>
+              </w:rPr>
+              <w:t>Legal and Regulatory Requirements</w:t>
             </w:r>
           </w:p>
         </w:tc>
@@ -4854,7 +5157,7 @@
                 <w:sz w:val="22"/>
                 <w:szCs w:val="22"/>
               </w:rPr>
-              <w:t>RQ-14</w:t>
+              <w:t>RQ-10</w:t>
             </w:r>
           </w:p>
         </w:tc>
@@ -4879,7 +5182,7 @@
                 <w:sz w:val="22"/>
                 <w:szCs w:val="22"/>
               </w:rPr>
-              <w:t>Initiate Messaging</w:t>
+              <w:t>Grant Moderator Permissions</w:t>
             </w:r>
           </w:p>
         </w:tc>
@@ -4903,9 +5206,8 @@
                 <w:rFonts w:ascii="Arial" w:hAnsi="Arial" w:cs="Arial"/>
                 <w:sz w:val="22"/>
                 <w:szCs w:val="22"/>
-                <w:lang w:val="en-US"/>
-              </w:rPr>
-              <w:t>Business Requirements Document</w:t>
+              </w:rPr>
+              <w:t>Stakeholder Feedback, Business Requirements Document</w:t>
             </w:r>
           </w:p>
         </w:tc>
@@ -4919,24 +5221,22 @@
           <w:p>
             <w:pPr>
               <w:rPr>
-                <w:rFonts w:ascii="Arial" w:eastAsia="Times New Roman" w:hAnsi="Arial" w:cs="Arial"/>
-                <w:b/>
-                <w:bCs/>
-                <w:kern w:val="0"/>
-                <w:sz w:val="22"/>
-                <w:szCs w:val="22"/>
-                <w14:ligatures w14:val="none"/>
-              </w:rPr>
-            </w:pPr>
-            <w:r>
-              <w:rPr>
-                <w:rFonts w:ascii="Arial" w:hAnsi="Arial" w:cs="Arial"/>
-                <w:b/>
-                <w:bCs/>
-                <w:sz w:val="22"/>
-                <w:szCs w:val="22"/>
-              </w:rPr>
-              <w:t>RQ-15</w:t>
+                <w:rFonts w:ascii="Arial" w:hAnsi="Arial" w:cs="Arial"/>
+                <w:b/>
+                <w:bCs/>
+                <w:sz w:val="22"/>
+                <w:szCs w:val="22"/>
+              </w:rPr>
+            </w:pPr>
+            <w:r>
+              <w:rPr>
+                <w:rFonts w:ascii="Arial" w:hAnsi="Arial" w:cs="Arial"/>
+                <w:b/>
+                <w:bCs/>
+                <w:sz w:val="22"/>
+                <w:szCs w:val="22"/>
+              </w:rPr>
+              <w:t>RQ-11</w:t>
             </w:r>
           </w:p>
         </w:tc>
@@ -4948,20 +5248,18 @@
           <w:p>
             <w:pPr>
               <w:rPr>
-                <w:rFonts w:ascii="Arial" w:eastAsia="Times New Roman" w:hAnsi="Arial" w:cs="Arial"/>
-                <w:kern w:val="0"/>
-                <w:sz w:val="22"/>
-                <w:szCs w:val="22"/>
-                <w14:ligatures w14:val="none"/>
-              </w:rPr>
-            </w:pPr>
-            <w:r>
-              <w:rPr>
-                <w:rFonts w:ascii="Arial" w:hAnsi="Arial" w:cs="Arial"/>
-                <w:sz w:val="22"/>
-                <w:szCs w:val="22"/>
-              </w:rPr>
-              <w:t>Receive Messages</w:t>
+                <w:rFonts w:ascii="Arial" w:hAnsi="Arial" w:cs="Arial"/>
+                <w:sz w:val="22"/>
+                <w:szCs w:val="22"/>
+              </w:rPr>
+            </w:pPr>
+            <w:r>
+              <w:rPr>
+                <w:rFonts w:ascii="Arial" w:hAnsi="Arial" w:cs="Arial"/>
+                <w:sz w:val="22"/>
+                <w:szCs w:val="22"/>
+              </w:rPr>
+              <w:t>Message Report Validation</w:t>
             </w:r>
           </w:p>
         </w:tc>
@@ -4973,21 +5271,18 @@
           <w:p>
             <w:pPr>
               <w:rPr>
-                <w:rFonts w:ascii="Arial" w:eastAsia="Times New Roman" w:hAnsi="Arial" w:cs="Arial"/>
-                <w:kern w:val="0"/>
-                <w:sz w:val="22"/>
-                <w:szCs w:val="22"/>
-                <w14:ligatures w14:val="none"/>
-              </w:rPr>
-            </w:pPr>
-            <w:r>
-              <w:rPr>
-                <w:rFonts w:ascii="Arial" w:hAnsi="Arial" w:cs="Arial"/>
-                <w:sz w:val="22"/>
-                <w:szCs w:val="22"/>
-                <w:lang w:val="en-US"/>
-              </w:rPr>
-              <w:t>Business Requirements Document</w:t>
+                <w:rFonts w:ascii="Arial" w:hAnsi="Arial" w:cs="Arial"/>
+                <w:sz w:val="22"/>
+                <w:szCs w:val="22"/>
+              </w:rPr>
+            </w:pPr>
+            <w:r>
+              <w:rPr>
+                <w:rFonts w:ascii="Arial" w:hAnsi="Arial" w:cs="Arial"/>
+                <w:sz w:val="22"/>
+                <w:szCs w:val="22"/>
+              </w:rPr>
+              <w:t>Moderation Requirements</w:t>
             </w:r>
           </w:p>
         </w:tc>
@@ -5018,6 +5313,333 @@
                 <w:sz w:val="22"/>
                 <w:szCs w:val="22"/>
               </w:rPr>
+              <w:t>RQ-12</w:t>
+            </w:r>
+          </w:p>
+        </w:tc>
+        <w:tc>
+          <w:tcPr>
+            <w:tcW w:w="3394" w:type="dxa"/>
+            <w:vAlign w:val="center"/>
+          </w:tcPr>
+          <w:p>
+            <w:pPr>
+              <w:rPr>
+                <w:rFonts w:ascii="Arial" w:eastAsia="Times New Roman" w:hAnsi="Arial" w:cs="Arial"/>
+                <w:kern w:val="0"/>
+                <w:sz w:val="22"/>
+                <w:szCs w:val="22"/>
+                <w14:ligatures w14:val="none"/>
+              </w:rPr>
+            </w:pPr>
+            <w:r>
+              <w:rPr>
+                <w:rFonts w:ascii="Arial" w:hAnsi="Arial" w:cs="Arial"/>
+                <w:sz w:val="22"/>
+                <w:szCs w:val="22"/>
+              </w:rPr>
+              <w:t>Account Report Validation</w:t>
+            </w:r>
+          </w:p>
+        </w:tc>
+        <w:tc>
+          <w:tcPr>
+            <w:tcW w:w="5244" w:type="dxa"/>
+            <w:vAlign w:val="center"/>
+          </w:tcPr>
+          <w:p>
+            <w:pPr>
+              <w:rPr>
+                <w:rFonts w:ascii="Arial" w:eastAsia="Times New Roman" w:hAnsi="Arial" w:cs="Arial"/>
+                <w:kern w:val="0"/>
+                <w:sz w:val="22"/>
+                <w:szCs w:val="22"/>
+                <w14:ligatures w14:val="none"/>
+              </w:rPr>
+            </w:pPr>
+            <w:r>
+              <w:rPr>
+                <w:rFonts w:ascii="Arial" w:hAnsi="Arial" w:cs="Arial"/>
+                <w:sz w:val="22"/>
+                <w:szCs w:val="22"/>
+              </w:rPr>
+              <w:t>Moderation Requirements, Security Standards</w:t>
+            </w:r>
+          </w:p>
+        </w:tc>
+      </w:tr>
+      <w:tr>
+        <w:tc>
+          <w:tcPr>
+            <w:tcW w:w="1563" w:type="dxa"/>
+            <w:vAlign w:val="center"/>
+          </w:tcPr>
+          <w:p>
+            <w:pPr>
+              <w:rPr>
+                <w:rFonts w:ascii="Arial" w:eastAsia="Times New Roman" w:hAnsi="Arial" w:cs="Arial"/>
+                <w:b/>
+                <w:bCs/>
+                <w:kern w:val="0"/>
+                <w:sz w:val="22"/>
+                <w:szCs w:val="22"/>
+                <w14:ligatures w14:val="none"/>
+              </w:rPr>
+            </w:pPr>
+            <w:r>
+              <w:rPr>
+                <w:rFonts w:ascii="Arial" w:hAnsi="Arial" w:cs="Arial"/>
+                <w:b/>
+                <w:bCs/>
+                <w:sz w:val="22"/>
+                <w:szCs w:val="22"/>
+              </w:rPr>
+              <w:t>RQ-13</w:t>
+            </w:r>
+          </w:p>
+        </w:tc>
+        <w:tc>
+          <w:tcPr>
+            <w:tcW w:w="3394" w:type="dxa"/>
+            <w:vAlign w:val="center"/>
+          </w:tcPr>
+          <w:p>
+            <w:pPr>
+              <w:rPr>
+                <w:rFonts w:ascii="Arial" w:eastAsia="Times New Roman" w:hAnsi="Arial" w:cs="Arial"/>
+                <w:kern w:val="0"/>
+                <w:sz w:val="22"/>
+                <w:szCs w:val="22"/>
+                <w14:ligatures w14:val="none"/>
+              </w:rPr>
+            </w:pPr>
+            <w:r>
+              <w:rPr>
+                <w:rFonts w:ascii="Arial" w:hAnsi="Arial" w:cs="Arial"/>
+                <w:sz w:val="22"/>
+                <w:szCs w:val="22"/>
+              </w:rPr>
+              <w:t>Search for Matches</w:t>
+            </w:r>
+          </w:p>
+        </w:tc>
+        <w:tc>
+          <w:tcPr>
+            <w:tcW w:w="5244" w:type="dxa"/>
+            <w:vAlign w:val="center"/>
+          </w:tcPr>
+          <w:p>
+            <w:pPr>
+              <w:rPr>
+                <w:rFonts w:ascii="Arial" w:eastAsia="Times New Roman" w:hAnsi="Arial" w:cs="Arial"/>
+                <w:kern w:val="0"/>
+                <w:sz w:val="22"/>
+                <w:szCs w:val="22"/>
+                <w14:ligatures w14:val="none"/>
+              </w:rPr>
+            </w:pPr>
+            <w:r>
+              <w:rPr>
+                <w:rFonts w:ascii="Arial" w:hAnsi="Arial" w:cs="Arial"/>
+                <w:sz w:val="22"/>
+                <w:szCs w:val="22"/>
+                <w:lang w:val="en-US"/>
+              </w:rPr>
+              <w:t>Business Requirements Document</w:t>
+            </w:r>
+          </w:p>
+        </w:tc>
+      </w:tr>
+      <w:tr>
+        <w:tc>
+          <w:tcPr>
+            <w:tcW w:w="1563" w:type="dxa"/>
+            <w:vAlign w:val="center"/>
+          </w:tcPr>
+          <w:p>
+            <w:pPr>
+              <w:rPr>
+                <w:rFonts w:ascii="Arial" w:eastAsia="Times New Roman" w:hAnsi="Arial" w:cs="Arial"/>
+                <w:b/>
+                <w:bCs/>
+                <w:kern w:val="0"/>
+                <w:sz w:val="22"/>
+                <w:szCs w:val="22"/>
+                <w14:ligatures w14:val="none"/>
+              </w:rPr>
+            </w:pPr>
+            <w:r>
+              <w:rPr>
+                <w:rFonts w:ascii="Arial" w:hAnsi="Arial" w:cs="Arial"/>
+                <w:b/>
+                <w:bCs/>
+                <w:sz w:val="22"/>
+                <w:szCs w:val="22"/>
+              </w:rPr>
+              <w:t>RQ-14</w:t>
+            </w:r>
+          </w:p>
+        </w:tc>
+        <w:tc>
+          <w:tcPr>
+            <w:tcW w:w="3394" w:type="dxa"/>
+            <w:vAlign w:val="center"/>
+          </w:tcPr>
+          <w:p>
+            <w:pPr>
+              <w:rPr>
+                <w:rFonts w:ascii="Arial" w:eastAsia="Times New Roman" w:hAnsi="Arial" w:cs="Arial"/>
+                <w:kern w:val="0"/>
+                <w:sz w:val="22"/>
+                <w:szCs w:val="22"/>
+                <w14:ligatures w14:val="none"/>
+              </w:rPr>
+            </w:pPr>
+            <w:r>
+              <w:rPr>
+                <w:rFonts w:ascii="Arial" w:hAnsi="Arial" w:cs="Arial"/>
+                <w:sz w:val="22"/>
+                <w:szCs w:val="22"/>
+              </w:rPr>
+              <w:t>Initiate Messaging</w:t>
+            </w:r>
+          </w:p>
+        </w:tc>
+        <w:tc>
+          <w:tcPr>
+            <w:tcW w:w="5244" w:type="dxa"/>
+            <w:vAlign w:val="center"/>
+          </w:tcPr>
+          <w:p>
+            <w:pPr>
+              <w:rPr>
+                <w:rFonts w:ascii="Arial" w:eastAsia="Times New Roman" w:hAnsi="Arial" w:cs="Arial"/>
+                <w:kern w:val="0"/>
+                <w:sz w:val="22"/>
+                <w:szCs w:val="22"/>
+                <w14:ligatures w14:val="none"/>
+              </w:rPr>
+            </w:pPr>
+            <w:r>
+              <w:rPr>
+                <w:rFonts w:ascii="Arial" w:hAnsi="Arial" w:cs="Arial"/>
+                <w:sz w:val="22"/>
+                <w:szCs w:val="22"/>
+                <w:lang w:val="en-US"/>
+              </w:rPr>
+              <w:t>Business Requirements Document</w:t>
+            </w:r>
+          </w:p>
+        </w:tc>
+      </w:tr>
+      <w:tr>
+        <w:tc>
+          <w:tcPr>
+            <w:tcW w:w="1563" w:type="dxa"/>
+            <w:vAlign w:val="center"/>
+          </w:tcPr>
+          <w:p>
+            <w:pPr>
+              <w:rPr>
+                <w:rFonts w:ascii="Arial" w:eastAsia="Times New Roman" w:hAnsi="Arial" w:cs="Arial"/>
+                <w:b/>
+                <w:bCs/>
+                <w:kern w:val="0"/>
+                <w:sz w:val="22"/>
+                <w:szCs w:val="22"/>
+                <w14:ligatures w14:val="none"/>
+              </w:rPr>
+            </w:pPr>
+            <w:r>
+              <w:rPr>
+                <w:rFonts w:ascii="Arial" w:hAnsi="Arial" w:cs="Arial"/>
+                <w:b/>
+                <w:bCs/>
+                <w:sz w:val="22"/>
+                <w:szCs w:val="22"/>
+              </w:rPr>
+              <w:t>RQ-15</w:t>
+            </w:r>
+          </w:p>
+        </w:tc>
+        <w:tc>
+          <w:tcPr>
+            <w:tcW w:w="3394" w:type="dxa"/>
+            <w:vAlign w:val="center"/>
+          </w:tcPr>
+          <w:p>
+            <w:pPr>
+              <w:rPr>
+                <w:rFonts w:ascii="Arial" w:eastAsia="Times New Roman" w:hAnsi="Arial" w:cs="Arial"/>
+                <w:kern w:val="0"/>
+                <w:sz w:val="22"/>
+                <w:szCs w:val="22"/>
+                <w14:ligatures w14:val="none"/>
+              </w:rPr>
+            </w:pPr>
+            <w:r>
+              <w:rPr>
+                <w:rFonts w:ascii="Arial" w:hAnsi="Arial" w:cs="Arial"/>
+                <w:sz w:val="22"/>
+                <w:szCs w:val="22"/>
+              </w:rPr>
+              <w:t>Receive Messages</w:t>
+            </w:r>
+          </w:p>
+        </w:tc>
+        <w:tc>
+          <w:tcPr>
+            <w:tcW w:w="5244" w:type="dxa"/>
+            <w:vAlign w:val="center"/>
+          </w:tcPr>
+          <w:p>
+            <w:pPr>
+              <w:rPr>
+                <w:rFonts w:ascii="Arial" w:eastAsia="Times New Roman" w:hAnsi="Arial" w:cs="Arial"/>
+                <w:kern w:val="0"/>
+                <w:sz w:val="22"/>
+                <w:szCs w:val="22"/>
+                <w14:ligatures w14:val="none"/>
+              </w:rPr>
+            </w:pPr>
+            <w:r>
+              <w:rPr>
+                <w:rFonts w:ascii="Arial" w:hAnsi="Arial" w:cs="Arial"/>
+                <w:sz w:val="22"/>
+                <w:szCs w:val="22"/>
+                <w:lang w:val="en-US"/>
+              </w:rPr>
+              <w:t>Business Requirements Document</w:t>
+            </w:r>
+          </w:p>
+        </w:tc>
+      </w:tr>
+      <w:tr>
+        <w:tc>
+          <w:tcPr>
+            <w:tcW w:w="1563" w:type="dxa"/>
+            <w:vAlign w:val="center"/>
+          </w:tcPr>
+          <w:p>
+            <w:pPr>
+              <w:rPr>
+                <w:rFonts w:ascii="Arial" w:eastAsia="Times New Roman" w:hAnsi="Arial" w:cs="Arial"/>
+                <w:b/>
+                <w:bCs/>
+                <w:kern w:val="0"/>
+                <w:sz w:val="22"/>
+                <w:szCs w:val="22"/>
+                <w14:ligatures w14:val="none"/>
+              </w:rPr>
+            </w:pPr>
+            <w:r>
+              <w:rPr>
+                <w:rFonts w:ascii="Arial" w:hAnsi="Arial" w:cs="Arial"/>
+                <w:b/>
+                <w:bCs/>
+                <w:sz w:val="22"/>
+                <w:szCs w:val="22"/>
+              </w:rPr>
               <w:t>RQ-16</w:t>
             </w:r>
           </w:p>
@@ -5086,15 +5708,7 @@
                 <w:sz w:val="22"/>
                 <w:szCs w:val="22"/>
               </w:rPr>
-              <w:t xml:space="preserve"> </w:t>
-            </w:r>
-            <w:r>
-              <w:rPr>
-                <w:rFonts w:ascii="Arial" w:hAnsi="Arial" w:cs="Arial"/>
-                <w:sz w:val="22"/>
-                <w:szCs w:val="22"/>
-              </w:rPr>
-              <w:t>Legal and Regulatory Requirements</w:t>
+              <w:t xml:space="preserve"> Legal and Regulatory Requirements</w:t>
             </w:r>
           </w:p>
         </w:tc>

</xml_diff>

<commit_message>
chore: remove arrows in use case diagram
</commit_message>
<xml_diff>
--- a/Lab1/Lab1.3/Lab1.3.docx
+++ b/Lab1/Lab1.3/Lab1.3.docx
@@ -2271,6 +2271,8 @@
           <w14:ligatures w14:val="none"/>
         </w:rPr>
       </w:pPr>
+      <w:bookmarkStart w:id="0" w:name="OLE_LINK1"/>
+      <w:bookmarkStart w:id="1" w:name="OLE_LINK2"/>
       <w:r>
         <w:rPr>
           <w:rFonts w:ascii="Arial" w:eastAsia="Times New Roman" w:hAnsi="Arial" w:cs="Arial"/>
@@ -2286,6 +2288,8 @@
         <w:t>Requirements Traceability Linkage Matrix</w:t>
       </w:r>
     </w:p>
+    <w:bookmarkEnd w:id="0"/>
+    <w:bookmarkEnd w:id="1"/>
     <w:p>
       <w:pPr>
         <w:rPr>
@@ -21036,6 +21040,8 @@
           <w:lang w:val="en-US"/>
         </w:rPr>
       </w:pPr>
+      <w:bookmarkStart w:id="2" w:name="OLE_LINK5"/>
+      <w:bookmarkStart w:id="3" w:name="OLE_LINK6"/>
       <w:r>
         <w:rPr>
           <w:rFonts w:ascii="Arial" w:hAnsi="Arial" w:cs="Arial"/>
@@ -21049,6 +21055,8 @@
         <w:t>Requirements Source Traceability Matrix</w:t>
       </w:r>
     </w:p>
+    <w:bookmarkEnd w:id="2"/>
+    <w:bookmarkEnd w:id="3"/>
     <w:p>
       <w:pPr>
         <w:rPr>
@@ -23117,6 +23125,8 @@
           <w:lang w:val="en-US"/>
         </w:rPr>
       </w:pPr>
+      <w:bookmarkStart w:id="4" w:name="OLE_LINK3"/>
+      <w:bookmarkStart w:id="5" w:name="OLE_LINK4"/>
       <w:r>
         <w:rPr>
           <w:rFonts w:ascii="Arial" w:hAnsi="Arial" w:cs="Arial"/>
@@ -23126,9 +23136,33 @@
           <w:szCs w:val="22"/>
           <w:lang w:val="en-US"/>
         </w:rPr>
-        <w:t>Requirements Source Traceability Matrix</w:t>
+        <w:t xml:space="preserve">Requirements </w:t>
+      </w:r>
+      <w:r>
+        <w:rPr>
+          <w:rFonts w:ascii="Arial" w:hAnsi="Arial" w:cs="Arial"/>
+          <w:b/>
+          <w:bCs/>
+          <w:sz w:val="22"/>
+          <w:szCs w:val="22"/>
+          <w:lang w:val="en-US"/>
+        </w:rPr>
+        <w:t>Stakeholder</w:t>
+      </w:r>
+      <w:r>
+        <w:rPr>
+          <w:rFonts w:ascii="Arial" w:hAnsi="Arial" w:cs="Arial"/>
+          <w:b/>
+          <w:bCs/>
+          <w:sz w:val="22"/>
+          <w:szCs w:val="22"/>
+          <w:lang w:val="en-US"/>
+        </w:rPr>
+        <w:t xml:space="preserve"> Traceability Matrix</w:t>
       </w:r>
     </w:p>
+    <w:bookmarkEnd w:id="4"/>
+    <w:bookmarkEnd w:id="5"/>
     <w:p>
       <w:pPr>
         <w:rPr>
@@ -23214,7 +23248,24 @@
           <w:sz w:val="22"/>
           <w:szCs w:val="22"/>
         </w:rPr>
-        <w:t>Requirements Source Traceability Matrix</w:t>
+        <w:t xml:space="preserve">Requirements </w:t>
+      </w:r>
+      <w:r>
+        <w:rPr>
+          <w:rFonts w:ascii="Arial" w:hAnsi="Arial" w:cs="Arial"/>
+          <w:sz w:val="22"/>
+          <w:szCs w:val="22"/>
+          <w:lang w:val="en-US"/>
+        </w:rPr>
+        <w:t>Stakeholder</w:t>
+      </w:r>
+      <w:r>
+        <w:rPr>
+          <w:rFonts w:ascii="Arial" w:hAnsi="Arial" w:cs="Arial"/>
+          <w:sz w:val="22"/>
+          <w:szCs w:val="22"/>
+        </w:rPr>
+        <w:t xml:space="preserve"> Traceability Matrix</w:t>
       </w:r>
     </w:p>
     <w:tbl>
@@ -23407,7 +23458,18 @@
                 <w:sz w:val="22"/>
                 <w:szCs w:val="22"/>
               </w:rPr>
-              <w:t>RE-01</w:t>
+              <w:t>RQ-</w:t>
+            </w:r>
+            <w:r>
+              <w:rPr>
+                <w:rFonts w:ascii="Arial" w:hAnsi="Arial" w:cs="Arial"/>
+                <w:b/>
+                <w:bCs/>
+                <w:color w:val="000000" w:themeColor="text1"/>
+                <w:sz w:val="22"/>
+                <w:szCs w:val="22"/>
+              </w:rPr>
+              <w:t>01</w:t>
             </w:r>
           </w:p>
         </w:tc>
@@ -23535,7 +23597,18 @@
                 <w:sz w:val="22"/>
                 <w:szCs w:val="22"/>
               </w:rPr>
-              <w:t>RE-02</w:t>
+              <w:t>RQ-</w:t>
+            </w:r>
+            <w:r>
+              <w:rPr>
+                <w:rFonts w:ascii="Arial" w:hAnsi="Arial" w:cs="Arial"/>
+                <w:b/>
+                <w:bCs/>
+                <w:color w:val="000000" w:themeColor="text1"/>
+                <w:sz w:val="22"/>
+                <w:szCs w:val="22"/>
+              </w:rPr>
+              <w:t>02</w:t>
             </w:r>
           </w:p>
         </w:tc>
@@ -23673,7 +23746,18 @@
                 <w:sz w:val="22"/>
                 <w:szCs w:val="22"/>
               </w:rPr>
-              <w:t>RE-03</w:t>
+              <w:t>RQ-</w:t>
+            </w:r>
+            <w:r>
+              <w:rPr>
+                <w:rFonts w:ascii="Arial" w:hAnsi="Arial" w:cs="Arial"/>
+                <w:b/>
+                <w:bCs/>
+                <w:color w:val="000000" w:themeColor="text1"/>
+                <w:sz w:val="22"/>
+                <w:szCs w:val="22"/>
+              </w:rPr>
+              <w:t>03</w:t>
             </w:r>
           </w:p>
         </w:tc>
@@ -23812,7 +23896,18 @@
                 <w:szCs w:val="22"/>
               </w:rPr>
               <w:lastRenderedPageBreak/>
-              <w:t>RE-04</w:t>
+              <w:t>RQ-</w:t>
+            </w:r>
+            <w:r>
+              <w:rPr>
+                <w:rFonts w:ascii="Arial" w:hAnsi="Arial" w:cs="Arial"/>
+                <w:b/>
+                <w:bCs/>
+                <w:color w:val="000000" w:themeColor="text1"/>
+                <w:sz w:val="22"/>
+                <w:szCs w:val="22"/>
+              </w:rPr>
+              <w:t>04</w:t>
             </w:r>
           </w:p>
         </w:tc>
@@ -23950,7 +24045,18 @@
                 <w:sz w:val="22"/>
                 <w:szCs w:val="22"/>
               </w:rPr>
-              <w:t>RE-05</w:t>
+              <w:t>RQ-</w:t>
+            </w:r>
+            <w:r>
+              <w:rPr>
+                <w:rFonts w:ascii="Arial" w:hAnsi="Arial" w:cs="Arial"/>
+                <w:b/>
+                <w:bCs/>
+                <w:color w:val="000000" w:themeColor="text1"/>
+                <w:sz w:val="22"/>
+                <w:szCs w:val="22"/>
+              </w:rPr>
+              <w:t>05</w:t>
             </w:r>
           </w:p>
         </w:tc>
@@ -24088,7 +24194,18 @@
                 <w:sz w:val="22"/>
                 <w:szCs w:val="22"/>
               </w:rPr>
-              <w:t>RE-06</w:t>
+              <w:t>RQ-</w:t>
+            </w:r>
+            <w:r>
+              <w:rPr>
+                <w:rFonts w:ascii="Arial" w:hAnsi="Arial" w:cs="Arial"/>
+                <w:b/>
+                <w:bCs/>
+                <w:color w:val="000000" w:themeColor="text1"/>
+                <w:sz w:val="22"/>
+                <w:szCs w:val="22"/>
+              </w:rPr>
+              <w:t>06</w:t>
             </w:r>
           </w:p>
         </w:tc>
@@ -24226,7 +24343,18 @@
                 <w:sz w:val="22"/>
                 <w:szCs w:val="22"/>
               </w:rPr>
-              <w:t>RE-07</w:t>
+              <w:t>RQ-</w:t>
+            </w:r>
+            <w:r>
+              <w:rPr>
+                <w:rFonts w:ascii="Arial" w:hAnsi="Arial" w:cs="Arial"/>
+                <w:b/>
+                <w:bCs/>
+                <w:color w:val="000000" w:themeColor="text1"/>
+                <w:sz w:val="22"/>
+                <w:szCs w:val="22"/>
+              </w:rPr>
+              <w:t>07</w:t>
             </w:r>
           </w:p>
         </w:tc>
@@ -24443,7 +24571,18 @@
                 <w:sz w:val="22"/>
                 <w:szCs w:val="22"/>
               </w:rPr>
-              <w:t>RE-08</w:t>
+              <w:t>RQ-</w:t>
+            </w:r>
+            <w:r>
+              <w:rPr>
+                <w:rFonts w:ascii="Arial" w:hAnsi="Arial" w:cs="Arial"/>
+                <w:b/>
+                <w:bCs/>
+                <w:color w:val="000000" w:themeColor="text1"/>
+                <w:sz w:val="22"/>
+                <w:szCs w:val="22"/>
+              </w:rPr>
+              <w:t>08</w:t>
             </w:r>
           </w:p>
         </w:tc>
@@ -24571,7 +24710,18 @@
                 <w:sz w:val="22"/>
                 <w:szCs w:val="22"/>
               </w:rPr>
-              <w:t>RE-09</w:t>
+              <w:t>RQ-</w:t>
+            </w:r>
+            <w:r>
+              <w:rPr>
+                <w:rFonts w:ascii="Arial" w:hAnsi="Arial" w:cs="Arial"/>
+                <w:b/>
+                <w:bCs/>
+                <w:color w:val="000000" w:themeColor="text1"/>
+                <w:sz w:val="22"/>
+                <w:szCs w:val="22"/>
+              </w:rPr>
+              <w:t>09</w:t>
             </w:r>
           </w:p>
         </w:tc>
@@ -24709,7 +24859,18 @@
                 <w:sz w:val="22"/>
                 <w:szCs w:val="22"/>
               </w:rPr>
-              <w:t>RE-10</w:t>
+              <w:t>RQ-</w:t>
+            </w:r>
+            <w:r>
+              <w:rPr>
+                <w:rFonts w:ascii="Arial" w:hAnsi="Arial" w:cs="Arial"/>
+                <w:b/>
+                <w:bCs/>
+                <w:color w:val="000000" w:themeColor="text1"/>
+                <w:sz w:val="22"/>
+                <w:szCs w:val="22"/>
+              </w:rPr>
+              <w:t>10</w:t>
             </w:r>
           </w:p>
         </w:tc>
@@ -24837,7 +24998,18 @@
                 <w:sz w:val="22"/>
                 <w:szCs w:val="22"/>
               </w:rPr>
-              <w:t>RE-11</w:t>
+              <w:t>RQ-</w:t>
+            </w:r>
+            <w:r>
+              <w:rPr>
+                <w:rFonts w:ascii="Arial" w:hAnsi="Arial" w:cs="Arial"/>
+                <w:b/>
+                <w:bCs/>
+                <w:color w:val="000000" w:themeColor="text1"/>
+                <w:sz w:val="22"/>
+                <w:szCs w:val="22"/>
+              </w:rPr>
+              <w:t>11</w:t>
             </w:r>
           </w:p>
         </w:tc>
@@ -24965,7 +25137,18 @@
                 <w:sz w:val="22"/>
                 <w:szCs w:val="22"/>
               </w:rPr>
-              <w:t>RE-12</w:t>
+              <w:t>RQ-</w:t>
+            </w:r>
+            <w:r>
+              <w:rPr>
+                <w:rFonts w:ascii="Arial" w:hAnsi="Arial" w:cs="Arial"/>
+                <w:b/>
+                <w:bCs/>
+                <w:color w:val="000000" w:themeColor="text1"/>
+                <w:sz w:val="22"/>
+                <w:szCs w:val="22"/>
+              </w:rPr>
+              <w:t>12</w:t>
             </w:r>
           </w:p>
         </w:tc>
@@ -25093,7 +25276,18 @@
                 <w:sz w:val="22"/>
                 <w:szCs w:val="22"/>
               </w:rPr>
-              <w:t>RE-13</w:t>
+              <w:t>RQ-</w:t>
+            </w:r>
+            <w:r>
+              <w:rPr>
+                <w:rFonts w:ascii="Arial" w:hAnsi="Arial" w:cs="Arial"/>
+                <w:b/>
+                <w:bCs/>
+                <w:color w:val="000000" w:themeColor="text1"/>
+                <w:sz w:val="22"/>
+                <w:szCs w:val="22"/>
+              </w:rPr>
+              <w:t>13</w:t>
             </w:r>
           </w:p>
         </w:tc>
@@ -25221,7 +25415,18 @@
                 <w:sz w:val="22"/>
                 <w:szCs w:val="22"/>
               </w:rPr>
-              <w:t>RE-14</w:t>
+              <w:t>RQ-</w:t>
+            </w:r>
+            <w:r>
+              <w:rPr>
+                <w:rFonts w:ascii="Arial" w:hAnsi="Arial" w:cs="Arial"/>
+                <w:b/>
+                <w:bCs/>
+                <w:color w:val="000000" w:themeColor="text1"/>
+                <w:sz w:val="22"/>
+                <w:szCs w:val="22"/>
+              </w:rPr>
+              <w:t>14</w:t>
             </w:r>
           </w:p>
         </w:tc>
@@ -25349,7 +25554,18 @@
                 <w:sz w:val="22"/>
                 <w:szCs w:val="22"/>
               </w:rPr>
-              <w:t>RE-15</w:t>
+              <w:t>RQ-</w:t>
+            </w:r>
+            <w:r>
+              <w:rPr>
+                <w:rFonts w:ascii="Arial" w:hAnsi="Arial" w:cs="Arial"/>
+                <w:b/>
+                <w:bCs/>
+                <w:color w:val="000000" w:themeColor="text1"/>
+                <w:sz w:val="22"/>
+                <w:szCs w:val="22"/>
+              </w:rPr>
+              <w:t>15</w:t>
             </w:r>
           </w:p>
         </w:tc>
@@ -25477,7 +25693,18 @@
                 <w:sz w:val="22"/>
                 <w:szCs w:val="22"/>
               </w:rPr>
-              <w:t>RE-16</w:t>
+              <w:t>RQ-</w:t>
+            </w:r>
+            <w:r>
+              <w:rPr>
+                <w:rFonts w:ascii="Arial" w:hAnsi="Arial" w:cs="Arial"/>
+                <w:b/>
+                <w:bCs/>
+                <w:color w:val="000000" w:themeColor="text1"/>
+                <w:sz w:val="22"/>
+                <w:szCs w:val="22"/>
+              </w:rPr>
+              <w:t>16</w:t>
             </w:r>
           </w:p>
         </w:tc>
@@ -25615,7 +25842,18 @@
                 <w:sz w:val="22"/>
                 <w:szCs w:val="22"/>
               </w:rPr>
-              <w:t>RE-17</w:t>
+              <w:t>RQ-</w:t>
+            </w:r>
+            <w:r>
+              <w:rPr>
+                <w:rFonts w:ascii="Arial" w:hAnsi="Arial" w:cs="Arial"/>
+                <w:b/>
+                <w:bCs/>
+                <w:color w:val="000000" w:themeColor="text1"/>
+                <w:sz w:val="22"/>
+                <w:szCs w:val="22"/>
+              </w:rPr>
+              <w:t>17</w:t>
             </w:r>
           </w:p>
         </w:tc>
@@ -25743,7 +25981,18 @@
                 <w:sz w:val="22"/>
                 <w:szCs w:val="22"/>
               </w:rPr>
-              <w:t>RE-18</w:t>
+              <w:t>RQ-</w:t>
+            </w:r>
+            <w:r>
+              <w:rPr>
+                <w:rFonts w:ascii="Arial" w:hAnsi="Arial" w:cs="Arial"/>
+                <w:b/>
+                <w:bCs/>
+                <w:color w:val="000000" w:themeColor="text1"/>
+                <w:sz w:val="22"/>
+                <w:szCs w:val="22"/>
+              </w:rPr>
+              <w:t>18</w:t>
             </w:r>
           </w:p>
         </w:tc>
@@ -25871,7 +26120,18 @@
                 <w:sz w:val="22"/>
                 <w:szCs w:val="22"/>
               </w:rPr>
-              <w:t>RE-19</w:t>
+              <w:t>RQ-</w:t>
+            </w:r>
+            <w:r>
+              <w:rPr>
+                <w:rFonts w:ascii="Arial" w:hAnsi="Arial" w:cs="Arial"/>
+                <w:b/>
+                <w:bCs/>
+                <w:color w:val="000000" w:themeColor="text1"/>
+                <w:sz w:val="22"/>
+                <w:szCs w:val="22"/>
+              </w:rPr>
+              <w:t>19</w:t>
             </w:r>
           </w:p>
         </w:tc>
@@ -26009,7 +26269,18 @@
                 <w:sz w:val="22"/>
                 <w:szCs w:val="22"/>
               </w:rPr>
-              <w:t>RE-20</w:t>
+              <w:t>RQ-</w:t>
+            </w:r>
+            <w:r>
+              <w:rPr>
+                <w:rFonts w:ascii="Arial" w:hAnsi="Arial" w:cs="Arial"/>
+                <w:b/>
+                <w:bCs/>
+                <w:color w:val="000000" w:themeColor="text1"/>
+                <w:sz w:val="22"/>
+                <w:szCs w:val="22"/>
+              </w:rPr>
+              <w:t>20</w:t>
             </w:r>
           </w:p>
         </w:tc>
@@ -26147,7 +26418,18 @@
                 <w:sz w:val="22"/>
                 <w:szCs w:val="22"/>
               </w:rPr>
-              <w:t>RE-21</w:t>
+              <w:t>RQ-</w:t>
+            </w:r>
+            <w:r>
+              <w:rPr>
+                <w:rFonts w:ascii="Arial" w:hAnsi="Arial" w:cs="Arial"/>
+                <w:b/>
+                <w:bCs/>
+                <w:color w:val="000000" w:themeColor="text1"/>
+                <w:sz w:val="22"/>
+                <w:szCs w:val="22"/>
+              </w:rPr>
+              <w:t>21</w:t>
             </w:r>
           </w:p>
         </w:tc>
@@ -26285,7 +26567,18 @@
                 <w:sz w:val="22"/>
                 <w:szCs w:val="22"/>
               </w:rPr>
-              <w:t>RE-22</w:t>
+              <w:t>RQ-</w:t>
+            </w:r>
+            <w:r>
+              <w:rPr>
+                <w:rFonts w:ascii="Arial" w:hAnsi="Arial" w:cs="Arial"/>
+                <w:b/>
+                <w:bCs/>
+                <w:color w:val="000000" w:themeColor="text1"/>
+                <w:sz w:val="22"/>
+                <w:szCs w:val="22"/>
+              </w:rPr>
+              <w:t>22</w:t>
             </w:r>
           </w:p>
         </w:tc>

</xml_diff>